<commit_message>
Dodani histogrami i pareto dijagrami
</commit_message>
<xml_diff>
--- a/Checkliste/Izvjestaj_broj4_Inspekcija_Koda_Klase_Namjestenstan.docx
+++ b/Checkliste/Izvjestaj_broj4_Inspekcija_Koda_Klase_Namjestenstan.docx
@@ -1,6 +1,6 @@
 
 <file path=word/document.xml><?xml version="1.0" encoding="utf-8"?>
-<w:document xmlns:wpc="http://schemas.microsoft.com/office/word/2010/wordprocessingCanvas" xmlns:mc="http://schemas.openxmlformats.org/markup-compatibility/2006" xmlns:o="urn:schemas-microsoft-com:office:office" xmlns:r="http://schemas.openxmlformats.org/officeDocument/2006/relationships" xmlns:m="http://schemas.openxmlformats.org/officeDocument/2006/math" xmlns:v="urn:schemas-microsoft-com:vml" xmlns:wp14="http://schemas.microsoft.com/office/word/2010/wordprocessingDrawing" xmlns:wp="http://schemas.openxmlformats.org/drawingml/2006/wordprocessingDrawing" xmlns:w10="urn:schemas-microsoft-com:office:word" xmlns:w="http://schemas.openxmlformats.org/wordprocessingml/2006/main" xmlns:w14="http://schemas.microsoft.com/office/word/2010/wordml" xmlns:wpg="http://schemas.microsoft.com/office/word/2010/wordprocessingGroup" xmlns:wpi="http://schemas.microsoft.com/office/word/2010/wordprocessingInk" xmlns:wne="http://schemas.microsoft.com/office/word/2006/wordml" xmlns:wps="http://schemas.microsoft.com/office/word/2010/wordprocessingShape" mc:Ignorable="w14 wp14">
+<w:document xmlns:wpc="http://schemas.microsoft.com/office/word/2010/wordprocessingCanvas" xmlns:cx="http://schemas.microsoft.com/office/drawing/2014/chartex" xmlns:cx1="http://schemas.microsoft.com/office/drawing/2015/9/8/chartex" xmlns:cx2="http://schemas.microsoft.com/office/drawing/2015/10/21/chartex" xmlns:cx3="http://schemas.microsoft.com/office/drawing/2016/5/9/chartex" xmlns:cx4="http://schemas.microsoft.com/office/drawing/2016/5/10/chartex" xmlns:cx5="http://schemas.microsoft.com/office/drawing/2016/5/11/chartex" xmlns:cx6="http://schemas.microsoft.com/office/drawing/2016/5/12/chartex" xmlns:cx7="http://schemas.microsoft.com/office/drawing/2016/5/13/chartex" xmlns:cx8="http://schemas.microsoft.com/office/drawing/2016/5/14/chartex" xmlns:mc="http://schemas.openxmlformats.org/markup-compatibility/2006" xmlns:aink="http://schemas.microsoft.com/office/drawing/2016/ink" xmlns:am3d="http://schemas.microsoft.com/office/drawing/2017/model3d" xmlns:o="urn:schemas-microsoft-com:office:office" xmlns:oel="http://schemas.microsoft.com/office/2019/extlst" xmlns:r="http://schemas.openxmlformats.org/officeDocument/2006/relationships" xmlns:m="http://schemas.openxmlformats.org/officeDocument/2006/math" xmlns:v="urn:schemas-microsoft-com:vml" xmlns:wp14="http://schemas.microsoft.com/office/word/2010/wordprocessingDrawing" xmlns:wp="http://schemas.openxmlformats.org/drawingml/2006/wordprocessingDrawing" xmlns:w10="urn:schemas-microsoft-com:office:word" xmlns:w="http://schemas.openxmlformats.org/wordprocessingml/2006/main" xmlns:w14="http://schemas.microsoft.com/office/word/2010/wordml" xmlns:w15="http://schemas.microsoft.com/office/word/2012/wordml" xmlns:w16cex="http://schemas.microsoft.com/office/word/2018/wordml/cex" xmlns:w16cid="http://schemas.microsoft.com/office/word/2016/wordml/cid" xmlns:w16="http://schemas.microsoft.com/office/word/2018/wordml" xmlns:w16sdtdh="http://schemas.microsoft.com/office/word/2020/wordml/sdtdatahash" xmlns:w16se="http://schemas.microsoft.com/office/word/2015/wordml/symex" xmlns:wpg="http://schemas.microsoft.com/office/word/2010/wordprocessingGroup" xmlns:wpi="http://schemas.microsoft.com/office/word/2010/wordprocessingInk" xmlns:wne="http://schemas.microsoft.com/office/word/2006/wordml" xmlns:wps="http://schemas.microsoft.com/office/word/2010/wordprocessingShape" mc:Ignorable="w14 w15 w16se w16cid w16 w16cex w16sdtdh wp14">
   <w:body>
     <w:p>
       <w:pPr>
@@ -189,7 +189,6 @@
             <w14:uncheckedState w14:val="2610" w14:font="MS Gothic"/>
           </w14:checkbox>
         </w:sdtPr>
-        <w:sdtEndPr/>
         <w:sdtContent>
           <w:r>
             <w:rPr>
@@ -222,45 +221,6 @@
         </w:rPr>
         <w:t>Kod je napisan u skladu sa važećim standardima kodiranja.</w:t>
       </w:r>
-    </w:p>
-    <w:p>
-      <w:pPr>
-        <w:pBdr>
-          <w:top w:val="single" w:sz="2" w:space="0" w:color="D9D9E3"/>
-          <w:left w:val="single" w:sz="2" w:space="5" w:color="D9D9E3"/>
-          <w:bottom w:val="single" w:sz="2" w:space="0" w:color="D9D9E3"/>
-          <w:right w:val="single" w:sz="2" w:space="0" w:color="D9D9E3"/>
-        </w:pBdr>
-        <w:spacing w:after="0" w:line="240" w:lineRule="auto"/>
-        <w:ind w:firstLine="708"/>
-        <w:jc w:val="left"/>
-        <w:rPr>
-          <w:rFonts w:ascii="Segoe UI" w:eastAsia="Times New Roman" w:hAnsi="Segoe UI" w:cs="Segoe UI"/>
-          <w:sz w:val="21"/>
-          <w:szCs w:val="21"/>
-          <w:lang w:eastAsia="hr-BA"/>
-        </w:rPr>
-      </w:pPr>
-      <w:r>
-        <w:rPr>
-          <w:rFonts w:ascii="Segoe UI" w:eastAsia="Times New Roman" w:hAnsi="Segoe UI" w:cs="Segoe UI"/>
-          <w:sz w:val="21"/>
-          <w:szCs w:val="21"/>
-          <w:lang w:eastAsia="hr-BA"/>
-        </w:rPr>
-        <w:t>Kod je formatiran prema standardima i čitljiv.</w:t>
-      </w:r>
-    </w:p>
-    <w:p>
-      <w:pPr>
-        <w:spacing w:after="0" w:line="240" w:lineRule="auto"/>
-        <w:rPr>
-          <w:rFonts w:ascii="Times New Roman" w:hAnsi="Times New Roman"/>
-          <w:sz w:val="24"/>
-          <w:szCs w:val="24"/>
-          <w:lang w:val="bs-Latn-BA"/>
-        </w:rPr>
-      </w:pPr>
     </w:p>
     <w:p>
       <w:pPr>
@@ -287,7 +247,6 @@
             <w14:uncheckedState w14:val="2610" w14:font="MS Gothic"/>
           </w14:checkbox>
         </w:sdtPr>
-        <w:sdtEndPr/>
         <w:sdtContent>
           <w:r>
             <w:rPr>
@@ -309,45 +268,6 @@
         </w:rPr>
         <w:t xml:space="preserve"> Stil kodiranja je konzistentan u cijelom programskom rješenju.</w:t>
       </w:r>
-    </w:p>
-    <w:p>
-      <w:pPr>
-        <w:pBdr>
-          <w:top w:val="single" w:sz="2" w:space="0" w:color="D9D9E3"/>
-          <w:left w:val="single" w:sz="2" w:space="5" w:color="D9D9E3"/>
-          <w:bottom w:val="single" w:sz="2" w:space="0" w:color="D9D9E3"/>
-          <w:right w:val="single" w:sz="2" w:space="0" w:color="D9D9E3"/>
-        </w:pBdr>
-        <w:spacing w:after="0" w:line="240" w:lineRule="auto"/>
-        <w:ind w:firstLine="708"/>
-        <w:jc w:val="left"/>
-        <w:rPr>
-          <w:rFonts w:ascii="Segoe UI" w:eastAsia="Times New Roman" w:hAnsi="Segoe UI" w:cs="Segoe UI"/>
-          <w:sz w:val="21"/>
-          <w:szCs w:val="21"/>
-          <w:lang w:eastAsia="hr-BA"/>
-        </w:rPr>
-      </w:pPr>
-      <w:r>
-        <w:rPr>
-          <w:rFonts w:ascii="Segoe UI" w:eastAsia="Times New Roman" w:hAnsi="Segoe UI" w:cs="Segoe UI"/>
-          <w:sz w:val="21"/>
-          <w:szCs w:val="21"/>
-          <w:lang w:eastAsia="hr-BA"/>
-        </w:rPr>
-        <w:t>Stil kodiranja se čini dosljednim u cijelom programskom rješenju.</w:t>
-      </w:r>
-    </w:p>
-    <w:p>
-      <w:pPr>
-        <w:spacing w:after="0" w:line="240" w:lineRule="auto"/>
-        <w:rPr>
-          <w:rFonts w:ascii="Times New Roman" w:hAnsi="Times New Roman"/>
-          <w:sz w:val="24"/>
-          <w:szCs w:val="24"/>
-          <w:lang w:val="bs-Latn-BA"/>
-        </w:rPr>
-      </w:pPr>
     </w:p>
     <w:p>
       <w:pPr>
@@ -374,7 +294,6 @@
             <w14:uncheckedState w14:val="2610" w14:font="MS Gothic"/>
           </w14:checkbox>
         </w:sdtPr>
-        <w:sdtEndPr/>
         <w:sdtContent>
           <w:r>
             <w:rPr>
@@ -396,45 +315,6 @@
         </w:rPr>
         <w:t xml:space="preserve"> Kod je ispravno formatiran.</w:t>
       </w:r>
-    </w:p>
-    <w:p>
-      <w:pPr>
-        <w:pBdr>
-          <w:top w:val="single" w:sz="2" w:space="0" w:color="D9D9E3"/>
-          <w:left w:val="single" w:sz="2" w:space="5" w:color="D9D9E3"/>
-          <w:bottom w:val="single" w:sz="2" w:space="0" w:color="D9D9E3"/>
-          <w:right w:val="single" w:sz="2" w:space="0" w:color="D9D9E3"/>
-        </w:pBdr>
-        <w:spacing w:after="0" w:line="240" w:lineRule="auto"/>
-        <w:ind w:firstLine="708"/>
-        <w:jc w:val="left"/>
-        <w:rPr>
-          <w:rFonts w:ascii="Segoe UI" w:eastAsia="Times New Roman" w:hAnsi="Segoe UI" w:cs="Segoe UI"/>
-          <w:sz w:val="21"/>
-          <w:szCs w:val="21"/>
-          <w:lang w:eastAsia="hr-BA"/>
-        </w:rPr>
-      </w:pPr>
-      <w:r>
-        <w:rPr>
-          <w:rFonts w:ascii="Segoe UI" w:eastAsia="Times New Roman" w:hAnsi="Segoe UI" w:cs="Segoe UI"/>
-          <w:sz w:val="21"/>
-          <w:szCs w:val="21"/>
-          <w:lang w:eastAsia="hr-BA"/>
-        </w:rPr>
-        <w:t>Kod je formatiran na odgovarajući način.</w:t>
-      </w:r>
-    </w:p>
-    <w:p>
-      <w:pPr>
-        <w:spacing w:after="0" w:line="240" w:lineRule="auto"/>
-        <w:rPr>
-          <w:rFonts w:ascii="Times New Roman" w:hAnsi="Times New Roman"/>
-          <w:sz w:val="24"/>
-          <w:szCs w:val="24"/>
-          <w:lang w:val="bs-Latn-BA"/>
-        </w:rPr>
-      </w:pPr>
     </w:p>
     <w:p>
       <w:pPr>
@@ -461,7 +341,6 @@
             <w14:uncheckedState w14:val="2610" w14:font="MS Gothic"/>
           </w14:checkbox>
         </w:sdtPr>
-        <w:sdtEndPr/>
         <w:sdtContent>
           <w:r>
             <w:rPr>
@@ -483,17 +362,6 @@
         </w:rPr>
         <w:t xml:space="preserve"> U kodu nema funkcija koje se ne pozivaju ni na jednom mjestu.</w:t>
       </w:r>
-    </w:p>
-    <w:p>
-      <w:pPr>
-        <w:spacing w:after="0" w:line="240" w:lineRule="auto"/>
-        <w:rPr>
-          <w:rFonts w:ascii="Times New Roman" w:hAnsi="Times New Roman"/>
-          <w:sz w:val="24"/>
-          <w:szCs w:val="24"/>
-          <w:lang w:val="bs-Latn-BA"/>
-        </w:rPr>
-      </w:pPr>
     </w:p>
     <w:p>
       <w:pPr>
@@ -520,7 +388,6 @@
             <w14:uncheckedState w14:val="2610" w14:font="MS Gothic"/>
           </w14:checkbox>
         </w:sdtPr>
-        <w:sdtEndPr/>
         <w:sdtContent>
           <w:r>
             <w:rPr>
@@ -542,45 +409,6 @@
         </w:rPr>
         <w:t xml:space="preserve"> Nema nedostižnih linija koda.</w:t>
       </w:r>
-    </w:p>
-    <w:p>
-      <w:pPr>
-        <w:pBdr>
-          <w:top w:val="single" w:sz="2" w:space="0" w:color="D9D9E3"/>
-          <w:left w:val="single" w:sz="2" w:space="5" w:color="D9D9E3"/>
-          <w:bottom w:val="single" w:sz="2" w:space="0" w:color="D9D9E3"/>
-          <w:right w:val="single" w:sz="2" w:space="0" w:color="D9D9E3"/>
-        </w:pBdr>
-        <w:spacing w:after="0" w:line="240" w:lineRule="auto"/>
-        <w:ind w:firstLine="708"/>
-        <w:jc w:val="left"/>
-        <w:rPr>
-          <w:rFonts w:ascii="Segoe UI" w:eastAsia="Times New Roman" w:hAnsi="Segoe UI" w:cs="Segoe UI"/>
-          <w:sz w:val="21"/>
-          <w:szCs w:val="21"/>
-          <w:lang w:eastAsia="hr-BA"/>
-        </w:rPr>
-      </w:pPr>
-      <w:r>
-        <w:rPr>
-          <w:rFonts w:ascii="Segoe UI" w:eastAsia="Times New Roman" w:hAnsi="Segoe UI" w:cs="Segoe UI"/>
-          <w:sz w:val="21"/>
-          <w:szCs w:val="21"/>
-          <w:lang w:eastAsia="hr-BA"/>
-        </w:rPr>
-        <w:t>Nema nedostižnih linija koda u kodu.</w:t>
-      </w:r>
-    </w:p>
-    <w:p>
-      <w:pPr>
-        <w:spacing w:after="0" w:line="240" w:lineRule="auto"/>
-        <w:rPr>
-          <w:rFonts w:ascii="Times New Roman" w:hAnsi="Times New Roman"/>
-          <w:sz w:val="24"/>
-          <w:szCs w:val="24"/>
-          <w:lang w:val="bs-Latn-BA"/>
-        </w:rPr>
-      </w:pPr>
     </w:p>
     <w:p>
       <w:pPr>
@@ -607,7 +435,6 @@
             <w14:uncheckedState w14:val="2610" w14:font="MS Gothic"/>
           </w14:checkbox>
         </w:sdtPr>
-        <w:sdtEndPr/>
         <w:sdtContent>
           <w:r>
             <w:rPr>
@@ -694,7 +521,6 @@
             <w14:uncheckedState w14:val="2610" w14:font="MS Gothic"/>
           </w14:checkbox>
         </w:sdtPr>
-        <w:sdtEndPr/>
         <w:sdtContent>
           <w:r>
             <w:rPr>
@@ -719,45 +545,6 @@
     </w:p>
     <w:p>
       <w:pPr>
-        <w:pBdr>
-          <w:top w:val="single" w:sz="2" w:space="0" w:color="D9D9E3"/>
-          <w:left w:val="single" w:sz="2" w:space="5" w:color="D9D9E3"/>
-          <w:bottom w:val="single" w:sz="2" w:space="0" w:color="D9D9E3"/>
-          <w:right w:val="single" w:sz="2" w:space="0" w:color="D9D9E3"/>
-        </w:pBdr>
-        <w:spacing w:after="0" w:line="240" w:lineRule="auto"/>
-        <w:ind w:firstLine="708"/>
-        <w:jc w:val="left"/>
-        <w:rPr>
-          <w:rFonts w:ascii="Segoe UI" w:eastAsia="Times New Roman" w:hAnsi="Segoe UI" w:cs="Segoe UI"/>
-          <w:sz w:val="21"/>
-          <w:szCs w:val="21"/>
-          <w:lang w:eastAsia="hr-BA"/>
-        </w:rPr>
-      </w:pPr>
-      <w:r>
-        <w:rPr>
-          <w:rFonts w:ascii="Segoe UI" w:eastAsia="Times New Roman" w:hAnsi="Segoe UI" w:cs="Segoe UI"/>
-          <w:sz w:val="21"/>
-          <w:szCs w:val="21"/>
-          <w:lang w:eastAsia="hr-BA"/>
-        </w:rPr>
-        <w:t>Nema vidljivih ponavljanja u kodu.</w:t>
-      </w:r>
-    </w:p>
-    <w:p>
-      <w:pPr>
-        <w:spacing w:after="0" w:line="240" w:lineRule="auto"/>
-        <w:rPr>
-          <w:rFonts w:ascii="Times New Roman" w:hAnsi="Times New Roman"/>
-          <w:sz w:val="24"/>
-          <w:szCs w:val="24"/>
-          <w:lang w:val="bs-Latn-BA"/>
-        </w:rPr>
-      </w:pPr>
-    </w:p>
-    <w:p>
-      <w:pPr>
         <w:spacing w:after="0" w:line="240" w:lineRule="auto"/>
         <w:rPr>
           <w:rFonts w:ascii="Times New Roman" w:hAnsi="Times New Roman"/>
@@ -776,21 +563,20 @@
           </w:rPr>
           <w:id w:val="-1045674684"/>
           <w14:checkbox>
-            <w14:checked w14:val="0"/>
+            <w14:checked w14:val="1"/>
             <w14:checkedState w14:val="2612" w14:font="MS Gothic"/>
             <w14:uncheckedState w14:val="2610" w14:font="MS Gothic"/>
           </w14:checkbox>
         </w:sdtPr>
-        <w:sdtEndPr/>
         <w:sdtContent>
           <w:r>
             <w:rPr>
-              <w:rFonts w:ascii="Segoe UI Symbol" w:eastAsia="MS Gothic" w:hAnsi="Segoe UI Symbol" w:cs="Segoe UI Symbol"/>
+              <w:rFonts w:ascii="MS Gothic" w:eastAsia="MS Gothic" w:hAnsi="MS Gothic" w:hint="eastAsia"/>
               <w:sz w:val="24"/>
               <w:szCs w:val="24"/>
               <w:lang w:val="bs-Latn-BA"/>
             </w:rPr>
-            <w:t>☐</w:t>
+            <w:t>☒</w:t>
           </w:r>
         </w:sdtContent>
       </w:sdt>
@@ -829,7 +615,6 @@
             <w14:uncheckedState w14:val="2610" w14:font="MS Gothic"/>
           </w14:checkbox>
         </w:sdtPr>
-        <w:sdtEndPr/>
         <w:sdtContent>
           <w:r>
             <w:rPr>
@@ -870,45 +655,6 @@
         </w:rPr>
         <w:t xml:space="preserve"> i konstanti bez korištenja varijabli.</w:t>
       </w:r>
-    </w:p>
-    <w:p>
-      <w:pPr>
-        <w:pBdr>
-          <w:top w:val="single" w:sz="2" w:space="0" w:color="D9D9E3"/>
-          <w:left w:val="single" w:sz="2" w:space="5" w:color="D9D9E3"/>
-          <w:bottom w:val="single" w:sz="2" w:space="0" w:color="D9D9E3"/>
-          <w:right w:val="single" w:sz="2" w:space="0" w:color="D9D9E3"/>
-        </w:pBdr>
-        <w:spacing w:after="0" w:line="240" w:lineRule="auto"/>
-        <w:ind w:firstLine="708"/>
-        <w:jc w:val="left"/>
-        <w:rPr>
-          <w:rFonts w:ascii="Segoe UI" w:eastAsia="Times New Roman" w:hAnsi="Segoe UI" w:cs="Segoe UI"/>
-          <w:sz w:val="21"/>
-          <w:szCs w:val="21"/>
-          <w:lang w:eastAsia="hr-BA"/>
-        </w:rPr>
-      </w:pPr>
-      <w:r>
-        <w:rPr>
-          <w:rFonts w:ascii="Segoe UI" w:eastAsia="Times New Roman" w:hAnsi="Segoe UI" w:cs="Segoe UI"/>
-          <w:sz w:val="21"/>
-          <w:szCs w:val="21"/>
-          <w:lang w:eastAsia="hr-BA"/>
-        </w:rPr>
-        <w:t>U kodu nema magičnih brojeva, sve konstante su deklarirane s odgovarajućim vrijednostima.</w:t>
-      </w:r>
-    </w:p>
-    <w:p>
-      <w:pPr>
-        <w:spacing w:after="0" w:line="240" w:lineRule="auto"/>
-        <w:rPr>
-          <w:rFonts w:ascii="Times New Roman" w:hAnsi="Times New Roman"/>
-          <w:sz w:val="24"/>
-          <w:szCs w:val="24"/>
-          <w:lang w:val="bs-Latn-BA"/>
-        </w:rPr>
-      </w:pPr>
     </w:p>
     <w:p>
       <w:pPr>
@@ -935,7 +681,6 @@
             <w14:uncheckedState w14:val="2610" w14:font="MS Gothic"/>
           </w14:checkbox>
         </w:sdtPr>
-        <w:sdtEndPr/>
         <w:sdtContent>
           <w:r>
             <w:rPr>
@@ -1059,7 +804,6 @@
             <w14:uncheckedState w14:val="2610" w14:font="MS Gothic"/>
           </w14:checkbox>
         </w:sdtPr>
-        <w:sdtEndPr/>
         <w:sdtContent>
           <w:r>
             <w:rPr>
@@ -1176,7 +920,6 @@
             <w14:uncheckedState w14:val="2610" w14:font="MS Gothic"/>
           </w14:checkbox>
         </w:sdtPr>
-        <w:sdtEndPr/>
         <w:sdtContent>
           <w:r>
             <w:rPr>
@@ -1210,67 +953,6 @@
     </w:p>
     <w:p>
       <w:pPr>
-        <w:pBdr>
-          <w:top w:val="single" w:sz="2" w:space="0" w:color="D9D9E3"/>
-          <w:left w:val="single" w:sz="2" w:space="5" w:color="D9D9E3"/>
-          <w:bottom w:val="single" w:sz="2" w:space="0" w:color="D9D9E3"/>
-          <w:right w:val="single" w:sz="2" w:space="0" w:color="D9D9E3"/>
-        </w:pBdr>
-        <w:spacing w:after="0" w:line="240" w:lineRule="auto"/>
-        <w:ind w:firstLine="708"/>
-        <w:jc w:val="left"/>
-        <w:rPr>
-          <w:rFonts w:ascii="Segoe UI" w:eastAsia="Times New Roman" w:hAnsi="Segoe UI" w:cs="Segoe UI"/>
-          <w:sz w:val="21"/>
-          <w:szCs w:val="21"/>
-          <w:lang w:eastAsia="hr-BA"/>
-        </w:rPr>
-      </w:pPr>
-      <w:r>
-        <w:rPr>
-          <w:rFonts w:ascii="Segoe UI" w:eastAsia="Times New Roman" w:hAnsi="Segoe UI" w:cs="Segoe UI"/>
-          <w:sz w:val="21"/>
-          <w:szCs w:val="21"/>
-          <w:lang w:eastAsia="hr-BA"/>
-        </w:rPr>
-        <w:lastRenderedPageBreak/>
-        <w:t xml:space="preserve">Klasa </w:t>
-      </w:r>
-      <w:r>
-        <w:rPr>
-          <w:rFonts w:ascii="Ubuntu Mono" w:eastAsia="Times New Roman" w:hAnsi="Ubuntu Mono" w:cs="Courier New"/>
-          <w:b/>
-          <w:bCs/>
-          <w:sz w:val="18"/>
-          <w:szCs w:val="18"/>
-          <w:bdr w:val="single" w:sz="2" w:space="0" w:color="D9D9E3" w:frame="1"/>
-          <w:lang w:eastAsia="hr-BA"/>
-        </w:rPr>
-        <w:t>NamjestenStan</w:t>
-      </w:r>
-      <w:r>
-        <w:rPr>
-          <w:rFonts w:ascii="Segoe UI" w:eastAsia="Times New Roman" w:hAnsi="Segoe UI" w:cs="Segoe UI"/>
-          <w:sz w:val="21"/>
-          <w:szCs w:val="21"/>
-          <w:lang w:eastAsia="hr-BA"/>
-        </w:rPr>
-        <w:t xml:space="preserve"> sadrži atribute koji omogućuju promjene u opisu stanova, kao što su broj kvadrata, lokacija, internet, vrijednost namještaja i broj aparata.</w:t>
-      </w:r>
-    </w:p>
-    <w:p>
-      <w:pPr>
-        <w:spacing w:after="0" w:line="240" w:lineRule="auto"/>
-        <w:rPr>
-          <w:rFonts w:ascii="Times New Roman" w:hAnsi="Times New Roman"/>
-          <w:sz w:val="24"/>
-          <w:szCs w:val="24"/>
-          <w:lang w:val="bs-Latn-BA"/>
-        </w:rPr>
-      </w:pPr>
-    </w:p>
-    <w:p>
-      <w:pPr>
         <w:spacing w:after="0" w:line="240" w:lineRule="auto"/>
         <w:rPr>
           <w:rFonts w:ascii="Times New Roman" w:hAnsi="Times New Roman"/>
@@ -1289,21 +971,20 @@
           </w:rPr>
           <w:id w:val="2144923069"/>
           <w14:checkbox>
-            <w14:checked w14:val="0"/>
+            <w14:checked w14:val="1"/>
             <w14:checkedState w14:val="2612" w14:font="MS Gothic"/>
             <w14:uncheckedState w14:val="2610" w14:font="MS Gothic"/>
           </w14:checkbox>
         </w:sdtPr>
-        <w:sdtEndPr/>
         <w:sdtContent>
           <w:r>
             <w:rPr>
-              <w:rFonts w:ascii="Segoe UI Symbol" w:eastAsia="MS Gothic" w:hAnsi="Segoe UI Symbol" w:cs="Segoe UI Symbol"/>
+              <w:rFonts w:ascii="MS Gothic" w:eastAsia="MS Gothic" w:hAnsi="MS Gothic" w:hint="eastAsia"/>
               <w:sz w:val="24"/>
               <w:szCs w:val="24"/>
               <w:lang w:val="bs-Latn-BA"/>
             </w:rPr>
-            <w:t>☐</w:t>
+            <w:t>☒</w:t>
           </w:r>
         </w:sdtContent>
       </w:sdt>
@@ -1325,45 +1006,6 @@
         </w:rPr>
         <w:t>Svi objekti izvedenih klasa zamjenjivi su svojim osnovnim klasama.</w:t>
       </w:r>
-    </w:p>
-    <w:p>
-      <w:pPr>
-        <w:pBdr>
-          <w:top w:val="single" w:sz="2" w:space="0" w:color="D9D9E3"/>
-          <w:left w:val="single" w:sz="2" w:space="5" w:color="D9D9E3"/>
-          <w:bottom w:val="single" w:sz="2" w:space="0" w:color="D9D9E3"/>
-          <w:right w:val="single" w:sz="2" w:space="0" w:color="D9D9E3"/>
-        </w:pBdr>
-        <w:spacing w:after="0" w:line="240" w:lineRule="auto"/>
-        <w:ind w:firstLine="708"/>
-        <w:jc w:val="left"/>
-        <w:rPr>
-          <w:rFonts w:ascii="Segoe UI" w:eastAsia="Times New Roman" w:hAnsi="Segoe UI" w:cs="Segoe UI"/>
-          <w:sz w:val="21"/>
-          <w:szCs w:val="21"/>
-          <w:lang w:eastAsia="hr-BA"/>
-        </w:rPr>
-      </w:pPr>
-      <w:r>
-        <w:rPr>
-          <w:rFonts w:ascii="Segoe UI" w:eastAsia="Times New Roman" w:hAnsi="Segoe UI" w:cs="Segoe UI"/>
-          <w:sz w:val="21"/>
-          <w:szCs w:val="21"/>
-          <w:lang w:eastAsia="hr-BA"/>
-        </w:rPr>
-        <w:t>Potrebno je daljnje ispitivanje kako se ove klase koriste u aplikaciji da bi se utvrdilo jesu li objekti zamjenjivi.</w:t>
-      </w:r>
-    </w:p>
-    <w:p>
-      <w:pPr>
-        <w:spacing w:after="0" w:line="240" w:lineRule="auto"/>
-        <w:rPr>
-          <w:rFonts w:ascii="Times New Roman" w:hAnsi="Times New Roman"/>
-          <w:sz w:val="24"/>
-          <w:szCs w:val="24"/>
-          <w:lang w:val="bs-Latn-BA"/>
-        </w:rPr>
-      </w:pPr>
     </w:p>
     <w:p>
       <w:pPr>
@@ -1390,7 +1032,6 @@
             <w14:uncheckedState w14:val="2610" w14:font="MS Gothic"/>
           </w14:checkbox>
         </w:sdtPr>
-        <w:sdtEndPr/>
         <w:sdtContent>
           <w:r>
             <w:rPr>
@@ -1498,7 +1139,6 @@
             <w14:uncheckedState w14:val="2610" w14:font="MS Gothic"/>
           </w14:checkbox>
         </w:sdtPr>
-        <w:sdtEndPr/>
         <w:sdtContent>
           <w:r>
             <w:rPr>
@@ -1520,87 +1160,6 @@
         </w:rPr>
         <w:t xml:space="preserve"> Dubina nasljeđivanja nije velika.</w:t>
       </w:r>
-    </w:p>
-    <w:p>
-      <w:pPr>
-        <w:pBdr>
-          <w:top w:val="single" w:sz="2" w:space="0" w:color="D9D9E3"/>
-          <w:left w:val="single" w:sz="2" w:space="5" w:color="D9D9E3"/>
-          <w:bottom w:val="single" w:sz="2" w:space="0" w:color="D9D9E3"/>
-          <w:right w:val="single" w:sz="2" w:space="0" w:color="D9D9E3"/>
-        </w:pBdr>
-        <w:spacing w:after="0" w:line="240" w:lineRule="auto"/>
-        <w:ind w:firstLine="708"/>
-        <w:jc w:val="left"/>
-        <w:rPr>
-          <w:rFonts w:ascii="Segoe UI" w:eastAsia="Times New Roman" w:hAnsi="Segoe UI" w:cs="Segoe UI"/>
-          <w:sz w:val="21"/>
-          <w:szCs w:val="21"/>
-          <w:lang w:eastAsia="hr-BA"/>
-        </w:rPr>
-      </w:pPr>
-      <w:r>
-        <w:rPr>
-          <w:rFonts w:ascii="Segoe UI" w:eastAsia="Times New Roman" w:hAnsi="Segoe UI" w:cs="Segoe UI"/>
-          <w:sz w:val="21"/>
-          <w:szCs w:val="21"/>
-          <w:lang w:eastAsia="hr-BA"/>
-        </w:rPr>
-        <w:t xml:space="preserve">Klasa </w:t>
-      </w:r>
-      <w:r>
-        <w:rPr>
-          <w:rFonts w:ascii="Ubuntu Mono" w:eastAsia="Times New Roman" w:hAnsi="Ubuntu Mono" w:cs="Courier New"/>
-          <w:b/>
-          <w:bCs/>
-          <w:sz w:val="18"/>
-          <w:szCs w:val="18"/>
-          <w:bdr w:val="single" w:sz="2" w:space="0" w:color="D9D9E3" w:frame="1"/>
-          <w:lang w:eastAsia="hr-BA"/>
-        </w:rPr>
-        <w:t>NamjestenStan</w:t>
-      </w:r>
-      <w:r>
-        <w:rPr>
-          <w:rFonts w:ascii="Segoe UI" w:eastAsia="Times New Roman" w:hAnsi="Segoe UI" w:cs="Segoe UI"/>
-          <w:sz w:val="21"/>
-          <w:szCs w:val="21"/>
-          <w:lang w:eastAsia="hr-BA"/>
-        </w:rPr>
-        <w:t xml:space="preserve"> nasljeđuje samo osnovnu apstraktnu klasu </w:t>
-      </w:r>
-      <w:r>
-        <w:rPr>
-          <w:rFonts w:ascii="Ubuntu Mono" w:eastAsia="Times New Roman" w:hAnsi="Ubuntu Mono" w:cs="Courier New"/>
-          <w:b/>
-          <w:bCs/>
-          <w:sz w:val="18"/>
-          <w:szCs w:val="18"/>
-          <w:bdr w:val="single" w:sz="2" w:space="0" w:color="D9D9E3" w:frame="1"/>
-          <w:lang w:eastAsia="hr-BA"/>
-        </w:rPr>
-        <w:t>Stan</w:t>
-      </w:r>
-      <w:r>
-        <w:rPr>
-          <w:rFonts w:ascii="Segoe UI" w:eastAsia="Times New Roman" w:hAnsi="Segoe UI" w:cs="Segoe UI"/>
-          <w:sz w:val="21"/>
-          <w:szCs w:val="21"/>
-          <w:lang w:eastAsia="hr-BA"/>
-        </w:rPr>
-        <w:t>, što ukazuje na plitku strukturu nasljeđivanja.</w:t>
-      </w:r>
-    </w:p>
-    <w:p>
-      <w:pPr>
-        <w:spacing w:after="0" w:line="240" w:lineRule="auto"/>
-        <w:rPr>
-          <w:rFonts w:ascii="Times New Roman" w:hAnsi="Times New Roman"/>
-          <w:sz w:val="24"/>
-          <w:szCs w:val="24"/>
-          <w:lang w:val="bs-Latn-BA"/>
-        </w:rPr>
-      </w:pPr>
     </w:p>
     <w:p>
       <w:pPr>
@@ -1627,7 +1186,6 @@
             <w14:uncheckedState w14:val="2610" w14:font="MS Gothic"/>
           </w14:checkbox>
         </w:sdtPr>
-        <w:sdtEndPr/>
         <w:sdtContent>
           <w:r>
             <w:rPr>
@@ -1735,7 +1293,6 @@
             <w14:uncheckedState w14:val="2610" w14:font="MS Gothic"/>
           </w14:checkbox>
         </w:sdtPr>
-        <w:sdtEndPr/>
         <w:sdtContent>
           <w:r>
             <w:rPr>
@@ -1760,66 +1317,6 @@
     </w:p>
     <w:p>
       <w:pPr>
-        <w:pBdr>
-          <w:top w:val="single" w:sz="2" w:space="0" w:color="D9D9E3"/>
-          <w:left w:val="single" w:sz="2" w:space="5" w:color="D9D9E3"/>
-          <w:bottom w:val="single" w:sz="2" w:space="0" w:color="D9D9E3"/>
-          <w:right w:val="single" w:sz="2" w:space="0" w:color="D9D9E3"/>
-        </w:pBdr>
-        <w:spacing w:after="0" w:line="240" w:lineRule="auto"/>
-        <w:ind w:firstLine="708"/>
-        <w:jc w:val="left"/>
-        <w:rPr>
-          <w:rFonts w:ascii="Segoe UI" w:eastAsia="Times New Roman" w:hAnsi="Segoe UI" w:cs="Segoe UI"/>
-          <w:sz w:val="21"/>
-          <w:szCs w:val="21"/>
-          <w:lang w:eastAsia="hr-BA"/>
-        </w:rPr>
-      </w:pPr>
-      <w:r>
-        <w:rPr>
-          <w:rFonts w:ascii="Segoe UI" w:eastAsia="Times New Roman" w:hAnsi="Segoe UI" w:cs="Segoe UI"/>
-          <w:sz w:val="21"/>
-          <w:szCs w:val="21"/>
-          <w:lang w:eastAsia="hr-BA"/>
-        </w:rPr>
-        <w:t xml:space="preserve">Klasa </w:t>
-      </w:r>
-      <w:r>
-        <w:rPr>
-          <w:rFonts w:ascii="Ubuntu Mono" w:eastAsia="Times New Roman" w:hAnsi="Ubuntu Mono" w:cs="Courier New"/>
-          <w:b/>
-          <w:bCs/>
-          <w:sz w:val="18"/>
-          <w:szCs w:val="18"/>
-          <w:bdr w:val="single" w:sz="2" w:space="0" w:color="D9D9E3" w:frame="1"/>
-          <w:lang w:eastAsia="hr-BA"/>
-        </w:rPr>
-        <w:t>NamjestenStan</w:t>
-      </w:r>
-      <w:r>
-        <w:rPr>
-          <w:rFonts w:ascii="Segoe UI" w:eastAsia="Times New Roman" w:hAnsi="Segoe UI" w:cs="Segoe UI"/>
-          <w:sz w:val="21"/>
-          <w:szCs w:val="21"/>
-          <w:lang w:eastAsia="hr-BA"/>
-        </w:rPr>
-        <w:t xml:space="preserve"> može se instancirati po potrebi i prema parametrima koje korisnik aplikacije postavi.</w:t>
-      </w:r>
-    </w:p>
-    <w:p>
-      <w:pPr>
-        <w:spacing w:after="0" w:line="240" w:lineRule="auto"/>
-        <w:rPr>
-          <w:rFonts w:ascii="Times New Roman" w:hAnsi="Times New Roman"/>
-          <w:sz w:val="24"/>
-          <w:szCs w:val="24"/>
-          <w:lang w:val="bs-Latn-BA"/>
-        </w:rPr>
-      </w:pPr>
-    </w:p>
-    <w:p>
-      <w:pPr>
         <w:spacing w:after="0" w:line="240" w:lineRule="auto"/>
         <w:rPr>
           <w:rFonts w:ascii="Times New Roman" w:hAnsi="Times New Roman"/>
@@ -1838,21 +1335,20 @@
           </w:rPr>
           <w:id w:val="1472947426"/>
           <w14:checkbox>
-            <w14:checked w14:val="0"/>
+            <w14:checked w14:val="1"/>
             <w14:checkedState w14:val="2612" w14:font="MS Gothic"/>
             <w14:uncheckedState w14:val="2610" w14:font="MS Gothic"/>
           </w14:checkbox>
         </w:sdtPr>
-        <w:sdtEndPr/>
         <w:sdtContent>
           <w:r>
             <w:rPr>
-              <w:rFonts w:ascii="Segoe UI Symbol" w:eastAsia="MS Gothic" w:hAnsi="Segoe UI Symbol" w:cs="Segoe UI Symbol"/>
+              <w:rFonts w:ascii="MS Gothic" w:eastAsia="MS Gothic" w:hAnsi="MS Gothic" w:hint="eastAsia"/>
               <w:sz w:val="24"/>
               <w:szCs w:val="24"/>
               <w:lang w:val="bs-Latn-BA"/>
             </w:rPr>
-            <w:t>☐</w:t>
+            <w:t>☒</w:t>
           </w:r>
         </w:sdtContent>
       </w:sdt>
@@ -1865,45 +1361,6 @@
         </w:rPr>
         <w:t xml:space="preserve"> Instanciranje kontejnerske klase vrši se samo jednom.</w:t>
       </w:r>
-    </w:p>
-    <w:p>
-      <w:pPr>
-        <w:pBdr>
-          <w:top w:val="single" w:sz="2" w:space="0" w:color="D9D9E3"/>
-          <w:left w:val="single" w:sz="2" w:space="5" w:color="D9D9E3"/>
-          <w:bottom w:val="single" w:sz="2" w:space="0" w:color="D9D9E3"/>
-          <w:right w:val="single" w:sz="2" w:space="0" w:color="D9D9E3"/>
-        </w:pBdr>
-        <w:spacing w:after="0" w:line="240" w:lineRule="auto"/>
-        <w:ind w:firstLine="708"/>
-        <w:jc w:val="left"/>
-        <w:rPr>
-          <w:rFonts w:ascii="Segoe UI" w:eastAsia="Times New Roman" w:hAnsi="Segoe UI" w:cs="Segoe UI"/>
-          <w:sz w:val="21"/>
-          <w:szCs w:val="21"/>
-          <w:lang w:eastAsia="hr-BA"/>
-        </w:rPr>
-      </w:pPr>
-      <w:r>
-        <w:rPr>
-          <w:rFonts w:ascii="Segoe UI" w:eastAsia="Times New Roman" w:hAnsi="Segoe UI" w:cs="Segoe UI"/>
-          <w:sz w:val="21"/>
-          <w:szCs w:val="21"/>
-          <w:lang w:eastAsia="hr-BA"/>
-        </w:rPr>
-        <w:t>Ovisno o načinu korištenja u aplikaciji, potrebno je provjeriti kako se klase instanciraju i jesu li optimizirane za jednokratno instanciranje.</w:t>
-      </w:r>
-    </w:p>
-    <w:p>
-      <w:pPr>
-        <w:spacing w:after="0" w:line="240" w:lineRule="auto"/>
-        <w:rPr>
-          <w:rFonts w:ascii="Times New Roman" w:hAnsi="Times New Roman"/>
-          <w:sz w:val="24"/>
-          <w:szCs w:val="24"/>
-          <w:lang w:val="bs-Latn-BA"/>
-        </w:rPr>
-      </w:pPr>
     </w:p>
     <w:p>
       <w:pPr>
@@ -1930,7 +1387,6 @@
             <w14:uncheckedState w14:val="2610" w14:font="MS Gothic"/>
           </w14:checkbox>
         </w:sdtPr>
-        <w:sdtEndPr/>
         <w:sdtContent>
           <w:r>
             <w:rPr>
@@ -2218,7 +1674,6 @@
             <w14:uncheckedState w14:val="2610" w14:font="MS Gothic"/>
           </w14:checkbox>
         </w:sdtPr>
-        <w:sdtEndPr/>
         <w:sdtContent>
           <w:r>
             <w:rPr>
@@ -2243,108 +1698,6 @@
     </w:p>
     <w:p>
       <w:pPr>
-        <w:pBdr>
-          <w:top w:val="single" w:sz="2" w:space="0" w:color="D9D9E3"/>
-          <w:left w:val="single" w:sz="2" w:space="5" w:color="D9D9E3"/>
-          <w:bottom w:val="single" w:sz="2" w:space="0" w:color="D9D9E3"/>
-          <w:right w:val="single" w:sz="2" w:space="0" w:color="D9D9E3"/>
-        </w:pBdr>
-        <w:spacing w:after="0" w:line="240" w:lineRule="auto"/>
-        <w:ind w:firstLine="708"/>
-        <w:jc w:val="left"/>
-        <w:rPr>
-          <w:rFonts w:ascii="Segoe UI" w:eastAsia="Times New Roman" w:hAnsi="Segoe UI" w:cs="Segoe UI"/>
-          <w:sz w:val="21"/>
-          <w:szCs w:val="21"/>
-          <w:lang w:eastAsia="hr-BA"/>
-        </w:rPr>
-      </w:pPr>
-      <w:r>
-        <w:rPr>
-          <w:rFonts w:ascii="Segoe UI" w:eastAsia="Times New Roman" w:hAnsi="Segoe UI" w:cs="Segoe UI"/>
-          <w:sz w:val="21"/>
-          <w:szCs w:val="21"/>
-          <w:lang w:eastAsia="hr-BA"/>
-        </w:rPr>
-        <w:t xml:space="preserve">U klasi </w:t>
-      </w:r>
-      <w:r>
-        <w:rPr>
-          <w:rFonts w:ascii="Ubuntu Mono" w:eastAsia="Times New Roman" w:hAnsi="Ubuntu Mono" w:cs="Courier New"/>
-          <w:b/>
-          <w:bCs/>
-          <w:sz w:val="18"/>
-          <w:szCs w:val="18"/>
-          <w:bdr w:val="single" w:sz="2" w:space="0" w:color="D9D9E3" w:frame="1"/>
-          <w:lang w:eastAsia="hr-BA"/>
-        </w:rPr>
-        <w:t>NamjestenStan</w:t>
-      </w:r>
-      <w:r>
-        <w:rPr>
-          <w:rFonts w:ascii="Segoe UI" w:eastAsia="Times New Roman" w:hAnsi="Segoe UI" w:cs="Segoe UI"/>
-          <w:sz w:val="21"/>
-          <w:szCs w:val="21"/>
-          <w:lang w:eastAsia="hr-BA"/>
-        </w:rPr>
-        <w:t xml:space="preserve">, imena varijabli poput </w:t>
-      </w:r>
-      <w:r>
-        <w:rPr>
-          <w:rFonts w:ascii="Ubuntu Mono" w:eastAsia="Times New Roman" w:hAnsi="Ubuntu Mono" w:cs="Courier New"/>
-          <w:b/>
-          <w:bCs/>
-          <w:sz w:val="18"/>
-          <w:szCs w:val="18"/>
-          <w:bdr w:val="single" w:sz="2" w:space="0" w:color="D9D9E3" w:frame="1"/>
-          <w:lang w:eastAsia="hr-BA"/>
-        </w:rPr>
-        <w:t>VrijednostNamjestaja</w:t>
-      </w:r>
-      <w:r>
-        <w:rPr>
-          <w:rFonts w:ascii="Segoe UI" w:eastAsia="Times New Roman" w:hAnsi="Segoe UI" w:cs="Segoe UI"/>
-          <w:sz w:val="21"/>
-          <w:szCs w:val="21"/>
-          <w:lang w:eastAsia="hr-BA"/>
-        </w:rPr>
-        <w:t xml:space="preserve"> i </w:t>
-      </w:r>
-      <w:r>
-        <w:rPr>
-          <w:rFonts w:ascii="Ubuntu Mono" w:eastAsia="Times New Roman" w:hAnsi="Ubuntu Mono" w:cs="Courier New"/>
-          <w:b/>
-          <w:bCs/>
-          <w:sz w:val="18"/>
-          <w:szCs w:val="18"/>
-          <w:bdr w:val="single" w:sz="2" w:space="0" w:color="D9D9E3" w:frame="1"/>
-          <w:lang w:eastAsia="hr-BA"/>
-        </w:rPr>
-        <w:t>BrojAparata</w:t>
-      </w:r>
-      <w:r>
-        <w:rPr>
-          <w:rFonts w:ascii="Segoe UI" w:eastAsia="Times New Roman" w:hAnsi="Segoe UI" w:cs="Segoe UI"/>
-          <w:sz w:val="21"/>
-          <w:szCs w:val="21"/>
-          <w:lang w:eastAsia="hr-BA"/>
-        </w:rPr>
-        <w:t xml:space="preserve"> jasno opisuju njihovu svrhu.</w:t>
-      </w:r>
-    </w:p>
-    <w:p>
-      <w:pPr>
-        <w:spacing w:after="0" w:line="240" w:lineRule="auto"/>
-        <w:rPr>
-          <w:rFonts w:ascii="Times New Roman" w:hAnsi="Times New Roman"/>
-          <w:sz w:val="24"/>
-          <w:szCs w:val="24"/>
-          <w:lang w:val="bs-Latn-BA"/>
-        </w:rPr>
-      </w:pPr>
-    </w:p>
-    <w:p>
-      <w:pPr>
         <w:spacing w:after="0" w:line="240" w:lineRule="auto"/>
         <w:rPr>
           <w:rFonts w:ascii="Times New Roman" w:hAnsi="Times New Roman"/>
@@ -2363,21 +1716,20 @@
           </w:rPr>
           <w:id w:val="-1414625462"/>
           <w14:checkbox>
-            <w14:checked w14:val="0"/>
+            <w14:checked w14:val="1"/>
             <w14:checkedState w14:val="2612" w14:font="MS Gothic"/>
             <w14:uncheckedState w14:val="2610" w14:font="MS Gothic"/>
           </w14:checkbox>
         </w:sdtPr>
-        <w:sdtEndPr/>
         <w:sdtContent>
           <w:r>
             <w:rPr>
-              <w:rFonts w:ascii="Segoe UI Symbol" w:eastAsia="MS Gothic" w:hAnsi="Segoe UI Symbol" w:cs="Segoe UI Symbol"/>
+              <w:rFonts w:ascii="MS Gothic" w:eastAsia="MS Gothic" w:hAnsi="MS Gothic" w:hint="eastAsia"/>
               <w:sz w:val="24"/>
               <w:szCs w:val="24"/>
               <w:lang w:val="bs-Latn-BA"/>
             </w:rPr>
-            <w:t>☐</w:t>
+            <w:t>☒</w:t>
           </w:r>
         </w:sdtContent>
       </w:sdt>
@@ -2390,66 +1742,6 @@
         </w:rPr>
         <w:t xml:space="preserve"> Koristi se jedan stil imenovanja varijabli.</w:t>
       </w:r>
-    </w:p>
-    <w:p>
-      <w:pPr>
-        <w:pBdr>
-          <w:top w:val="single" w:sz="2" w:space="0" w:color="D9D9E3"/>
-          <w:left w:val="single" w:sz="2" w:space="5" w:color="D9D9E3"/>
-          <w:bottom w:val="single" w:sz="2" w:space="0" w:color="D9D9E3"/>
-          <w:right w:val="single" w:sz="2" w:space="0" w:color="D9D9E3"/>
-        </w:pBdr>
-        <w:spacing w:after="0" w:line="240" w:lineRule="auto"/>
-        <w:ind w:firstLine="708"/>
-        <w:jc w:val="left"/>
-        <w:rPr>
-          <w:rFonts w:ascii="Segoe UI" w:eastAsia="Times New Roman" w:hAnsi="Segoe UI" w:cs="Segoe UI"/>
-          <w:sz w:val="21"/>
-          <w:szCs w:val="21"/>
-          <w:lang w:eastAsia="hr-BA"/>
-        </w:rPr>
-      </w:pPr>
-      <w:r>
-        <w:rPr>
-          <w:rFonts w:ascii="Segoe UI" w:eastAsia="Times New Roman" w:hAnsi="Segoe UI" w:cs="Segoe UI"/>
-          <w:sz w:val="21"/>
-          <w:szCs w:val="21"/>
-          <w:lang w:eastAsia="hr-BA"/>
-        </w:rPr>
-        <w:t xml:space="preserve">Potrebno je provjeriti sve varijable u klasi </w:t>
-      </w:r>
-      <w:r>
-        <w:rPr>
-          <w:rFonts w:ascii="Ubuntu Mono" w:eastAsia="Times New Roman" w:hAnsi="Ubuntu Mono" w:cs="Courier New"/>
-          <w:b/>
-          <w:bCs/>
-          <w:sz w:val="18"/>
-          <w:szCs w:val="18"/>
-          <w:bdr w:val="single" w:sz="2" w:space="0" w:color="D9D9E3" w:frame="1"/>
-          <w:lang w:eastAsia="hr-BA"/>
-        </w:rPr>
-        <w:t>NamjestenStan</w:t>
-      </w:r>
-      <w:r>
-        <w:rPr>
-          <w:rFonts w:ascii="Segoe UI" w:eastAsia="Times New Roman" w:hAnsi="Segoe UI" w:cs="Segoe UI"/>
-          <w:sz w:val="21"/>
-          <w:szCs w:val="21"/>
-          <w:lang w:eastAsia="hr-BA"/>
-        </w:rPr>
-        <w:t xml:space="preserve"> kako bi se osiguralo dosljedno ime varijabli u skladu s određenim stilom imenovanja.</w:t>
-      </w:r>
-    </w:p>
-    <w:p>
-      <w:pPr>
-        <w:spacing w:after="0" w:line="240" w:lineRule="auto"/>
-        <w:rPr>
-          <w:rFonts w:ascii="Times New Roman" w:hAnsi="Times New Roman"/>
-          <w:sz w:val="24"/>
-          <w:szCs w:val="24"/>
-          <w:lang w:val="bs-Latn-BA"/>
-        </w:rPr>
-      </w:pPr>
     </w:p>
     <w:p>
       <w:pPr>
@@ -2471,21 +1763,20 @@
           </w:rPr>
           <w:id w:val="1906486677"/>
           <w14:checkbox>
-            <w14:checked w14:val="0"/>
+            <w14:checked w14:val="1"/>
             <w14:checkedState w14:val="2612" w14:font="MS Gothic"/>
             <w14:uncheckedState w14:val="2610" w14:font="MS Gothic"/>
           </w14:checkbox>
         </w:sdtPr>
-        <w:sdtEndPr/>
         <w:sdtContent>
           <w:r>
             <w:rPr>
-              <w:rFonts w:ascii="Segoe UI Symbol" w:eastAsia="MS Gothic" w:hAnsi="Segoe UI Symbol" w:cs="Segoe UI Symbol"/>
+              <w:rFonts w:ascii="MS Gothic" w:eastAsia="MS Gothic" w:hAnsi="MS Gothic" w:hint="eastAsia"/>
               <w:sz w:val="24"/>
               <w:szCs w:val="24"/>
               <w:lang w:val="bs-Latn-BA"/>
             </w:rPr>
-            <w:t>☐</w:t>
+            <w:t>☒</w:t>
           </w:r>
         </w:sdtContent>
       </w:sdt>
@@ -2498,66 +1789,6 @@
         </w:rPr>
         <w:t xml:space="preserve"> Nema varijabli koje se ne koriste.</w:t>
       </w:r>
-    </w:p>
-    <w:p>
-      <w:pPr>
-        <w:pBdr>
-          <w:top w:val="single" w:sz="2" w:space="0" w:color="D9D9E3"/>
-          <w:left w:val="single" w:sz="2" w:space="5" w:color="D9D9E3"/>
-          <w:bottom w:val="single" w:sz="2" w:space="0" w:color="D9D9E3"/>
-          <w:right w:val="single" w:sz="2" w:space="0" w:color="D9D9E3"/>
-        </w:pBdr>
-        <w:spacing w:after="0" w:line="240" w:lineRule="auto"/>
-        <w:ind w:firstLine="708"/>
-        <w:jc w:val="left"/>
-        <w:rPr>
-          <w:rFonts w:ascii="Segoe UI" w:eastAsia="Times New Roman" w:hAnsi="Segoe UI" w:cs="Segoe UI"/>
-          <w:sz w:val="21"/>
-          <w:szCs w:val="21"/>
-          <w:lang w:eastAsia="hr-BA"/>
-        </w:rPr>
-      </w:pPr>
-      <w:r>
-        <w:rPr>
-          <w:rFonts w:ascii="Segoe UI" w:eastAsia="Times New Roman" w:hAnsi="Segoe UI" w:cs="Segoe UI"/>
-          <w:sz w:val="21"/>
-          <w:szCs w:val="21"/>
-          <w:lang w:eastAsia="hr-BA"/>
-        </w:rPr>
-        <w:t xml:space="preserve">Potrebno je provjeriti da li postoje varijable u klasi </w:t>
-      </w:r>
-      <w:r>
-        <w:rPr>
-          <w:rFonts w:ascii="Ubuntu Mono" w:eastAsia="Times New Roman" w:hAnsi="Ubuntu Mono" w:cs="Courier New"/>
-          <w:b/>
-          <w:bCs/>
-          <w:sz w:val="18"/>
-          <w:szCs w:val="18"/>
-          <w:bdr w:val="single" w:sz="2" w:space="0" w:color="D9D9E3" w:frame="1"/>
-          <w:lang w:eastAsia="hr-BA"/>
-        </w:rPr>
-        <w:t>NamjestenStan</w:t>
-      </w:r>
-      <w:r>
-        <w:rPr>
-          <w:rFonts w:ascii="Segoe UI" w:eastAsia="Times New Roman" w:hAnsi="Segoe UI" w:cs="Segoe UI"/>
-          <w:sz w:val="21"/>
-          <w:szCs w:val="21"/>
-          <w:lang w:eastAsia="hr-BA"/>
-        </w:rPr>
-        <w:t xml:space="preserve"> koje se ne koriste i, ako postoje, ukloniti ih.</w:t>
-      </w:r>
-    </w:p>
-    <w:p>
-      <w:pPr>
-        <w:spacing w:after="0" w:line="240" w:lineRule="auto"/>
-        <w:rPr>
-          <w:rFonts w:ascii="Times New Roman" w:hAnsi="Times New Roman"/>
-          <w:sz w:val="24"/>
-          <w:szCs w:val="24"/>
-          <w:lang w:val="bs-Latn-BA"/>
-        </w:rPr>
-      </w:pPr>
     </w:p>
     <w:p>
       <w:pPr>
@@ -2584,7 +1815,6 @@
             <w14:uncheckedState w14:val="2610" w14:font="MS Gothic"/>
           </w14:checkbox>
         </w:sdtPr>
-        <w:sdtEndPr/>
         <w:sdtContent>
           <w:r>
             <w:rPr>
@@ -2609,66 +1839,6 @@
     </w:p>
     <w:p>
       <w:pPr>
-        <w:pBdr>
-          <w:top w:val="single" w:sz="2" w:space="0" w:color="D9D9E3"/>
-          <w:left w:val="single" w:sz="2" w:space="5" w:color="D9D9E3"/>
-          <w:bottom w:val="single" w:sz="2" w:space="0" w:color="D9D9E3"/>
-          <w:right w:val="single" w:sz="2" w:space="0" w:color="D9D9E3"/>
-        </w:pBdr>
-        <w:spacing w:after="0" w:line="240" w:lineRule="auto"/>
-        <w:ind w:firstLine="708"/>
-        <w:jc w:val="left"/>
-        <w:rPr>
-          <w:rFonts w:ascii="Segoe UI" w:eastAsia="Times New Roman" w:hAnsi="Segoe UI" w:cs="Segoe UI"/>
-          <w:sz w:val="21"/>
-          <w:szCs w:val="21"/>
-          <w:lang w:eastAsia="hr-BA"/>
-        </w:rPr>
-      </w:pPr>
-      <w:r>
-        <w:rPr>
-          <w:rFonts w:ascii="Segoe UI" w:eastAsia="Times New Roman" w:hAnsi="Segoe UI" w:cs="Segoe UI"/>
-          <w:sz w:val="21"/>
-          <w:szCs w:val="21"/>
-          <w:lang w:eastAsia="hr-BA"/>
-        </w:rPr>
-        <w:t xml:space="preserve">U kodu klase </w:t>
-      </w:r>
-      <w:r>
-        <w:rPr>
-          <w:rFonts w:ascii="Ubuntu Mono" w:eastAsia="Times New Roman" w:hAnsi="Ubuntu Mono" w:cs="Courier New"/>
-          <w:b/>
-          <w:bCs/>
-          <w:sz w:val="18"/>
-          <w:szCs w:val="18"/>
-          <w:bdr w:val="single" w:sz="2" w:space="0" w:color="D9D9E3" w:frame="1"/>
-          <w:lang w:eastAsia="hr-BA"/>
-        </w:rPr>
-        <w:t>NamjestenStan</w:t>
-      </w:r>
-      <w:r>
-        <w:rPr>
-          <w:rFonts w:ascii="Segoe UI" w:eastAsia="Times New Roman" w:hAnsi="Segoe UI" w:cs="Segoe UI"/>
-          <w:sz w:val="21"/>
-          <w:szCs w:val="21"/>
-          <w:lang w:eastAsia="hr-BA"/>
-        </w:rPr>
-        <w:t>, ne postoje potencijalni problemi s dijeljenjem s nulom.</w:t>
-      </w:r>
-    </w:p>
-    <w:p>
-      <w:pPr>
-        <w:spacing w:after="0" w:line="240" w:lineRule="auto"/>
-        <w:rPr>
-          <w:rFonts w:ascii="Times New Roman" w:hAnsi="Times New Roman"/>
-          <w:sz w:val="24"/>
-          <w:szCs w:val="24"/>
-          <w:lang w:val="bs-Latn-BA"/>
-        </w:rPr>
-      </w:pPr>
-    </w:p>
-    <w:p>
-      <w:pPr>
         <w:spacing w:after="0" w:line="240" w:lineRule="auto"/>
         <w:rPr>
           <w:rFonts w:ascii="Times New Roman" w:hAnsi="Times New Roman"/>
@@ -2687,21 +1857,20 @@
           </w:rPr>
           <w:id w:val="1223477506"/>
           <w14:checkbox>
-            <w14:checked w14:val="0"/>
+            <w14:checked w14:val="1"/>
             <w14:checkedState w14:val="2612" w14:font="MS Gothic"/>
             <w14:uncheckedState w14:val="2610" w14:font="MS Gothic"/>
           </w14:checkbox>
         </w:sdtPr>
-        <w:sdtEndPr/>
         <w:sdtContent>
           <w:r>
             <w:rPr>
-              <w:rFonts w:ascii="Segoe UI Symbol" w:eastAsia="MS Gothic" w:hAnsi="Segoe UI Symbol" w:cs="Segoe UI Symbol"/>
+              <w:rFonts w:ascii="MS Gothic" w:eastAsia="MS Gothic" w:hAnsi="MS Gothic" w:hint="eastAsia"/>
               <w:sz w:val="24"/>
               <w:szCs w:val="24"/>
               <w:lang w:val="bs-Latn-BA"/>
             </w:rPr>
-            <w:t>☐</w:t>
+            <w:t>☒</w:t>
           </w:r>
         </w:sdtContent>
       </w:sdt>
@@ -2733,66 +1902,6 @@
         </w:rPr>
         <w:t xml:space="preserve"> ne koristi se u logičkim izrazima.</w:t>
       </w:r>
-    </w:p>
-    <w:p>
-      <w:pPr>
-        <w:pBdr>
-          <w:top w:val="single" w:sz="2" w:space="0" w:color="D9D9E3"/>
-          <w:left w:val="single" w:sz="2" w:space="5" w:color="D9D9E3"/>
-          <w:bottom w:val="single" w:sz="2" w:space="0" w:color="D9D9E3"/>
-          <w:right w:val="single" w:sz="2" w:space="0" w:color="D9D9E3"/>
-        </w:pBdr>
-        <w:spacing w:after="0" w:line="240" w:lineRule="auto"/>
-        <w:ind w:firstLine="708"/>
-        <w:jc w:val="left"/>
-        <w:rPr>
-          <w:rFonts w:ascii="Segoe UI" w:eastAsia="Times New Roman" w:hAnsi="Segoe UI" w:cs="Segoe UI"/>
-          <w:sz w:val="21"/>
-          <w:szCs w:val="21"/>
-          <w:lang w:eastAsia="hr-BA"/>
-        </w:rPr>
-      </w:pPr>
-      <w:r>
-        <w:rPr>
-          <w:rFonts w:ascii="Segoe UI" w:eastAsia="Times New Roman" w:hAnsi="Segoe UI" w:cs="Segoe UI"/>
-          <w:sz w:val="21"/>
-          <w:szCs w:val="21"/>
-          <w:lang w:eastAsia="hr-BA"/>
-        </w:rPr>
-        <w:t xml:space="preserve">Potrebno je provjeriti da li se operator "=" koristi u logičkim izrazima unutar klase </w:t>
-      </w:r>
-      <w:r>
-        <w:rPr>
-          <w:rFonts w:ascii="Ubuntu Mono" w:eastAsia="Times New Roman" w:hAnsi="Ubuntu Mono" w:cs="Courier New"/>
-          <w:b/>
-          <w:bCs/>
-          <w:sz w:val="18"/>
-          <w:szCs w:val="18"/>
-          <w:bdr w:val="single" w:sz="2" w:space="0" w:color="D9D9E3" w:frame="1"/>
-          <w:lang w:eastAsia="hr-BA"/>
-        </w:rPr>
-        <w:t>NamjestenStan</w:t>
-      </w:r>
-      <w:r>
-        <w:rPr>
-          <w:rFonts w:ascii="Segoe UI" w:eastAsia="Times New Roman" w:hAnsi="Segoe UI" w:cs="Segoe UI"/>
-          <w:sz w:val="21"/>
-          <w:szCs w:val="21"/>
-          <w:lang w:eastAsia="hr-BA"/>
-        </w:rPr>
-        <w:t xml:space="preserve"> i, ako se koristi, razmotriti korekcije kako bi se osigurala ispravna upotreba.</w:t>
-      </w:r>
-    </w:p>
-    <w:p>
-      <w:pPr>
-        <w:spacing w:after="0" w:line="240" w:lineRule="auto"/>
-        <w:rPr>
-          <w:rFonts w:ascii="Times New Roman" w:hAnsi="Times New Roman"/>
-          <w:sz w:val="24"/>
-          <w:szCs w:val="24"/>
-          <w:lang w:val="bs-Latn-BA"/>
-        </w:rPr>
-      </w:pPr>
     </w:p>
     <w:p>
       <w:pPr>
@@ -2896,7 +2005,6 @@
             <w14:uncheckedState w14:val="2610" w14:font="MS Gothic"/>
           </w14:checkbox>
         </w:sdtPr>
-        <w:sdtEndPr/>
         <w:sdtContent>
           <w:r>
             <w:rPr>
@@ -2918,66 +2026,6 @@
         </w:rPr>
         <w:t xml:space="preserve"> Nema praznih niti nedostižnih blokova koda.</w:t>
       </w:r>
-    </w:p>
-    <w:p>
-      <w:pPr>
-        <w:pBdr>
-          <w:top w:val="single" w:sz="2" w:space="0" w:color="D9D9E3"/>
-          <w:left w:val="single" w:sz="2" w:space="5" w:color="D9D9E3"/>
-          <w:bottom w:val="single" w:sz="2" w:space="0" w:color="D9D9E3"/>
-          <w:right w:val="single" w:sz="2" w:space="0" w:color="D9D9E3"/>
-        </w:pBdr>
-        <w:spacing w:after="0" w:line="240" w:lineRule="auto"/>
-        <w:ind w:firstLine="708"/>
-        <w:jc w:val="left"/>
-        <w:rPr>
-          <w:rFonts w:ascii="Segoe UI" w:eastAsia="Times New Roman" w:hAnsi="Segoe UI" w:cs="Segoe UI"/>
-          <w:sz w:val="21"/>
-          <w:szCs w:val="21"/>
-          <w:lang w:eastAsia="hr-BA"/>
-        </w:rPr>
-      </w:pPr>
-      <w:r>
-        <w:rPr>
-          <w:rFonts w:ascii="Segoe UI" w:eastAsia="Times New Roman" w:hAnsi="Segoe UI" w:cs="Segoe UI"/>
-          <w:sz w:val="21"/>
-          <w:szCs w:val="21"/>
-          <w:lang w:eastAsia="hr-BA"/>
-        </w:rPr>
-        <w:t xml:space="preserve">U klasi </w:t>
-      </w:r>
-      <w:r>
-        <w:rPr>
-          <w:rFonts w:ascii="Ubuntu Mono" w:eastAsia="Times New Roman" w:hAnsi="Ubuntu Mono" w:cs="Courier New"/>
-          <w:b/>
-          <w:bCs/>
-          <w:sz w:val="18"/>
-          <w:szCs w:val="18"/>
-          <w:bdr w:val="single" w:sz="2" w:space="0" w:color="D9D9E3" w:frame="1"/>
-          <w:lang w:eastAsia="hr-BA"/>
-        </w:rPr>
-        <w:t>NamjestenStan</w:t>
-      </w:r>
-      <w:r>
-        <w:rPr>
-          <w:rFonts w:ascii="Segoe UI" w:eastAsia="Times New Roman" w:hAnsi="Segoe UI" w:cs="Segoe UI"/>
-          <w:sz w:val="21"/>
-          <w:szCs w:val="21"/>
-          <w:lang w:eastAsia="hr-BA"/>
-        </w:rPr>
-        <w:t>, ne postoje prazni niti nedostižni blokovi koda.</w:t>
-      </w:r>
-    </w:p>
-    <w:p>
-      <w:pPr>
-        <w:spacing w:after="0" w:line="240" w:lineRule="auto"/>
-        <w:rPr>
-          <w:rFonts w:ascii="Times New Roman" w:hAnsi="Times New Roman"/>
-          <w:sz w:val="24"/>
-          <w:szCs w:val="24"/>
-          <w:lang w:val="bs-Latn-BA"/>
-        </w:rPr>
-      </w:pPr>
     </w:p>
     <w:p>
       <w:pPr>
@@ -3004,7 +2052,6 @@
             <w14:uncheckedState w14:val="2610" w14:font="MS Gothic"/>
           </w14:checkbox>
         </w:sdtPr>
-        <w:sdtEndPr/>
         <w:sdtContent>
           <w:r>
             <w:rPr>
@@ -3045,66 +2092,6 @@
         </w:rPr>
         <w:t xml:space="preserve"> blokovima testiraju se češći scenariji.</w:t>
       </w:r>
-    </w:p>
-    <w:p>
-      <w:pPr>
-        <w:pBdr>
-          <w:top w:val="single" w:sz="2" w:space="0" w:color="D9D9E3"/>
-          <w:left w:val="single" w:sz="2" w:space="5" w:color="D9D9E3"/>
-          <w:bottom w:val="single" w:sz="2" w:space="0" w:color="D9D9E3"/>
-          <w:right w:val="single" w:sz="2" w:space="0" w:color="D9D9E3"/>
-        </w:pBdr>
-        <w:spacing w:after="0" w:line="240" w:lineRule="auto"/>
-        <w:ind w:firstLine="708"/>
-        <w:jc w:val="left"/>
-        <w:rPr>
-          <w:rFonts w:ascii="Segoe UI" w:eastAsia="Times New Roman" w:hAnsi="Segoe UI" w:cs="Segoe UI"/>
-          <w:sz w:val="21"/>
-          <w:szCs w:val="21"/>
-          <w:lang w:eastAsia="hr-BA"/>
-        </w:rPr>
-      </w:pPr>
-      <w:r>
-        <w:rPr>
-          <w:rFonts w:ascii="Segoe UI" w:eastAsia="Times New Roman" w:hAnsi="Segoe UI" w:cs="Segoe UI"/>
-          <w:sz w:val="21"/>
-          <w:szCs w:val="21"/>
-          <w:lang w:eastAsia="hr-BA"/>
-        </w:rPr>
-        <w:t xml:space="preserve">U klasi </w:t>
-      </w:r>
-      <w:r>
-        <w:rPr>
-          <w:rFonts w:ascii="Ubuntu Mono" w:eastAsia="Times New Roman" w:hAnsi="Ubuntu Mono" w:cs="Courier New"/>
-          <w:b/>
-          <w:bCs/>
-          <w:sz w:val="18"/>
-          <w:szCs w:val="18"/>
-          <w:bdr w:val="single" w:sz="2" w:space="0" w:color="D9D9E3" w:frame="1"/>
-          <w:lang w:eastAsia="hr-BA"/>
-        </w:rPr>
-        <w:t>NamjestenStan</w:t>
-      </w:r>
-      <w:r>
-        <w:rPr>
-          <w:rFonts w:ascii="Segoe UI" w:eastAsia="Times New Roman" w:hAnsi="Segoe UI" w:cs="Segoe UI"/>
-          <w:sz w:val="21"/>
-          <w:szCs w:val="21"/>
-          <w:lang w:eastAsia="hr-BA"/>
-        </w:rPr>
-        <w:t>, if blokovi testiraju različite scenarije, kao što su broj aparata koji utječe na izračun cijene najma.</w:t>
-      </w:r>
-    </w:p>
-    <w:p>
-      <w:pPr>
-        <w:spacing w:after="0" w:line="240" w:lineRule="auto"/>
-        <w:rPr>
-          <w:rFonts w:ascii="Times New Roman" w:hAnsi="Times New Roman"/>
-          <w:sz w:val="24"/>
-          <w:szCs w:val="24"/>
-          <w:lang w:val="bs-Latn-BA"/>
-        </w:rPr>
-      </w:pPr>
     </w:p>
     <w:p>
       <w:pPr>
@@ -3131,7 +2118,6 @@
             <w14:uncheckedState w14:val="2610" w14:font="MS Gothic"/>
           </w14:checkbox>
         </w:sdtPr>
-        <w:sdtEndPr/>
         <w:sdtContent>
           <w:r>
             <w:rPr>
@@ -3272,21 +2258,20 @@
           </w:rPr>
           <w:id w:val="-1053923508"/>
           <w14:checkbox>
-            <w14:checked w14:val="0"/>
+            <w14:checked w14:val="1"/>
             <w14:checkedState w14:val="2612" w14:font="MS Gothic"/>
             <w14:uncheckedState w14:val="2610" w14:font="MS Gothic"/>
           </w14:checkbox>
         </w:sdtPr>
-        <w:sdtEndPr/>
         <w:sdtContent>
           <w:r>
             <w:rPr>
-              <w:rFonts w:ascii="Segoe UI Symbol" w:eastAsia="MS Gothic" w:hAnsi="Segoe UI Symbol" w:cs="Segoe UI Symbol"/>
+              <w:rFonts w:ascii="MS Gothic" w:eastAsia="MS Gothic" w:hAnsi="MS Gothic" w:hint="eastAsia"/>
               <w:sz w:val="24"/>
               <w:szCs w:val="24"/>
               <w:lang w:val="bs-Latn-BA"/>
             </w:rPr>
-            <w:t>☐</w:t>
+            <w:t>☒</w:t>
           </w:r>
         </w:sdtContent>
       </w:sdt>
@@ -3299,66 +2284,6 @@
         </w:rPr>
         <w:t xml:space="preserve"> Sve petlje imaju uslov završetka.</w:t>
       </w:r>
-    </w:p>
-    <w:p>
-      <w:pPr>
-        <w:pBdr>
-          <w:top w:val="single" w:sz="2" w:space="0" w:color="D9D9E3"/>
-          <w:left w:val="single" w:sz="2" w:space="5" w:color="D9D9E3"/>
-          <w:bottom w:val="single" w:sz="2" w:space="0" w:color="D9D9E3"/>
-          <w:right w:val="single" w:sz="2" w:space="0" w:color="D9D9E3"/>
-        </w:pBdr>
-        <w:spacing w:after="0" w:line="240" w:lineRule="auto"/>
-        <w:ind w:firstLine="708"/>
-        <w:jc w:val="left"/>
-        <w:rPr>
-          <w:rFonts w:ascii="Segoe UI" w:eastAsia="Times New Roman" w:hAnsi="Segoe UI" w:cs="Segoe UI"/>
-          <w:sz w:val="21"/>
-          <w:szCs w:val="21"/>
-          <w:lang w:eastAsia="hr-BA"/>
-        </w:rPr>
-      </w:pPr>
-      <w:r>
-        <w:rPr>
-          <w:rFonts w:ascii="Segoe UI" w:eastAsia="Times New Roman" w:hAnsi="Segoe UI" w:cs="Segoe UI"/>
-          <w:sz w:val="21"/>
-          <w:szCs w:val="21"/>
-          <w:lang w:eastAsia="hr-BA"/>
-        </w:rPr>
-        <w:t xml:space="preserve">Potrebno je osigurati da sve petlje u klasi </w:t>
-      </w:r>
-      <w:r>
-        <w:rPr>
-          <w:rFonts w:ascii="Ubuntu Mono" w:eastAsia="Times New Roman" w:hAnsi="Ubuntu Mono" w:cs="Courier New"/>
-          <w:b/>
-          <w:bCs/>
-          <w:sz w:val="18"/>
-          <w:szCs w:val="18"/>
-          <w:bdr w:val="single" w:sz="2" w:space="0" w:color="D9D9E3" w:frame="1"/>
-          <w:lang w:eastAsia="hr-BA"/>
-        </w:rPr>
-        <w:t>NamjestenStan</w:t>
-      </w:r>
-      <w:r>
-        <w:rPr>
-          <w:rFonts w:ascii="Segoe UI" w:eastAsia="Times New Roman" w:hAnsi="Segoe UI" w:cs="Segoe UI"/>
-          <w:sz w:val="21"/>
-          <w:szCs w:val="21"/>
-          <w:lang w:eastAsia="hr-BA"/>
-        </w:rPr>
-        <w:t xml:space="preserve"> imaju jasne i ispravne uslove završetka kako bi se izbjegli problemi s beskonačnim petljama.</w:t>
-      </w:r>
-    </w:p>
-    <w:p>
-      <w:pPr>
-        <w:spacing w:after="0" w:line="240" w:lineRule="auto"/>
-        <w:rPr>
-          <w:rFonts w:ascii="Times New Roman" w:hAnsi="Times New Roman"/>
-          <w:sz w:val="24"/>
-          <w:szCs w:val="24"/>
-          <w:lang w:val="bs-Latn-BA"/>
-        </w:rPr>
-      </w:pPr>
     </w:p>
     <w:p>
       <w:pPr>
@@ -3380,21 +2305,20 @@
           </w:rPr>
           <w:id w:val="977114921"/>
           <w14:checkbox>
-            <w14:checked w14:val="0"/>
+            <w14:checked w14:val="1"/>
             <w14:checkedState w14:val="2612" w14:font="MS Gothic"/>
             <w14:uncheckedState w14:val="2610" w14:font="MS Gothic"/>
           </w14:checkbox>
         </w:sdtPr>
-        <w:sdtEndPr/>
         <w:sdtContent>
           <w:r>
             <w:rPr>
-              <w:rFonts w:ascii="Segoe UI Symbol" w:eastAsia="MS Gothic" w:hAnsi="Segoe UI Symbol" w:cs="Segoe UI Symbol"/>
+              <w:rFonts w:ascii="MS Gothic" w:eastAsia="MS Gothic" w:hAnsi="MS Gothic" w:hint="eastAsia"/>
               <w:sz w:val="24"/>
               <w:szCs w:val="24"/>
               <w:lang w:val="bs-Latn-BA"/>
             </w:rPr>
-            <w:t>☐</w:t>
+            <w:t>☒</w:t>
           </w:r>
         </w:sdtContent>
       </w:sdt>
@@ -3407,66 +2331,6 @@
         </w:rPr>
         <w:t xml:space="preserve"> Nema velikog broja gniježdenja petlji.</w:t>
       </w:r>
-    </w:p>
-    <w:p>
-      <w:pPr>
-        <w:pBdr>
-          <w:top w:val="single" w:sz="2" w:space="0" w:color="D9D9E3"/>
-          <w:left w:val="single" w:sz="2" w:space="5" w:color="D9D9E3"/>
-          <w:bottom w:val="single" w:sz="2" w:space="0" w:color="D9D9E3"/>
-          <w:right w:val="single" w:sz="2" w:space="0" w:color="D9D9E3"/>
-        </w:pBdr>
-        <w:spacing w:after="0" w:line="240" w:lineRule="auto"/>
-        <w:ind w:firstLine="708"/>
-        <w:jc w:val="left"/>
-        <w:rPr>
-          <w:rFonts w:ascii="Segoe UI" w:eastAsia="Times New Roman" w:hAnsi="Segoe UI" w:cs="Segoe UI"/>
-          <w:sz w:val="21"/>
-          <w:szCs w:val="21"/>
-          <w:lang w:eastAsia="hr-BA"/>
-        </w:rPr>
-      </w:pPr>
-      <w:r>
-        <w:rPr>
-          <w:rFonts w:ascii="Segoe UI" w:eastAsia="Times New Roman" w:hAnsi="Segoe UI" w:cs="Segoe UI"/>
-          <w:sz w:val="21"/>
-          <w:szCs w:val="21"/>
-          <w:lang w:eastAsia="hr-BA"/>
-        </w:rPr>
-        <w:t xml:space="preserve">Treba provjeriti postoji li velik broj ugniježdenih petlji unutar klase </w:t>
-      </w:r>
-      <w:r>
-        <w:rPr>
-          <w:rFonts w:ascii="Ubuntu Mono" w:eastAsia="Times New Roman" w:hAnsi="Ubuntu Mono" w:cs="Courier New"/>
-          <w:b/>
-          <w:bCs/>
-          <w:sz w:val="18"/>
-          <w:szCs w:val="18"/>
-          <w:bdr w:val="single" w:sz="2" w:space="0" w:color="D9D9E3" w:frame="1"/>
-          <w:lang w:eastAsia="hr-BA"/>
-        </w:rPr>
-        <w:t>NamjestenStan</w:t>
-      </w:r>
-      <w:r>
-        <w:rPr>
-          <w:rFonts w:ascii="Segoe UI" w:eastAsia="Times New Roman" w:hAnsi="Segoe UI" w:cs="Segoe UI"/>
-          <w:sz w:val="21"/>
-          <w:szCs w:val="21"/>
-          <w:lang w:eastAsia="hr-BA"/>
-        </w:rPr>
-        <w:t xml:space="preserve"> i, ako postoji, razmotriti refaktoriranje za poboljšanje čitljivosti.</w:t>
-      </w:r>
-    </w:p>
-    <w:p>
-      <w:pPr>
-        <w:spacing w:after="0" w:line="240" w:lineRule="auto"/>
-        <w:rPr>
-          <w:rFonts w:ascii="Times New Roman" w:hAnsi="Times New Roman"/>
-          <w:sz w:val="24"/>
-          <w:szCs w:val="24"/>
-          <w:lang w:val="bs-Latn-BA"/>
-        </w:rPr>
-      </w:pPr>
     </w:p>
     <w:p>
       <w:pPr>
@@ -3493,7 +2357,6 @@
             <w14:uncheckedState w14:val="2610" w14:font="MS Gothic"/>
           </w14:checkbox>
         </w:sdtPr>
-        <w:sdtEndPr/>
         <w:sdtContent>
           <w:r>
             <w:rPr>
@@ -3518,78 +2381,38 @@
     </w:p>
     <w:p>
       <w:pPr>
-        <w:pBdr>
-          <w:top w:val="single" w:sz="2" w:space="0" w:color="D9D9E3"/>
-          <w:left w:val="single" w:sz="2" w:space="5" w:color="D9D9E3"/>
-          <w:bottom w:val="single" w:sz="2" w:space="0" w:color="D9D9E3"/>
-          <w:right w:val="single" w:sz="2" w:space="0" w:color="D9D9E3"/>
-        </w:pBdr>
-        <w:spacing w:after="0" w:line="240" w:lineRule="auto"/>
-        <w:ind w:firstLine="708"/>
-        <w:jc w:val="left"/>
-        <w:rPr>
-          <w:rFonts w:ascii="Segoe UI" w:eastAsia="Times New Roman" w:hAnsi="Segoe UI" w:cs="Segoe UI"/>
-          <w:sz w:val="21"/>
-          <w:szCs w:val="21"/>
-          <w:lang w:eastAsia="hr-BA"/>
-        </w:rPr>
-      </w:pPr>
-      <w:r>
-        <w:rPr>
-          <w:rFonts w:ascii="Segoe UI" w:eastAsia="Times New Roman" w:hAnsi="Segoe UI" w:cs="Segoe UI"/>
-          <w:sz w:val="21"/>
-          <w:szCs w:val="21"/>
-          <w:lang w:eastAsia="hr-BA"/>
-        </w:rPr>
-        <w:t xml:space="preserve">U klasi </w:t>
-      </w:r>
-      <w:r>
-        <w:rPr>
-          <w:rFonts w:ascii="Ubuntu Mono" w:eastAsia="Times New Roman" w:hAnsi="Ubuntu Mono" w:cs="Courier New"/>
+        <w:spacing w:after="0" w:line="240" w:lineRule="auto"/>
+        <w:rPr>
+          <w:rFonts w:ascii="Times New Roman" w:hAnsi="Times New Roman"/>
+          <w:sz w:val="24"/>
+          <w:szCs w:val="24"/>
+          <w:lang w:val="bs-Latn-BA"/>
+        </w:rPr>
+      </w:pPr>
+    </w:p>
+    <w:p>
+      <w:pPr>
+        <w:spacing w:after="0" w:line="240" w:lineRule="auto"/>
+        <w:rPr>
+          <w:rFonts w:ascii="Times New Roman" w:eastAsia="MS Gothic" w:hAnsi="Times New Roman"/>
+          <w:sz w:val="24"/>
+          <w:szCs w:val="24"/>
+          <w:lang w:val="bs-Latn-BA"/>
+        </w:rPr>
+      </w:pPr>
+    </w:p>
+    <w:p>
+      <w:pPr>
+        <w:spacing w:after="0" w:line="240" w:lineRule="auto"/>
+        <w:rPr>
+          <w:rFonts w:ascii="Times New Roman" w:hAnsi="Times New Roman"/>
           <w:b/>
-          <w:bCs/>
-          <w:sz w:val="18"/>
-          <w:szCs w:val="18"/>
-          <w:bdr w:val="single" w:sz="2" w:space="0" w:color="D9D9E3" w:frame="1"/>
-          <w:lang w:eastAsia="hr-BA"/>
-        </w:rPr>
-        <w:t>NamjestenStan</w:t>
-      </w:r>
-      <w:r>
-        <w:rPr>
-          <w:rFonts w:ascii="Segoe UI" w:eastAsia="Times New Roman" w:hAnsi="Segoe UI" w:cs="Segoe UI"/>
-          <w:sz w:val="21"/>
-          <w:szCs w:val="21"/>
-          <w:lang w:eastAsia="hr-BA"/>
-        </w:rPr>
-        <w:t>, nema koda unutar petlji koji bi se mogao izvršiti izvan tih petlji.</w:t>
-      </w:r>
-    </w:p>
-    <w:p>
-      <w:pPr>
-        <w:spacing w:after="0" w:line="240" w:lineRule="auto"/>
-        <w:rPr>
-          <w:rFonts w:ascii="Times New Roman" w:hAnsi="Times New Roman"/>
-          <w:sz w:val="24"/>
-          <w:szCs w:val="24"/>
-          <w:lang w:val="bs-Latn-BA"/>
-        </w:rPr>
-      </w:pPr>
-    </w:p>
-    <w:p>
-      <w:pPr>
-        <w:spacing w:after="0" w:line="240" w:lineRule="auto"/>
-        <w:rPr>
-          <w:rFonts w:ascii="Times New Roman" w:eastAsia="MS Gothic" w:hAnsi="Times New Roman"/>
-          <w:sz w:val="24"/>
-          <w:szCs w:val="24"/>
-          <w:lang w:val="bs-Latn-BA"/>
-        </w:rPr>
-      </w:pPr>
-    </w:p>
-    <w:p>
-      <w:pPr>
-        <w:spacing w:after="0" w:line="240" w:lineRule="auto"/>
+          <w:sz w:val="24"/>
+          <w:szCs w:val="24"/>
+          <w:lang w:val="bs-Latn-BA"/>
+        </w:rPr>
+      </w:pPr>
+      <w:r>
         <w:rPr>
           <w:rFonts w:ascii="Times New Roman" w:hAnsi="Times New Roman"/>
           <w:b/>
@@ -3597,15 +2420,6 @@
           <w:szCs w:val="24"/>
           <w:lang w:val="bs-Latn-BA"/>
         </w:rPr>
-      </w:pPr>
-      <w:r>
-        <w:rPr>
-          <w:rFonts w:ascii="Times New Roman" w:hAnsi="Times New Roman"/>
-          <w:b/>
-          <w:sz w:val="24"/>
-          <w:szCs w:val="24"/>
-          <w:lang w:val="bs-Latn-BA"/>
-        </w:rPr>
         <w:t>Inspekcija memorijskih operacija programskog rješenja</w:t>
       </w:r>
     </w:p>
@@ -3639,7 +2453,6 @@
           <w:szCs w:val="24"/>
           <w:lang w:val="bs-Latn-BA"/>
         </w:rPr>
-        <w:lastRenderedPageBreak/>
         <w:t>Ova lista stavlja fokus na potencijalne probleme u korištenju memorije te konekciji s bazama podataka, vanjskim uređajima i korištenjem file-ova u kodu.</w:t>
       </w:r>
     </w:p>
@@ -3679,7 +2492,6 @@
             <w14:uncheckedState w14:val="2610" w14:font="MS Gothic"/>
           </w14:checkbox>
         </w:sdtPr>
-        <w:sdtEndPr/>
         <w:sdtContent>
           <w:r>
             <w:rPr>
@@ -3701,108 +2513,6 @@
         </w:rPr>
         <w:t xml:space="preserve"> Sve varijable koje koriste indeksiranje su inicijalizirane prije korištenja.</w:t>
       </w:r>
-    </w:p>
-    <w:p>
-      <w:pPr>
-        <w:pBdr>
-          <w:top w:val="single" w:sz="2" w:space="0" w:color="D9D9E3"/>
-          <w:left w:val="single" w:sz="2" w:space="5" w:color="D9D9E3"/>
-          <w:bottom w:val="single" w:sz="2" w:space="0" w:color="D9D9E3"/>
-          <w:right w:val="single" w:sz="2" w:space="0" w:color="D9D9E3"/>
-        </w:pBdr>
-        <w:spacing w:after="0" w:line="240" w:lineRule="auto"/>
-        <w:ind w:firstLine="708"/>
-        <w:jc w:val="left"/>
-        <w:rPr>
-          <w:rFonts w:ascii="Segoe UI" w:eastAsia="Times New Roman" w:hAnsi="Segoe UI" w:cs="Segoe UI"/>
-          <w:sz w:val="21"/>
-          <w:szCs w:val="21"/>
-          <w:lang w:eastAsia="hr-BA"/>
-        </w:rPr>
-      </w:pPr>
-      <w:r>
-        <w:rPr>
-          <w:rFonts w:ascii="Segoe UI" w:eastAsia="Times New Roman" w:hAnsi="Segoe UI" w:cs="Segoe UI"/>
-          <w:sz w:val="21"/>
-          <w:szCs w:val="21"/>
-          <w:lang w:eastAsia="hr-BA"/>
-        </w:rPr>
-        <w:t xml:space="preserve">U klasi </w:t>
-      </w:r>
-      <w:r>
-        <w:rPr>
-          <w:rFonts w:ascii="Ubuntu Mono" w:eastAsia="Times New Roman" w:hAnsi="Ubuntu Mono" w:cs="Courier New"/>
-          <w:b/>
-          <w:bCs/>
-          <w:sz w:val="18"/>
-          <w:szCs w:val="18"/>
-          <w:bdr w:val="single" w:sz="2" w:space="0" w:color="D9D9E3" w:frame="1"/>
-          <w:lang w:eastAsia="hr-BA"/>
-        </w:rPr>
-        <w:t>NamjestenStan</w:t>
-      </w:r>
-      <w:r>
-        <w:rPr>
-          <w:rFonts w:ascii="Segoe UI" w:eastAsia="Times New Roman" w:hAnsi="Segoe UI" w:cs="Segoe UI"/>
-          <w:sz w:val="21"/>
-          <w:szCs w:val="21"/>
-          <w:lang w:eastAsia="hr-BA"/>
-        </w:rPr>
-        <w:t xml:space="preserve">, svi atributi članova koji koriste indeksiranje, kao što su </w:t>
-      </w:r>
-      <w:r>
-        <w:rPr>
-          <w:rFonts w:ascii="Ubuntu Mono" w:eastAsia="Times New Roman" w:hAnsi="Ubuntu Mono" w:cs="Courier New"/>
-          <w:b/>
-          <w:bCs/>
-          <w:sz w:val="18"/>
-          <w:szCs w:val="18"/>
-          <w:bdr w:val="single" w:sz="2" w:space="0" w:color="D9D9E3" w:frame="1"/>
-          <w:lang w:eastAsia="hr-BA"/>
-        </w:rPr>
-        <w:t>VrijednostNamjestaja</w:t>
-      </w:r>
-      <w:r>
-        <w:rPr>
-          <w:rFonts w:ascii="Segoe UI" w:eastAsia="Times New Roman" w:hAnsi="Segoe UI" w:cs="Segoe UI"/>
-          <w:sz w:val="21"/>
-          <w:szCs w:val="21"/>
-          <w:lang w:eastAsia="hr-BA"/>
-        </w:rPr>
-        <w:t xml:space="preserve"> i </w:t>
-      </w:r>
-      <w:r>
-        <w:rPr>
-          <w:rFonts w:ascii="Ubuntu Mono" w:eastAsia="Times New Roman" w:hAnsi="Ubuntu Mono" w:cs="Courier New"/>
-          <w:b/>
-          <w:bCs/>
-          <w:sz w:val="18"/>
-          <w:szCs w:val="18"/>
-          <w:bdr w:val="single" w:sz="2" w:space="0" w:color="D9D9E3" w:frame="1"/>
-          <w:lang w:eastAsia="hr-BA"/>
-        </w:rPr>
-        <w:t>BrojAparata</w:t>
-      </w:r>
-      <w:r>
-        <w:rPr>
-          <w:rFonts w:ascii="Segoe UI" w:eastAsia="Times New Roman" w:hAnsi="Segoe UI" w:cs="Segoe UI"/>
-          <w:sz w:val="21"/>
-          <w:szCs w:val="21"/>
-          <w:lang w:eastAsia="hr-BA"/>
-        </w:rPr>
-        <w:t>, inicijalizirani su prilikom kreiranja objekta.</w:t>
-      </w:r>
-    </w:p>
-    <w:p>
-      <w:pPr>
-        <w:spacing w:after="0" w:line="240" w:lineRule="auto"/>
-        <w:rPr>
-          <w:rFonts w:ascii="Times New Roman" w:hAnsi="Times New Roman"/>
-          <w:sz w:val="24"/>
-          <w:szCs w:val="24"/>
-          <w:lang w:val="bs-Latn-BA"/>
-        </w:rPr>
-      </w:pPr>
     </w:p>
     <w:p>
       <w:pPr>
@@ -3829,7 +2539,6 @@
             <w14:uncheckedState w14:val="2610" w14:font="MS Gothic"/>
           </w14:checkbox>
         </w:sdtPr>
-        <w:sdtEndPr/>
         <w:sdtContent>
           <w:r>
             <w:rPr>
@@ -3851,66 +2560,6 @@
         </w:rPr>
         <w:t xml:space="preserve"> Sva alocirana memorija dealocira se prije završetka izvršavanja.</w:t>
       </w:r>
-    </w:p>
-    <w:p>
-      <w:pPr>
-        <w:pBdr>
-          <w:top w:val="single" w:sz="2" w:space="0" w:color="D9D9E3"/>
-          <w:left w:val="single" w:sz="2" w:space="5" w:color="D9D9E3"/>
-          <w:bottom w:val="single" w:sz="2" w:space="0" w:color="D9D9E3"/>
-          <w:right w:val="single" w:sz="2" w:space="0" w:color="D9D9E3"/>
-        </w:pBdr>
-        <w:spacing w:after="0" w:line="240" w:lineRule="auto"/>
-        <w:ind w:firstLine="708"/>
-        <w:jc w:val="left"/>
-        <w:rPr>
-          <w:rFonts w:ascii="Segoe UI" w:eastAsia="Times New Roman" w:hAnsi="Segoe UI" w:cs="Segoe UI"/>
-          <w:sz w:val="21"/>
-          <w:szCs w:val="21"/>
-          <w:lang w:eastAsia="hr-BA"/>
-        </w:rPr>
-      </w:pPr>
-      <w:r>
-        <w:rPr>
-          <w:rFonts w:ascii="Segoe UI" w:eastAsia="Times New Roman" w:hAnsi="Segoe UI" w:cs="Segoe UI"/>
-          <w:sz w:val="21"/>
-          <w:szCs w:val="21"/>
-          <w:lang w:eastAsia="hr-BA"/>
-        </w:rPr>
-        <w:t xml:space="preserve">Klasa </w:t>
-      </w:r>
-      <w:r>
-        <w:rPr>
-          <w:rFonts w:ascii="Ubuntu Mono" w:eastAsia="Times New Roman" w:hAnsi="Ubuntu Mono" w:cs="Courier New"/>
-          <w:b/>
-          <w:bCs/>
-          <w:sz w:val="18"/>
-          <w:szCs w:val="18"/>
-          <w:bdr w:val="single" w:sz="2" w:space="0" w:color="D9D9E3" w:frame="1"/>
-          <w:lang w:eastAsia="hr-BA"/>
-        </w:rPr>
-        <w:t>NamjestenStan</w:t>
-      </w:r>
-      <w:r>
-        <w:rPr>
-          <w:rFonts w:ascii="Segoe UI" w:eastAsia="Times New Roman" w:hAnsi="Segoe UI" w:cs="Segoe UI"/>
-          <w:sz w:val="21"/>
-          <w:szCs w:val="21"/>
-          <w:lang w:eastAsia="hr-BA"/>
-        </w:rPr>
-        <w:t xml:space="preserve"> ne alocira dodatnu memoriju koja bi zahtijevala dealokaciju. Stoga, nema potrebe za eksplicitnom dealokacijom.</w:t>
-      </w:r>
-    </w:p>
-    <w:p>
-      <w:pPr>
-        <w:spacing w:after="0" w:line="240" w:lineRule="auto"/>
-        <w:rPr>
-          <w:rFonts w:ascii="Times New Roman" w:hAnsi="Times New Roman"/>
-          <w:sz w:val="24"/>
-          <w:szCs w:val="24"/>
-          <w:lang w:val="bs-Latn-BA"/>
-        </w:rPr>
-      </w:pPr>
     </w:p>
     <w:p>
       <w:pPr>
@@ -3937,7 +2586,6 @@
             <w14:uncheckedState w14:val="2610" w14:font="MS Gothic"/>
           </w14:checkbox>
         </w:sdtPr>
-        <w:sdtEndPr/>
         <w:sdtContent>
           <w:r>
             <w:rPr>
@@ -4033,6 +2681,7 @@
           <w:szCs w:val="21"/>
           <w:lang w:eastAsia="hr-BA"/>
         </w:rPr>
+        <w:lastRenderedPageBreak/>
         <w:t xml:space="preserve">U klasi </w:t>
       </w:r>
       <w:r>
@@ -4093,7 +2742,6 @@
             <w14:uncheckedState w14:val="2610" w14:font="MS Gothic"/>
           </w14:checkbox>
         </w:sdtPr>
-        <w:sdtEndPr/>
         <w:sdtContent>
           <w:r>
             <w:rPr>
@@ -4220,7 +2868,6 @@
             <w14:uncheckedState w14:val="2610" w14:font="MS Gothic"/>
           </w14:checkbox>
         </w:sdtPr>
-        <w:sdtEndPr/>
         <w:sdtContent>
           <w:r>
             <w:rPr>
@@ -4404,7 +3051,6 @@
             <w14:uncheckedState w14:val="2610" w14:font="MS Gothic"/>
           </w14:checkbox>
         </w:sdtPr>
-        <w:sdtEndPr/>
         <w:sdtContent>
           <w:r>
             <w:rPr>
@@ -4425,55 +3071,6 @@
           <w:lang w:val="bs-Latn-BA"/>
         </w:rPr>
         <w:t xml:space="preserve"> Svi kompleksni dijelovi koda posjeduju komentare.</w:t>
-      </w:r>
-    </w:p>
-    <w:p>
-      <w:pPr>
-        <w:pBdr>
-          <w:top w:val="single" w:sz="2" w:space="0" w:color="D9D9E3"/>
-          <w:left w:val="single" w:sz="2" w:space="5" w:color="D9D9E3"/>
-          <w:bottom w:val="single" w:sz="2" w:space="0" w:color="D9D9E3"/>
-          <w:right w:val="single" w:sz="2" w:space="0" w:color="D9D9E3"/>
-        </w:pBdr>
-        <w:spacing w:after="0" w:line="240" w:lineRule="auto"/>
-        <w:ind w:firstLine="708"/>
-        <w:jc w:val="left"/>
-        <w:rPr>
-          <w:rFonts w:ascii="Segoe UI" w:eastAsia="Times New Roman" w:hAnsi="Segoe UI" w:cs="Segoe UI"/>
-          <w:sz w:val="21"/>
-          <w:szCs w:val="21"/>
-          <w:lang w:eastAsia="hr-BA"/>
-        </w:rPr>
-      </w:pPr>
-      <w:r>
-        <w:rPr>
-          <w:rFonts w:ascii="Segoe UI" w:eastAsia="Times New Roman" w:hAnsi="Segoe UI" w:cs="Segoe UI"/>
-          <w:sz w:val="21"/>
-          <w:szCs w:val="21"/>
-          <w:lang w:eastAsia="hr-BA"/>
-        </w:rPr>
-        <w:t xml:space="preserve">Klasa </w:t>
-      </w:r>
-      <w:r>
-        <w:rPr>
-          <w:rFonts w:ascii="Ubuntu Mono" w:eastAsia="Times New Roman" w:hAnsi="Ubuntu Mono" w:cs="Courier New"/>
-          <w:b/>
-          <w:bCs/>
-          <w:sz w:val="18"/>
-          <w:szCs w:val="18"/>
-          <w:bdr w:val="single" w:sz="2" w:space="0" w:color="D9D9E3" w:frame="1"/>
-          <w:lang w:eastAsia="hr-BA"/>
-        </w:rPr>
-        <w:t>NamjestenStan</w:t>
-      </w:r>
-      <w:r>
-        <w:rPr>
-          <w:rFonts w:ascii="Segoe UI" w:eastAsia="Times New Roman" w:hAnsi="Segoe UI" w:cs="Segoe UI"/>
-          <w:sz w:val="21"/>
-          <w:szCs w:val="21"/>
-          <w:lang w:eastAsia="hr-BA"/>
-        </w:rPr>
-        <w:t xml:space="preserve"> uključuje komentare koji pomažu razumijevanju koda i objašnjavaju svrhu različitih atributa i metoda.</w:t>
       </w:r>
     </w:p>
     <w:p>
@@ -4501,7 +3098,6 @@
             <w14:uncheckedState w14:val="2610" w14:font="MS Gothic"/>
           </w14:checkbox>
         </w:sdtPr>
-        <w:sdtEndPr/>
         <w:sdtContent>
           <w:r>
             <w:rPr>
@@ -4609,7 +3205,6 @@
             <w14:uncheckedState w14:val="2610" w14:font="MS Gothic"/>
           </w14:checkbox>
         </w:sdtPr>
-        <w:sdtEndPr/>
         <w:sdtContent>
           <w:r>
             <w:rPr>
@@ -4748,7 +3343,6 @@
             <w14:uncheckedState w14:val="2610" w14:font="MS Gothic"/>
           </w14:checkbox>
         </w:sdtPr>
-        <w:sdtEndPr/>
         <w:sdtContent>
           <w:r>
             <w:rPr>
@@ -4946,7 +3540,6 @@
           <w:id w:val="809672687"/>
           <w:text/>
         </w:sdtPr>
-        <w:sdtEndPr/>
         <w:sdtContent>
           <w:r>
             <w:rPr>
@@ -4990,7 +3583,6 @@
           <w:id w:val="1640303482"/>
           <w:text/>
         </w:sdtPr>
-        <w:sdtEndPr/>
         <w:sdtContent>
           <w:r>
             <w:rPr>
@@ -5052,7 +3644,6 @@
           <w:id w:val="1074698696"/>
           <w:text/>
         </w:sdtPr>
-        <w:sdtEndPr/>
         <w:sdtContent>
           <w:r>
             <w:rPr>
@@ -5108,7 +3699,6 @@
           <w:id w:val="353537339"/>
           <w:text/>
         </w:sdtPr>
-        <w:sdtEndPr/>
         <w:sdtContent>
           <w:r>
             <w:rPr>
@@ -5152,7 +3742,6 @@
           <w:id w:val="-1533570284"/>
           <w:text/>
         </w:sdtPr>
-        <w:sdtEndPr/>
         <w:sdtContent>
           <w:r>
             <w:rPr>
@@ -5196,7 +3785,6 @@
           <w:id w:val="-810403671"/>
           <w:text/>
         </w:sdtPr>
-        <w:sdtEndPr/>
         <w:sdtContent>
           <w:r>
             <w:rPr>
@@ -5264,7 +3852,6 @@
           <w:id w:val="50122071"/>
           <w:text/>
         </w:sdtPr>
-        <w:sdtEndPr/>
         <w:sdtContent>
           <w:r>
             <w:rPr>
@@ -5308,7 +3895,6 @@
           <w:id w:val="-193459200"/>
           <w:text/>
         </w:sdtPr>
-        <w:sdtEndPr/>
         <w:sdtContent>
           <w:r>
             <w:rPr>
@@ -5354,7 +3940,6 @@
           <w:id w:val="-1284108296"/>
           <w:text/>
         </w:sdtPr>
-        <w:sdtEndPr/>
         <w:sdtContent>
           <w:r>
             <w:rPr>
@@ -5510,11 +4095,10 @@
           <w:showingPlcHdr/>
           <w:text/>
         </w:sdtPr>
-        <w:sdtEndPr/>
         <w:sdtContent>
           <w:r>
             <w:rPr>
-              <w:rStyle w:val="PlaceholderText"/>
+              <w:rStyle w:val="Tekstrezerviranogmjesta"/>
               <w:rFonts w:ascii="Times New Roman" w:hAnsi="Times New Roman"/>
             </w:rPr>
             <w:t>Click here to enter text.</w:t>
@@ -5564,11 +4148,10 @@
           <w:showingPlcHdr/>
           <w:text/>
         </w:sdtPr>
-        <w:sdtEndPr/>
         <w:sdtContent>
           <w:r>
             <w:rPr>
-              <w:rStyle w:val="PlaceholderText"/>
+              <w:rStyle w:val="Tekstrezerviranogmjesta"/>
               <w:rFonts w:ascii="Times New Roman" w:hAnsi="Times New Roman"/>
             </w:rPr>
             <w:t>Click here to enter text.</w:t>
@@ -5618,11 +4201,10 @@
           <w:showingPlcHdr/>
           <w:text/>
         </w:sdtPr>
-        <w:sdtEndPr/>
         <w:sdtContent>
           <w:r>
             <w:rPr>
-              <w:rStyle w:val="PlaceholderText"/>
+              <w:rStyle w:val="Tekstrezerviranogmjesta"/>
               <w:rFonts w:ascii="Times New Roman" w:hAnsi="Times New Roman"/>
             </w:rPr>
             <w:t>Click here to enter text.</w:t>
@@ -5672,11 +4254,10 @@
           <w:showingPlcHdr/>
           <w:text/>
         </w:sdtPr>
-        <w:sdtEndPr/>
         <w:sdtContent>
           <w:r>
             <w:rPr>
-              <w:rStyle w:val="PlaceholderText"/>
+              <w:rStyle w:val="Tekstrezerviranogmjesta"/>
               <w:rFonts w:ascii="Times New Roman" w:hAnsi="Times New Roman"/>
             </w:rPr>
             <w:t>Click here to enter text.</w:t>
@@ -5694,8 +4275,6 @@
           <w:lang w:val="bs-Latn-BA"/>
         </w:rPr>
       </w:pPr>
-      <w:bookmarkStart w:id="0" w:name="_GoBack"/>
-      <w:bookmarkEnd w:id="0"/>
     </w:p>
     <w:p>
       <w:pPr>
@@ -5728,11 +4307,10 @@
           <w:showingPlcHdr/>
           <w:text/>
         </w:sdtPr>
-        <w:sdtEndPr/>
         <w:sdtContent>
           <w:r>
             <w:rPr>
-              <w:rStyle w:val="PlaceholderText"/>
+              <w:rStyle w:val="Tekstrezerviranogmjesta"/>
               <w:rFonts w:ascii="Times New Roman" w:hAnsi="Times New Roman"/>
             </w:rPr>
             <w:t>Click here to enter text.</w:t>
@@ -5782,11 +4360,10 @@
           <w:showingPlcHdr/>
           <w:text/>
         </w:sdtPr>
-        <w:sdtEndPr/>
         <w:sdtContent>
           <w:r>
             <w:rPr>
-              <w:rStyle w:val="PlaceholderText"/>
+              <w:rStyle w:val="Tekstrezerviranogmjesta"/>
               <w:rFonts w:ascii="Times New Roman" w:hAnsi="Times New Roman"/>
             </w:rPr>
             <w:t>Click here to enter text.</w:t>
@@ -5806,8 +4383,8 @@
       </w:pPr>
     </w:p>
     <w:sectPr>
-      <w:headerReference w:type="default" r:id="rId9"/>
-      <w:footerReference w:type="default" r:id="rId10"/>
+      <w:headerReference w:type="default" r:id="rId8"/>
+      <w:footerReference w:type="default" r:id="rId9"/>
       <w:pgSz w:w="11906" w:h="16838"/>
       <w:pgMar w:top="1417" w:right="1417" w:bottom="1417" w:left="1417" w:header="708" w:footer="708" w:gutter="0"/>
       <w:cols w:space="708"/>
@@ -5818,7 +4395,7 @@
 </file>
 
 <file path=word/endnotes.xml><?xml version="1.0" encoding="utf-8"?>
-<w:endnotes xmlns:wpc="http://schemas.microsoft.com/office/word/2010/wordprocessingCanvas" xmlns:mc="http://schemas.openxmlformats.org/markup-compatibility/2006" xmlns:o="urn:schemas-microsoft-com:office:office" xmlns:r="http://schemas.openxmlformats.org/officeDocument/2006/relationships" xmlns:m="http://schemas.openxmlformats.org/officeDocument/2006/math" xmlns:v="urn:schemas-microsoft-com:vml" xmlns:wp14="http://schemas.microsoft.com/office/word/2010/wordprocessingDrawing" xmlns:wp="http://schemas.openxmlformats.org/drawingml/2006/wordprocessingDrawing" xmlns:w10="urn:schemas-microsoft-com:office:word" xmlns:w="http://schemas.openxmlformats.org/wordprocessingml/2006/main" xmlns:w14="http://schemas.microsoft.com/office/word/2010/wordml" xmlns:wpg="http://schemas.microsoft.com/office/word/2010/wordprocessingGroup" xmlns:wpi="http://schemas.microsoft.com/office/word/2010/wordprocessingInk" xmlns:wne="http://schemas.microsoft.com/office/word/2006/wordml" xmlns:wps="http://schemas.microsoft.com/office/word/2010/wordprocessingShape" mc:Ignorable="w14 wp14">
+<w:endnotes xmlns:wpc="http://schemas.microsoft.com/office/word/2010/wordprocessingCanvas" xmlns:cx="http://schemas.microsoft.com/office/drawing/2014/chartex" xmlns:cx1="http://schemas.microsoft.com/office/drawing/2015/9/8/chartex" xmlns:cx2="http://schemas.microsoft.com/office/drawing/2015/10/21/chartex" xmlns:cx3="http://schemas.microsoft.com/office/drawing/2016/5/9/chartex" xmlns:cx4="http://schemas.microsoft.com/office/drawing/2016/5/10/chartex" xmlns:cx5="http://schemas.microsoft.com/office/drawing/2016/5/11/chartex" xmlns:cx6="http://schemas.microsoft.com/office/drawing/2016/5/12/chartex" xmlns:cx7="http://schemas.microsoft.com/office/drawing/2016/5/13/chartex" xmlns:cx8="http://schemas.microsoft.com/office/drawing/2016/5/14/chartex" xmlns:mc="http://schemas.openxmlformats.org/markup-compatibility/2006" xmlns:aink="http://schemas.microsoft.com/office/drawing/2016/ink" xmlns:am3d="http://schemas.microsoft.com/office/drawing/2017/model3d" xmlns:o="urn:schemas-microsoft-com:office:office" xmlns:oel="http://schemas.microsoft.com/office/2019/extlst" xmlns:r="http://schemas.openxmlformats.org/officeDocument/2006/relationships" xmlns:m="http://schemas.openxmlformats.org/officeDocument/2006/math" xmlns:v="urn:schemas-microsoft-com:vml" xmlns:wp14="http://schemas.microsoft.com/office/word/2010/wordprocessingDrawing" xmlns:wp="http://schemas.openxmlformats.org/drawingml/2006/wordprocessingDrawing" xmlns:w10="urn:schemas-microsoft-com:office:word" xmlns:w="http://schemas.openxmlformats.org/wordprocessingml/2006/main" xmlns:w14="http://schemas.microsoft.com/office/word/2010/wordml" xmlns:w15="http://schemas.microsoft.com/office/word/2012/wordml" xmlns:w16cex="http://schemas.microsoft.com/office/word/2018/wordml/cex" xmlns:w16cid="http://schemas.microsoft.com/office/word/2016/wordml/cid" xmlns:w16="http://schemas.microsoft.com/office/word/2018/wordml" xmlns:w16sdtdh="http://schemas.microsoft.com/office/word/2020/wordml/sdtdatahash" xmlns:w16se="http://schemas.microsoft.com/office/word/2015/wordml/symex" xmlns:wpg="http://schemas.microsoft.com/office/word/2010/wordprocessingGroup" xmlns:wpi="http://schemas.microsoft.com/office/word/2010/wordprocessingInk" xmlns:wne="http://schemas.microsoft.com/office/word/2006/wordml" xmlns:wps="http://schemas.microsoft.com/office/word/2010/wordprocessingShape" mc:Ignorable="w14 w15 w16se w16cid w16 w16cex w16sdtdh wp14">
   <w:endnote w:type="separator" w:id="-1">
     <w:p>
       <w:pPr>
@@ -5843,7 +4420,7 @@
 </file>
 
 <file path=word/footer1.xml><?xml version="1.0" encoding="utf-8"?>
-<w:ftr xmlns:wpc="http://schemas.microsoft.com/office/word/2010/wordprocessingCanvas" xmlns:mc="http://schemas.openxmlformats.org/markup-compatibility/2006" xmlns:o="urn:schemas-microsoft-com:office:office" xmlns:r="http://schemas.openxmlformats.org/officeDocument/2006/relationships" xmlns:m="http://schemas.openxmlformats.org/officeDocument/2006/math" xmlns:v="urn:schemas-microsoft-com:vml" xmlns:wp14="http://schemas.microsoft.com/office/word/2010/wordprocessingDrawing" xmlns:wp="http://schemas.openxmlformats.org/drawingml/2006/wordprocessingDrawing" xmlns:w10="urn:schemas-microsoft-com:office:word" xmlns:w="http://schemas.openxmlformats.org/wordprocessingml/2006/main" xmlns:w14="http://schemas.microsoft.com/office/word/2010/wordml" xmlns:wpg="http://schemas.microsoft.com/office/word/2010/wordprocessingGroup" xmlns:wpi="http://schemas.microsoft.com/office/word/2010/wordprocessingInk" xmlns:wne="http://schemas.microsoft.com/office/word/2006/wordml" xmlns:wps="http://schemas.microsoft.com/office/word/2010/wordprocessingShape" mc:Ignorable="w14 wp14">
+<w:ftr xmlns:wpc="http://schemas.microsoft.com/office/word/2010/wordprocessingCanvas" xmlns:cx="http://schemas.microsoft.com/office/drawing/2014/chartex" xmlns:cx1="http://schemas.microsoft.com/office/drawing/2015/9/8/chartex" xmlns:cx2="http://schemas.microsoft.com/office/drawing/2015/10/21/chartex" xmlns:cx3="http://schemas.microsoft.com/office/drawing/2016/5/9/chartex" xmlns:cx4="http://schemas.microsoft.com/office/drawing/2016/5/10/chartex" xmlns:cx5="http://schemas.microsoft.com/office/drawing/2016/5/11/chartex" xmlns:cx6="http://schemas.microsoft.com/office/drawing/2016/5/12/chartex" xmlns:cx7="http://schemas.microsoft.com/office/drawing/2016/5/13/chartex" xmlns:cx8="http://schemas.microsoft.com/office/drawing/2016/5/14/chartex" xmlns:mc="http://schemas.openxmlformats.org/markup-compatibility/2006" xmlns:aink="http://schemas.microsoft.com/office/drawing/2016/ink" xmlns:am3d="http://schemas.microsoft.com/office/drawing/2017/model3d" xmlns:o="urn:schemas-microsoft-com:office:office" xmlns:oel="http://schemas.microsoft.com/office/2019/extlst" xmlns:r="http://schemas.openxmlformats.org/officeDocument/2006/relationships" xmlns:m="http://schemas.openxmlformats.org/officeDocument/2006/math" xmlns:v="urn:schemas-microsoft-com:vml" xmlns:wp14="http://schemas.microsoft.com/office/word/2010/wordprocessingDrawing" xmlns:wp="http://schemas.openxmlformats.org/drawingml/2006/wordprocessingDrawing" xmlns:w10="urn:schemas-microsoft-com:office:word" xmlns:w="http://schemas.openxmlformats.org/wordprocessingml/2006/main" xmlns:w14="http://schemas.microsoft.com/office/word/2010/wordml" xmlns:w15="http://schemas.microsoft.com/office/word/2012/wordml" xmlns:w16cex="http://schemas.microsoft.com/office/word/2018/wordml/cex" xmlns:w16cid="http://schemas.microsoft.com/office/word/2016/wordml/cid" xmlns:w16="http://schemas.microsoft.com/office/word/2018/wordml" xmlns:w16sdtdh="http://schemas.microsoft.com/office/word/2020/wordml/sdtdatahash" xmlns:w16se="http://schemas.microsoft.com/office/word/2015/wordml/symex" xmlns:wpg="http://schemas.microsoft.com/office/word/2010/wordprocessingGroup" xmlns:wpi="http://schemas.microsoft.com/office/word/2010/wordprocessingInk" xmlns:wne="http://schemas.microsoft.com/office/word/2006/wordml" xmlns:wps="http://schemas.microsoft.com/office/word/2010/wordprocessingShape" mc:Ignorable="w14 w15 w16se w16cid w16 w16cex w16sdtdh wp14">
   <w:sdt>
     <w:sdtPr>
       <w:id w:val="874040377"/>
@@ -5861,7 +4438,7 @@
     <w:sdtContent>
       <w:p>
         <w:pPr>
-          <w:pStyle w:val="Footer"/>
+          <w:pStyle w:val="Podnoje"/>
           <w:jc w:val="center"/>
           <w:rPr>
             <w:rFonts w:ascii="Times New Roman" w:hAnsi="Times New Roman" w:cs="Times New Roman"/>
@@ -5904,14 +4481,14 @@
   </w:sdt>
   <w:p>
     <w:pPr>
-      <w:pStyle w:val="Footer"/>
+      <w:pStyle w:val="Podnoje"/>
     </w:pPr>
   </w:p>
 </w:ftr>
 </file>
 
 <file path=word/footnotes.xml><?xml version="1.0" encoding="utf-8"?>
-<w:footnotes xmlns:wpc="http://schemas.microsoft.com/office/word/2010/wordprocessingCanvas" xmlns:mc="http://schemas.openxmlformats.org/markup-compatibility/2006" xmlns:o="urn:schemas-microsoft-com:office:office" xmlns:r="http://schemas.openxmlformats.org/officeDocument/2006/relationships" xmlns:m="http://schemas.openxmlformats.org/officeDocument/2006/math" xmlns:v="urn:schemas-microsoft-com:vml" xmlns:wp14="http://schemas.microsoft.com/office/word/2010/wordprocessingDrawing" xmlns:wp="http://schemas.openxmlformats.org/drawingml/2006/wordprocessingDrawing" xmlns:w10="urn:schemas-microsoft-com:office:word" xmlns:w="http://schemas.openxmlformats.org/wordprocessingml/2006/main" xmlns:w14="http://schemas.microsoft.com/office/word/2010/wordml" xmlns:wpg="http://schemas.microsoft.com/office/word/2010/wordprocessingGroup" xmlns:wpi="http://schemas.microsoft.com/office/word/2010/wordprocessingInk" xmlns:wne="http://schemas.microsoft.com/office/word/2006/wordml" xmlns:wps="http://schemas.microsoft.com/office/word/2010/wordprocessingShape" mc:Ignorable="w14 wp14">
+<w:footnotes xmlns:wpc="http://schemas.microsoft.com/office/word/2010/wordprocessingCanvas" xmlns:cx="http://schemas.microsoft.com/office/drawing/2014/chartex" xmlns:cx1="http://schemas.microsoft.com/office/drawing/2015/9/8/chartex" xmlns:cx2="http://schemas.microsoft.com/office/drawing/2015/10/21/chartex" xmlns:cx3="http://schemas.microsoft.com/office/drawing/2016/5/9/chartex" xmlns:cx4="http://schemas.microsoft.com/office/drawing/2016/5/10/chartex" xmlns:cx5="http://schemas.microsoft.com/office/drawing/2016/5/11/chartex" xmlns:cx6="http://schemas.microsoft.com/office/drawing/2016/5/12/chartex" xmlns:cx7="http://schemas.microsoft.com/office/drawing/2016/5/13/chartex" xmlns:cx8="http://schemas.microsoft.com/office/drawing/2016/5/14/chartex" xmlns:mc="http://schemas.openxmlformats.org/markup-compatibility/2006" xmlns:aink="http://schemas.microsoft.com/office/drawing/2016/ink" xmlns:am3d="http://schemas.microsoft.com/office/drawing/2017/model3d" xmlns:o="urn:schemas-microsoft-com:office:office" xmlns:oel="http://schemas.microsoft.com/office/2019/extlst" xmlns:r="http://schemas.openxmlformats.org/officeDocument/2006/relationships" xmlns:m="http://schemas.openxmlformats.org/officeDocument/2006/math" xmlns:v="urn:schemas-microsoft-com:vml" xmlns:wp14="http://schemas.microsoft.com/office/word/2010/wordprocessingDrawing" xmlns:wp="http://schemas.openxmlformats.org/drawingml/2006/wordprocessingDrawing" xmlns:w10="urn:schemas-microsoft-com:office:word" xmlns:w="http://schemas.openxmlformats.org/wordprocessingml/2006/main" xmlns:w14="http://schemas.microsoft.com/office/word/2010/wordml" xmlns:w15="http://schemas.microsoft.com/office/word/2012/wordml" xmlns:w16cex="http://schemas.microsoft.com/office/word/2018/wordml/cex" xmlns:w16cid="http://schemas.microsoft.com/office/word/2016/wordml/cid" xmlns:w16="http://schemas.microsoft.com/office/word/2018/wordml" xmlns:w16sdtdh="http://schemas.microsoft.com/office/word/2020/wordml/sdtdatahash" xmlns:w16se="http://schemas.microsoft.com/office/word/2015/wordml/symex" xmlns:wpg="http://schemas.microsoft.com/office/word/2010/wordprocessingGroup" xmlns:wpi="http://schemas.microsoft.com/office/word/2010/wordprocessingInk" xmlns:wne="http://schemas.microsoft.com/office/word/2006/wordml" xmlns:wps="http://schemas.microsoft.com/office/word/2010/wordprocessingShape" mc:Ignorable="w14 w15 w16se w16cid w16 w16cex w16sdtdh wp14">
   <w:footnote w:type="separator" w:id="-1">
     <w:p>
       <w:pPr>
@@ -5936,7 +4513,7 @@
 </file>
 
 <file path=word/header1.xml><?xml version="1.0" encoding="utf-8"?>
-<w:hdr xmlns:wpc="http://schemas.microsoft.com/office/word/2010/wordprocessingCanvas" xmlns:mc="http://schemas.openxmlformats.org/markup-compatibility/2006" xmlns:o="urn:schemas-microsoft-com:office:office" xmlns:r="http://schemas.openxmlformats.org/officeDocument/2006/relationships" xmlns:m="http://schemas.openxmlformats.org/officeDocument/2006/math" xmlns:v="urn:schemas-microsoft-com:vml" xmlns:wp14="http://schemas.microsoft.com/office/word/2010/wordprocessingDrawing" xmlns:wp="http://schemas.openxmlformats.org/drawingml/2006/wordprocessingDrawing" xmlns:w10="urn:schemas-microsoft-com:office:word" xmlns:w="http://schemas.openxmlformats.org/wordprocessingml/2006/main" xmlns:w14="http://schemas.microsoft.com/office/word/2010/wordml" xmlns:wpg="http://schemas.microsoft.com/office/word/2010/wordprocessingGroup" xmlns:wpi="http://schemas.microsoft.com/office/word/2010/wordprocessingInk" xmlns:wne="http://schemas.microsoft.com/office/word/2006/wordml" xmlns:wps="http://schemas.microsoft.com/office/word/2010/wordprocessingShape" mc:Ignorable="w14 wp14">
+<w:hdr xmlns:wpc="http://schemas.microsoft.com/office/word/2010/wordprocessingCanvas" xmlns:cx="http://schemas.microsoft.com/office/drawing/2014/chartex" xmlns:cx1="http://schemas.microsoft.com/office/drawing/2015/9/8/chartex" xmlns:cx2="http://schemas.microsoft.com/office/drawing/2015/10/21/chartex" xmlns:cx3="http://schemas.microsoft.com/office/drawing/2016/5/9/chartex" xmlns:cx4="http://schemas.microsoft.com/office/drawing/2016/5/10/chartex" xmlns:cx5="http://schemas.microsoft.com/office/drawing/2016/5/11/chartex" xmlns:cx6="http://schemas.microsoft.com/office/drawing/2016/5/12/chartex" xmlns:cx7="http://schemas.microsoft.com/office/drawing/2016/5/13/chartex" xmlns:cx8="http://schemas.microsoft.com/office/drawing/2016/5/14/chartex" xmlns:mc="http://schemas.openxmlformats.org/markup-compatibility/2006" xmlns:aink="http://schemas.microsoft.com/office/drawing/2016/ink" xmlns:am3d="http://schemas.microsoft.com/office/drawing/2017/model3d" xmlns:o="urn:schemas-microsoft-com:office:office" xmlns:oel="http://schemas.microsoft.com/office/2019/extlst" xmlns:r="http://schemas.openxmlformats.org/officeDocument/2006/relationships" xmlns:m="http://schemas.openxmlformats.org/officeDocument/2006/math" xmlns:v="urn:schemas-microsoft-com:vml" xmlns:wp14="http://schemas.microsoft.com/office/word/2010/wordprocessingDrawing" xmlns:wp="http://schemas.openxmlformats.org/drawingml/2006/wordprocessingDrawing" xmlns:w10="urn:schemas-microsoft-com:office:word" xmlns:w="http://schemas.openxmlformats.org/wordprocessingml/2006/main" xmlns:w14="http://schemas.microsoft.com/office/word/2010/wordml" xmlns:w15="http://schemas.microsoft.com/office/word/2012/wordml" xmlns:w16cex="http://schemas.microsoft.com/office/word/2018/wordml/cex" xmlns:w16cid="http://schemas.microsoft.com/office/word/2016/wordml/cid" xmlns:w16="http://schemas.microsoft.com/office/word/2018/wordml" xmlns:w16sdtdh="http://schemas.microsoft.com/office/word/2020/wordml/sdtdatahash" xmlns:w16se="http://schemas.microsoft.com/office/word/2015/wordml/symex" xmlns:wpg="http://schemas.microsoft.com/office/word/2010/wordprocessingGroup" xmlns:wpi="http://schemas.microsoft.com/office/word/2010/wordprocessingInk" xmlns:wne="http://schemas.microsoft.com/office/word/2006/wordml" xmlns:wps="http://schemas.microsoft.com/office/word/2010/wordprocessingShape" mc:Ignorable="w14 w15 w16se w16cid w16 w16cex w16sdtdh wp14">
   <w:p>
     <w:pPr>
       <w:tabs>
@@ -5958,7 +4535,7 @@
         <w:lang w:val="en-GB" w:eastAsia="en-GB"/>
       </w:rPr>
       <w:drawing>
-        <wp:anchor distT="0" distB="0" distL="114300" distR="114300" simplePos="0" relativeHeight="251658240" behindDoc="1" locked="0" layoutInCell="1" allowOverlap="1" wp14:anchorId="2174127C" wp14:editId="7CF5EAA5">
+        <wp:anchor distT="0" distB="0" distL="114300" distR="114300" simplePos="0" relativeHeight="251658240" behindDoc="1" locked="0" layoutInCell="1" allowOverlap="1" wp14:anchorId="758C2970" wp14:editId="1D1E922B">
           <wp:simplePos x="0" y="0"/>
           <wp:positionH relativeFrom="margin">
             <wp:posOffset>3576955</wp:posOffset>
@@ -6071,15 +4648,15 @@
   </w:p>
   <w:p>
     <w:pPr>
-      <w:pStyle w:val="Header"/>
+      <w:pStyle w:val="Zaglavlje"/>
     </w:pPr>
   </w:p>
 </w:hdr>
 </file>
 
 <file path=word/numbering.xml><?xml version="1.0" encoding="utf-8"?>
-<w:numbering xmlns:wpc="http://schemas.microsoft.com/office/word/2010/wordprocessingCanvas" xmlns:mc="http://schemas.openxmlformats.org/markup-compatibility/2006" xmlns:o="urn:schemas-microsoft-com:office:office" xmlns:r="http://schemas.openxmlformats.org/officeDocument/2006/relationships" xmlns:m="http://schemas.openxmlformats.org/officeDocument/2006/math" xmlns:v="urn:schemas-microsoft-com:vml" xmlns:wp14="http://schemas.microsoft.com/office/word/2010/wordprocessingDrawing" xmlns:wp="http://schemas.openxmlformats.org/drawingml/2006/wordprocessingDrawing" xmlns:w10="urn:schemas-microsoft-com:office:word" xmlns:w="http://schemas.openxmlformats.org/wordprocessingml/2006/main" xmlns:w14="http://schemas.microsoft.com/office/word/2010/wordml" xmlns:wpg="http://schemas.microsoft.com/office/word/2010/wordprocessingGroup" xmlns:wpi="http://schemas.microsoft.com/office/word/2010/wordprocessingInk" xmlns:wne="http://schemas.microsoft.com/office/word/2006/wordml" xmlns:wps="http://schemas.microsoft.com/office/word/2010/wordprocessingShape" mc:Ignorable="w14 wp14">
-  <w:abstractNum w:abstractNumId="0">
+<w:numbering xmlns:wpc="http://schemas.microsoft.com/office/word/2010/wordprocessingCanvas" xmlns:cx="http://schemas.microsoft.com/office/drawing/2014/chartex" xmlns:cx1="http://schemas.microsoft.com/office/drawing/2015/9/8/chartex" xmlns:cx2="http://schemas.microsoft.com/office/drawing/2015/10/21/chartex" xmlns:cx3="http://schemas.microsoft.com/office/drawing/2016/5/9/chartex" xmlns:cx4="http://schemas.microsoft.com/office/drawing/2016/5/10/chartex" xmlns:cx5="http://schemas.microsoft.com/office/drawing/2016/5/11/chartex" xmlns:cx6="http://schemas.microsoft.com/office/drawing/2016/5/12/chartex" xmlns:cx7="http://schemas.microsoft.com/office/drawing/2016/5/13/chartex" xmlns:cx8="http://schemas.microsoft.com/office/drawing/2016/5/14/chartex" xmlns:mc="http://schemas.openxmlformats.org/markup-compatibility/2006" xmlns:aink="http://schemas.microsoft.com/office/drawing/2016/ink" xmlns:am3d="http://schemas.microsoft.com/office/drawing/2017/model3d" xmlns:o="urn:schemas-microsoft-com:office:office" xmlns:oel="http://schemas.microsoft.com/office/2019/extlst" xmlns:r="http://schemas.openxmlformats.org/officeDocument/2006/relationships" xmlns:m="http://schemas.openxmlformats.org/officeDocument/2006/math" xmlns:v="urn:schemas-microsoft-com:vml" xmlns:wp14="http://schemas.microsoft.com/office/word/2010/wordprocessingDrawing" xmlns:wp="http://schemas.openxmlformats.org/drawingml/2006/wordprocessingDrawing" xmlns:w10="urn:schemas-microsoft-com:office:word" xmlns:w="http://schemas.openxmlformats.org/wordprocessingml/2006/main" xmlns:w14="http://schemas.microsoft.com/office/word/2010/wordml" xmlns:w15="http://schemas.microsoft.com/office/word/2012/wordml" xmlns:w16cex="http://schemas.microsoft.com/office/word/2018/wordml/cex" xmlns:w16cid="http://schemas.microsoft.com/office/word/2016/wordml/cid" xmlns:w16="http://schemas.microsoft.com/office/word/2018/wordml" xmlns:w16sdtdh="http://schemas.microsoft.com/office/word/2020/wordml/sdtdatahash" xmlns:w16se="http://schemas.microsoft.com/office/word/2015/wordml/symex" xmlns:wpg="http://schemas.microsoft.com/office/word/2010/wordprocessingGroup" xmlns:wpi="http://schemas.microsoft.com/office/word/2010/wordprocessingInk" xmlns:wne="http://schemas.microsoft.com/office/word/2006/wordml" xmlns:wps="http://schemas.microsoft.com/office/word/2010/wordprocessingShape" mc:Ignorable="w14 w15 w16se w16cid w16 w16cex w16sdtdh wp14">
+  <w:abstractNum w:abstractNumId="0" w15:restartNumberingAfterBreak="0">
     <w:nsid w:val="01442E57"/>
     <w:multiLevelType w:val="multilevel"/>
     <w:tmpl w:val="0BBA3AB0"/>
@@ -6228,7 +4805,7 @@
       </w:rPr>
     </w:lvl>
   </w:abstractNum>
-  <w:abstractNum w:abstractNumId="1">
+  <w:abstractNum w:abstractNumId="1" w15:restartNumberingAfterBreak="0">
     <w:nsid w:val="03601A6B"/>
     <w:multiLevelType w:val="multilevel"/>
     <w:tmpl w:val="84EA7D10"/>
@@ -6377,7 +4954,7 @@
       </w:rPr>
     </w:lvl>
   </w:abstractNum>
-  <w:abstractNum w:abstractNumId="2">
+  <w:abstractNum w:abstractNumId="2" w15:restartNumberingAfterBreak="0">
     <w:nsid w:val="04195527"/>
     <w:multiLevelType w:val="multilevel"/>
     <w:tmpl w:val="06D6B904"/>
@@ -6526,7 +5103,7 @@
       </w:rPr>
     </w:lvl>
   </w:abstractNum>
-  <w:abstractNum w:abstractNumId="3">
+  <w:abstractNum w:abstractNumId="3" w15:restartNumberingAfterBreak="0">
     <w:nsid w:val="073E7A84"/>
     <w:multiLevelType w:val="multilevel"/>
     <w:tmpl w:val="E8988D10"/>
@@ -6675,7 +5252,7 @@
       </w:rPr>
     </w:lvl>
   </w:abstractNum>
-  <w:abstractNum w:abstractNumId="4">
+  <w:abstractNum w:abstractNumId="4" w15:restartNumberingAfterBreak="0">
     <w:nsid w:val="0AF335F2"/>
     <w:multiLevelType w:val="multilevel"/>
     <w:tmpl w:val="756C0B8C"/>
@@ -6824,7 +5401,7 @@
       </w:rPr>
     </w:lvl>
   </w:abstractNum>
-  <w:abstractNum w:abstractNumId="5">
+  <w:abstractNum w:abstractNumId="5" w15:restartNumberingAfterBreak="0">
     <w:nsid w:val="0B3477D5"/>
     <w:multiLevelType w:val="multilevel"/>
     <w:tmpl w:val="14F8CD70"/>
@@ -6973,7 +5550,7 @@
       </w:rPr>
     </w:lvl>
   </w:abstractNum>
-  <w:abstractNum w:abstractNumId="6">
+  <w:abstractNum w:abstractNumId="6" w15:restartNumberingAfterBreak="0">
     <w:nsid w:val="0D471294"/>
     <w:multiLevelType w:val="multilevel"/>
     <w:tmpl w:val="D8327A02"/>
@@ -7122,7 +5699,7 @@
       </w:rPr>
     </w:lvl>
   </w:abstractNum>
-  <w:abstractNum w:abstractNumId="7">
+  <w:abstractNum w:abstractNumId="7" w15:restartNumberingAfterBreak="0">
     <w:nsid w:val="11326D20"/>
     <w:multiLevelType w:val="multilevel"/>
     <w:tmpl w:val="7C8ED8DA"/>
@@ -7271,7 +5848,7 @@
       </w:rPr>
     </w:lvl>
   </w:abstractNum>
-  <w:abstractNum w:abstractNumId="8">
+  <w:abstractNum w:abstractNumId="8" w15:restartNumberingAfterBreak="0">
     <w:nsid w:val="17A7082C"/>
     <w:multiLevelType w:val="multilevel"/>
     <w:tmpl w:val="82B847A0"/>
@@ -7420,7 +5997,7 @@
       </w:rPr>
     </w:lvl>
   </w:abstractNum>
-  <w:abstractNum w:abstractNumId="9">
+  <w:abstractNum w:abstractNumId="9" w15:restartNumberingAfterBreak="0">
     <w:nsid w:val="1B507BD4"/>
     <w:multiLevelType w:val="multilevel"/>
     <w:tmpl w:val="8AAED252"/>
@@ -7569,7 +6146,7 @@
       </w:rPr>
     </w:lvl>
   </w:abstractNum>
-  <w:abstractNum w:abstractNumId="10">
+  <w:abstractNum w:abstractNumId="10" w15:restartNumberingAfterBreak="0">
     <w:nsid w:val="1C1C262B"/>
     <w:multiLevelType w:val="multilevel"/>
     <w:tmpl w:val="FA8C6CBE"/>
@@ -7718,7 +6295,7 @@
       </w:rPr>
     </w:lvl>
   </w:abstractNum>
-  <w:abstractNum w:abstractNumId="11">
+  <w:abstractNum w:abstractNumId="11" w15:restartNumberingAfterBreak="0">
     <w:nsid w:val="1E491FF0"/>
     <w:multiLevelType w:val="multilevel"/>
     <w:tmpl w:val="0206EF84"/>
@@ -7867,7 +6444,7 @@
       </w:rPr>
     </w:lvl>
   </w:abstractNum>
-  <w:abstractNum w:abstractNumId="12">
+  <w:abstractNum w:abstractNumId="12" w15:restartNumberingAfterBreak="0">
     <w:nsid w:val="24ED54BB"/>
     <w:multiLevelType w:val="multilevel"/>
     <w:tmpl w:val="9D043784"/>
@@ -8016,7 +6593,7 @@
       </w:rPr>
     </w:lvl>
   </w:abstractNum>
-  <w:abstractNum w:abstractNumId="13">
+  <w:abstractNum w:abstractNumId="13" w15:restartNumberingAfterBreak="0">
     <w:nsid w:val="359724D3"/>
     <w:multiLevelType w:val="multilevel"/>
     <w:tmpl w:val="D0249328"/>
@@ -8165,7 +6742,7 @@
       </w:rPr>
     </w:lvl>
   </w:abstractNum>
-  <w:abstractNum w:abstractNumId="14">
+  <w:abstractNum w:abstractNumId="14" w15:restartNumberingAfterBreak="0">
     <w:nsid w:val="3B9E6E6C"/>
     <w:multiLevelType w:val="multilevel"/>
     <w:tmpl w:val="F5009220"/>
@@ -8314,7 +6891,7 @@
       </w:rPr>
     </w:lvl>
   </w:abstractNum>
-  <w:abstractNum w:abstractNumId="15">
+  <w:abstractNum w:abstractNumId="15" w15:restartNumberingAfterBreak="0">
     <w:nsid w:val="3E101C6C"/>
     <w:multiLevelType w:val="multilevel"/>
     <w:tmpl w:val="3AE23FC0"/>
@@ -8463,7 +7040,7 @@
       </w:rPr>
     </w:lvl>
   </w:abstractNum>
-  <w:abstractNum w:abstractNumId="16">
+  <w:abstractNum w:abstractNumId="16" w15:restartNumberingAfterBreak="0">
     <w:nsid w:val="40716CE5"/>
     <w:multiLevelType w:val="multilevel"/>
     <w:tmpl w:val="A63A77D0"/>
@@ -8612,7 +7189,7 @@
       </w:rPr>
     </w:lvl>
   </w:abstractNum>
-  <w:abstractNum w:abstractNumId="17">
+  <w:abstractNum w:abstractNumId="17" w15:restartNumberingAfterBreak="0">
     <w:nsid w:val="48790EDF"/>
     <w:multiLevelType w:val="multilevel"/>
     <w:tmpl w:val="74AEA786"/>
@@ -8761,7 +7338,7 @@
       </w:rPr>
     </w:lvl>
   </w:abstractNum>
-  <w:abstractNum w:abstractNumId="18">
+  <w:abstractNum w:abstractNumId="18" w15:restartNumberingAfterBreak="0">
     <w:nsid w:val="49630DFE"/>
     <w:multiLevelType w:val="multilevel"/>
     <w:tmpl w:val="D5CA5BAC"/>
@@ -8910,7 +7487,7 @@
       </w:rPr>
     </w:lvl>
   </w:abstractNum>
-  <w:abstractNum w:abstractNumId="19">
+  <w:abstractNum w:abstractNumId="19" w15:restartNumberingAfterBreak="0">
     <w:nsid w:val="4CB57CD3"/>
     <w:multiLevelType w:val="multilevel"/>
     <w:tmpl w:val="FAC023D2"/>
@@ -9059,7 +7636,7 @@
       </w:rPr>
     </w:lvl>
   </w:abstractNum>
-  <w:abstractNum w:abstractNumId="20">
+  <w:abstractNum w:abstractNumId="20" w15:restartNumberingAfterBreak="0">
     <w:nsid w:val="4F35794A"/>
     <w:multiLevelType w:val="multilevel"/>
     <w:tmpl w:val="B7EC85F0"/>
@@ -9208,7 +7785,7 @@
       </w:rPr>
     </w:lvl>
   </w:abstractNum>
-  <w:abstractNum w:abstractNumId="21">
+  <w:abstractNum w:abstractNumId="21" w15:restartNumberingAfterBreak="0">
     <w:nsid w:val="52F36B69"/>
     <w:multiLevelType w:val="multilevel"/>
     <w:tmpl w:val="BAE21C7A"/>
@@ -9357,7 +7934,7 @@
       </w:rPr>
     </w:lvl>
   </w:abstractNum>
-  <w:abstractNum w:abstractNumId="22">
+  <w:abstractNum w:abstractNumId="22" w15:restartNumberingAfterBreak="0">
     <w:nsid w:val="54127268"/>
     <w:multiLevelType w:val="multilevel"/>
     <w:tmpl w:val="8DAA5F80"/>
@@ -9506,7 +8083,7 @@
       </w:rPr>
     </w:lvl>
   </w:abstractNum>
-  <w:abstractNum w:abstractNumId="23">
+  <w:abstractNum w:abstractNumId="23" w15:restartNumberingAfterBreak="0">
     <w:nsid w:val="54DA089D"/>
     <w:multiLevelType w:val="multilevel"/>
     <w:tmpl w:val="3B3CB586"/>
@@ -9655,7 +8232,7 @@
       </w:rPr>
     </w:lvl>
   </w:abstractNum>
-  <w:abstractNum w:abstractNumId="24">
+  <w:abstractNum w:abstractNumId="24" w15:restartNumberingAfterBreak="0">
     <w:nsid w:val="57897A5B"/>
     <w:multiLevelType w:val="multilevel"/>
     <w:tmpl w:val="AF7CD268"/>
@@ -9804,7 +8381,7 @@
       </w:rPr>
     </w:lvl>
   </w:abstractNum>
-  <w:abstractNum w:abstractNumId="25">
+  <w:abstractNum w:abstractNumId="25" w15:restartNumberingAfterBreak="0">
     <w:nsid w:val="5DE5663A"/>
     <w:multiLevelType w:val="multilevel"/>
     <w:tmpl w:val="2892D9CC"/>
@@ -9953,7 +8530,7 @@
       </w:rPr>
     </w:lvl>
   </w:abstractNum>
-  <w:abstractNum w:abstractNumId="26">
+  <w:abstractNum w:abstractNumId="26" w15:restartNumberingAfterBreak="0">
     <w:nsid w:val="63F21662"/>
     <w:multiLevelType w:val="multilevel"/>
     <w:tmpl w:val="D6EC977C"/>
@@ -10102,7 +8679,7 @@
       </w:rPr>
     </w:lvl>
   </w:abstractNum>
-  <w:abstractNum w:abstractNumId="27">
+  <w:abstractNum w:abstractNumId="27" w15:restartNumberingAfterBreak="0">
     <w:nsid w:val="65C0413C"/>
     <w:multiLevelType w:val="multilevel"/>
     <w:tmpl w:val="CD5E17AA"/>
@@ -10251,7 +8828,7 @@
       </w:rPr>
     </w:lvl>
   </w:abstractNum>
-  <w:abstractNum w:abstractNumId="28">
+  <w:abstractNum w:abstractNumId="28" w15:restartNumberingAfterBreak="0">
     <w:nsid w:val="662F6D7F"/>
     <w:multiLevelType w:val="multilevel"/>
     <w:tmpl w:val="FABCA67A"/>
@@ -10400,7 +8977,7 @@
       </w:rPr>
     </w:lvl>
   </w:abstractNum>
-  <w:abstractNum w:abstractNumId="29">
+  <w:abstractNum w:abstractNumId="29" w15:restartNumberingAfterBreak="0">
     <w:nsid w:val="69C742E7"/>
     <w:multiLevelType w:val="multilevel"/>
     <w:tmpl w:val="C53AF48E"/>
@@ -10549,7 +9126,7 @@
       </w:rPr>
     </w:lvl>
   </w:abstractNum>
-  <w:abstractNum w:abstractNumId="30">
+  <w:abstractNum w:abstractNumId="30" w15:restartNumberingAfterBreak="0">
     <w:nsid w:val="6CCE5D63"/>
     <w:multiLevelType w:val="multilevel"/>
     <w:tmpl w:val="CAB4FCCA"/>
@@ -10698,7 +9275,7 @@
       </w:rPr>
     </w:lvl>
   </w:abstractNum>
-  <w:abstractNum w:abstractNumId="31">
+  <w:abstractNum w:abstractNumId="31" w15:restartNumberingAfterBreak="0">
     <w:nsid w:val="6E0B6C48"/>
     <w:multiLevelType w:val="multilevel"/>
     <w:tmpl w:val="C9E4C216"/>
@@ -10847,7 +9424,7 @@
       </w:rPr>
     </w:lvl>
   </w:abstractNum>
-  <w:abstractNum w:abstractNumId="32">
+  <w:abstractNum w:abstractNumId="32" w15:restartNumberingAfterBreak="0">
     <w:nsid w:val="77461BD5"/>
     <w:multiLevelType w:val="multilevel"/>
     <w:tmpl w:val="0060A6B2"/>
@@ -10996,7 +9573,7 @@
       </w:rPr>
     </w:lvl>
   </w:abstractNum>
-  <w:abstractNum w:abstractNumId="33">
+  <w:abstractNum w:abstractNumId="33" w15:restartNumberingAfterBreak="0">
     <w:nsid w:val="775B38C9"/>
     <w:multiLevelType w:val="multilevel"/>
     <w:tmpl w:val="70525264"/>
@@ -11145,7 +9722,7 @@
       </w:rPr>
     </w:lvl>
   </w:abstractNum>
-  <w:abstractNum w:abstractNumId="34">
+  <w:abstractNum w:abstractNumId="34" w15:restartNumberingAfterBreak="0">
     <w:nsid w:val="77960778"/>
     <w:multiLevelType w:val="multilevel"/>
     <w:tmpl w:val="8B7C9850"/>
@@ -11294,7 +9871,7 @@
       </w:rPr>
     </w:lvl>
   </w:abstractNum>
-  <w:abstractNum w:abstractNumId="35">
+  <w:abstractNum w:abstractNumId="35" w15:restartNumberingAfterBreak="0">
     <w:nsid w:val="7C1158DE"/>
     <w:multiLevelType w:val="multilevel"/>
     <w:tmpl w:val="2AC408F2"/>
@@ -11443,7 +10020,7 @@
       </w:rPr>
     </w:lvl>
   </w:abstractNum>
-  <w:abstractNum w:abstractNumId="36">
+  <w:abstractNum w:abstractNumId="36" w15:restartNumberingAfterBreak="0">
     <w:nsid w:val="7FB21130"/>
     <w:multiLevelType w:val="multilevel"/>
     <w:tmpl w:val="00169488"/>
@@ -11592,122 +10169,122 @@
       </w:rPr>
     </w:lvl>
   </w:abstractNum>
-  <w:num w:numId="1">
+  <w:num w:numId="1" w16cid:durableId="1055355267">
     <w:abstractNumId w:val="23"/>
   </w:num>
-  <w:num w:numId="2">
+  <w:num w:numId="2" w16cid:durableId="331416116">
     <w:abstractNumId w:val="22"/>
   </w:num>
-  <w:num w:numId="3">
+  <w:num w:numId="3" w16cid:durableId="17630816">
     <w:abstractNumId w:val="1"/>
   </w:num>
-  <w:num w:numId="4">
+  <w:num w:numId="4" w16cid:durableId="737636391">
     <w:abstractNumId w:val="15"/>
   </w:num>
-  <w:num w:numId="5">
+  <w:num w:numId="5" w16cid:durableId="1888758814">
     <w:abstractNumId w:val="31"/>
   </w:num>
-  <w:num w:numId="6">
+  <w:num w:numId="6" w16cid:durableId="105077751">
     <w:abstractNumId w:val="17"/>
   </w:num>
-  <w:num w:numId="7">
+  <w:num w:numId="7" w16cid:durableId="425808300">
     <w:abstractNumId w:val="34"/>
   </w:num>
-  <w:num w:numId="8">
+  <w:num w:numId="8" w16cid:durableId="1709837482">
     <w:abstractNumId w:val="28"/>
   </w:num>
-  <w:num w:numId="9">
+  <w:num w:numId="9" w16cid:durableId="960527201">
     <w:abstractNumId w:val="21"/>
   </w:num>
-  <w:num w:numId="10">
+  <w:num w:numId="10" w16cid:durableId="887187297">
     <w:abstractNumId w:val="27"/>
   </w:num>
-  <w:num w:numId="11">
+  <w:num w:numId="11" w16cid:durableId="661547900">
     <w:abstractNumId w:val="2"/>
   </w:num>
-  <w:num w:numId="12">
+  <w:num w:numId="12" w16cid:durableId="108594950">
     <w:abstractNumId w:val="36"/>
   </w:num>
-  <w:num w:numId="13">
+  <w:num w:numId="13" w16cid:durableId="795104427">
     <w:abstractNumId w:val="9"/>
   </w:num>
-  <w:num w:numId="14">
+  <w:num w:numId="14" w16cid:durableId="1875070223">
     <w:abstractNumId w:val="26"/>
   </w:num>
-  <w:num w:numId="15">
+  <w:num w:numId="15" w16cid:durableId="743603291">
     <w:abstractNumId w:val="25"/>
   </w:num>
-  <w:num w:numId="16">
+  <w:num w:numId="16" w16cid:durableId="1770589591">
     <w:abstractNumId w:val="4"/>
   </w:num>
-  <w:num w:numId="17">
+  <w:num w:numId="17" w16cid:durableId="266355957">
     <w:abstractNumId w:val="33"/>
   </w:num>
-  <w:num w:numId="18">
+  <w:num w:numId="18" w16cid:durableId="1132098617">
     <w:abstractNumId w:val="0"/>
   </w:num>
-  <w:num w:numId="19">
+  <w:num w:numId="19" w16cid:durableId="1314869004">
     <w:abstractNumId w:val="3"/>
   </w:num>
-  <w:num w:numId="20">
+  <w:num w:numId="20" w16cid:durableId="1802570363">
     <w:abstractNumId w:val="12"/>
   </w:num>
-  <w:num w:numId="21">
+  <w:num w:numId="21" w16cid:durableId="267085564">
     <w:abstractNumId w:val="30"/>
   </w:num>
-  <w:num w:numId="22">
+  <w:num w:numId="22" w16cid:durableId="1102455318">
     <w:abstractNumId w:val="18"/>
   </w:num>
-  <w:num w:numId="23">
+  <w:num w:numId="23" w16cid:durableId="620769643">
     <w:abstractNumId w:val="11"/>
   </w:num>
-  <w:num w:numId="24">
+  <w:num w:numId="24" w16cid:durableId="941449312">
     <w:abstractNumId w:val="6"/>
   </w:num>
-  <w:num w:numId="25">
+  <w:num w:numId="25" w16cid:durableId="873234354">
     <w:abstractNumId w:val="13"/>
   </w:num>
-  <w:num w:numId="26">
+  <w:num w:numId="26" w16cid:durableId="2095079969">
     <w:abstractNumId w:val="5"/>
   </w:num>
-  <w:num w:numId="27">
+  <w:num w:numId="27" w16cid:durableId="347871499">
     <w:abstractNumId w:val="16"/>
   </w:num>
-  <w:num w:numId="28">
+  <w:num w:numId="28" w16cid:durableId="879702804">
     <w:abstractNumId w:val="19"/>
   </w:num>
-  <w:num w:numId="29">
+  <w:num w:numId="29" w16cid:durableId="1391612312">
     <w:abstractNumId w:val="35"/>
   </w:num>
-  <w:num w:numId="30">
+  <w:num w:numId="30" w16cid:durableId="837425234">
     <w:abstractNumId w:val="14"/>
   </w:num>
-  <w:num w:numId="31">
+  <w:num w:numId="31" w16cid:durableId="1971277593">
     <w:abstractNumId w:val="10"/>
   </w:num>
-  <w:num w:numId="32">
+  <w:num w:numId="32" w16cid:durableId="2034962603">
     <w:abstractNumId w:val="24"/>
   </w:num>
-  <w:num w:numId="33">
+  <w:num w:numId="33" w16cid:durableId="28722910">
     <w:abstractNumId w:val="29"/>
   </w:num>
-  <w:num w:numId="34">
+  <w:num w:numId="34" w16cid:durableId="1407528118">
     <w:abstractNumId w:val="20"/>
   </w:num>
-  <w:num w:numId="35">
+  <w:num w:numId="35" w16cid:durableId="1722286398">
     <w:abstractNumId w:val="32"/>
   </w:num>
-  <w:num w:numId="36">
+  <w:num w:numId="36" w16cid:durableId="784353240">
     <w:abstractNumId w:val="8"/>
   </w:num>
-  <w:num w:numId="37">
+  <w:num w:numId="37" w16cid:durableId="1589577550">
     <w:abstractNumId w:val="7"/>
   </w:num>
 </w:numbering>
 </file>
 
 <file path=word/styles.xml><?xml version="1.0" encoding="utf-8"?>
-<w:styles xmlns:mc="http://schemas.openxmlformats.org/markup-compatibility/2006" xmlns:r="http://schemas.openxmlformats.org/officeDocument/2006/relationships" xmlns:w="http://schemas.openxmlformats.org/wordprocessingml/2006/main" xmlns:w14="http://schemas.microsoft.com/office/word/2010/wordml" mc:Ignorable="w14">
+<w:styles xmlns:mc="http://schemas.openxmlformats.org/markup-compatibility/2006" xmlns:r="http://schemas.openxmlformats.org/officeDocument/2006/relationships" xmlns:w="http://schemas.openxmlformats.org/wordprocessingml/2006/main" xmlns:w14="http://schemas.microsoft.com/office/word/2010/wordml" xmlns:w15="http://schemas.microsoft.com/office/word/2012/wordml" xmlns:w16cex="http://schemas.microsoft.com/office/word/2018/wordml/cex" xmlns:w16cid="http://schemas.microsoft.com/office/word/2016/wordml/cid" xmlns:w16="http://schemas.microsoft.com/office/word/2018/wordml" xmlns:w16sdtdh="http://schemas.microsoft.com/office/word/2020/wordml/sdtdatahash" xmlns:w16se="http://schemas.microsoft.com/office/word/2015/wordml/symex" mc:Ignorable="w14 w15 w16se w16cid w16 w16cex w16sdtdh">
   <w:docDefaults>
     <w:rPrDefault>
       <w:rPr>
@@ -11723,144 +10300,383 @@
       </w:pPr>
     </w:pPrDefault>
   </w:docDefaults>
-  <w:latentStyles w:defLockedState="0" w:defUIPriority="99" w:defSemiHidden="1" w:defUnhideWhenUsed="1" w:defQFormat="0" w:count="267">
-    <w:lsdException w:name="Normal" w:semiHidden="0" w:uiPriority="0" w:unhideWhenUsed="0" w:qFormat="1"/>
-    <w:lsdException w:name="heading 1" w:semiHidden="0" w:uiPriority="9" w:unhideWhenUsed="0" w:qFormat="1"/>
-    <w:lsdException w:name="heading 2" w:uiPriority="9" w:qFormat="1"/>
-    <w:lsdException w:name="heading 3" w:uiPriority="9" w:qFormat="1"/>
-    <w:lsdException w:name="heading 4" w:uiPriority="9" w:qFormat="1"/>
-    <w:lsdException w:name="heading 5" w:uiPriority="9" w:qFormat="1"/>
-    <w:lsdException w:name="heading 6" w:uiPriority="9" w:qFormat="1"/>
-    <w:lsdException w:name="heading 7" w:uiPriority="9" w:qFormat="1"/>
-    <w:lsdException w:name="heading 8" w:uiPriority="9" w:qFormat="1"/>
-    <w:lsdException w:name="heading 9" w:uiPriority="9" w:qFormat="1"/>
-    <w:lsdException w:name="toc 1" w:uiPriority="39"/>
-    <w:lsdException w:name="toc 2" w:uiPriority="39"/>
-    <w:lsdException w:name="toc 3" w:uiPriority="39"/>
-    <w:lsdException w:name="toc 4" w:uiPriority="39"/>
-    <w:lsdException w:name="toc 5" w:uiPriority="39"/>
-    <w:lsdException w:name="toc 6" w:uiPriority="39"/>
-    <w:lsdException w:name="toc 7" w:uiPriority="39"/>
-    <w:lsdException w:name="toc 8" w:uiPriority="39"/>
-    <w:lsdException w:name="toc 9" w:uiPriority="39"/>
-    <w:lsdException w:name="caption" w:uiPriority="35" w:qFormat="1"/>
-    <w:lsdException w:name="Title" w:semiHidden="0" w:uiPriority="10" w:unhideWhenUsed="0" w:qFormat="1"/>
-    <w:lsdException w:name="Default Paragraph Font" w:uiPriority="1"/>
-    <w:lsdException w:name="Subtitle" w:semiHidden="0" w:uiPriority="11" w:unhideWhenUsed="0" w:qFormat="1"/>
-    <w:lsdException w:name="Strong" w:semiHidden="0" w:uiPriority="22" w:unhideWhenUsed="0" w:qFormat="1"/>
-    <w:lsdException w:name="Emphasis" w:semiHidden="0" w:uiPriority="20" w:unhideWhenUsed="0" w:qFormat="1"/>
-    <w:lsdException w:name="Table Grid" w:semiHidden="0" w:uiPriority="39" w:unhideWhenUsed="0"/>
-    <w:lsdException w:name="Placeholder Text" w:unhideWhenUsed="0"/>
-    <w:lsdException w:name="No Spacing" w:semiHidden="0" w:uiPriority="1" w:unhideWhenUsed="0" w:qFormat="1"/>
-    <w:lsdException w:name="Light Shading" w:semiHidden="0" w:uiPriority="60" w:unhideWhenUsed="0"/>
-    <w:lsdException w:name="Light List" w:semiHidden="0" w:uiPriority="61" w:unhideWhenUsed="0"/>
-    <w:lsdException w:name="Light Grid" w:semiHidden="0" w:uiPriority="62" w:unhideWhenUsed="0"/>
-    <w:lsdException w:name="Medium Shading 1" w:semiHidden="0" w:uiPriority="63" w:unhideWhenUsed="0"/>
-    <w:lsdException w:name="Medium Shading 2" w:semiHidden="0" w:uiPriority="64" w:unhideWhenUsed="0"/>
-    <w:lsdException w:name="Medium List 1" w:semiHidden="0" w:uiPriority="65" w:unhideWhenUsed="0"/>
-    <w:lsdException w:name="Medium List 2" w:semiHidden="0" w:uiPriority="66" w:unhideWhenUsed="0"/>
-    <w:lsdException w:name="Medium Grid 1" w:semiHidden="0" w:uiPriority="67" w:unhideWhenUsed="0"/>
-    <w:lsdException w:name="Medium Grid 2" w:semiHidden="0" w:uiPriority="68" w:unhideWhenUsed="0"/>
-    <w:lsdException w:name="Medium Grid 3" w:semiHidden="0" w:uiPriority="69" w:unhideWhenUsed="0"/>
-    <w:lsdException w:name="Dark List" w:semiHidden="0" w:uiPriority="70" w:unhideWhenUsed="0"/>
-    <w:lsdException w:name="Colorful Shading" w:semiHidden="0" w:uiPriority="71" w:unhideWhenUsed="0"/>
-    <w:lsdException w:name="Colorful List" w:semiHidden="0" w:uiPriority="72" w:unhideWhenUsed="0"/>
-    <w:lsdException w:name="Colorful Grid" w:semiHidden="0" w:uiPriority="73" w:unhideWhenUsed="0"/>
-    <w:lsdException w:name="Light Shading Accent 1" w:semiHidden="0" w:uiPriority="60" w:unhideWhenUsed="0"/>
-    <w:lsdException w:name="Light List Accent 1" w:semiHidden="0" w:uiPriority="61" w:unhideWhenUsed="0"/>
-    <w:lsdException w:name="Light Grid Accent 1" w:semiHidden="0" w:uiPriority="62" w:unhideWhenUsed="0"/>
-    <w:lsdException w:name="Medium Shading 1 Accent 1" w:semiHidden="0" w:uiPriority="63" w:unhideWhenUsed="0"/>
-    <w:lsdException w:name="Medium Shading 2 Accent 1" w:semiHidden="0" w:uiPriority="64" w:unhideWhenUsed="0"/>
-    <w:lsdException w:name="Medium List 1 Accent 1" w:semiHidden="0" w:uiPriority="65" w:unhideWhenUsed="0"/>
-    <w:lsdException w:name="Revision" w:unhideWhenUsed="0"/>
-    <w:lsdException w:name="List Paragraph" w:semiHidden="0" w:uiPriority="34" w:unhideWhenUsed="0" w:qFormat="1"/>
-    <w:lsdException w:name="Quote" w:semiHidden="0" w:uiPriority="29" w:unhideWhenUsed="0" w:qFormat="1"/>
-    <w:lsdException w:name="Intense Quote" w:semiHidden="0" w:uiPriority="30" w:unhideWhenUsed="0" w:qFormat="1"/>
-    <w:lsdException w:name="Medium List 2 Accent 1" w:semiHidden="0" w:uiPriority="66" w:unhideWhenUsed="0"/>
-    <w:lsdException w:name="Medium Grid 1 Accent 1" w:semiHidden="0" w:uiPriority="67" w:unhideWhenUsed="0"/>
-    <w:lsdException w:name="Medium Grid 2 Accent 1" w:semiHidden="0" w:uiPriority="68" w:unhideWhenUsed="0"/>
-    <w:lsdException w:name="Medium Grid 3 Accent 1" w:semiHidden="0" w:uiPriority="69" w:unhideWhenUsed="0"/>
-    <w:lsdException w:name="Dark List Accent 1" w:semiHidden="0" w:uiPriority="70" w:unhideWhenUsed="0"/>
-    <w:lsdException w:name="Colorful Shading Accent 1" w:semiHidden="0" w:uiPriority="71" w:unhideWhenUsed="0"/>
-    <w:lsdException w:name="Colorful List Accent 1" w:semiHidden="0" w:uiPriority="72" w:unhideWhenUsed="0"/>
-    <w:lsdException w:name="Colorful Grid Accent 1" w:semiHidden="0" w:uiPriority="73" w:unhideWhenUsed="0"/>
-    <w:lsdException w:name="Light Shading Accent 2" w:semiHidden="0" w:uiPriority="60" w:unhideWhenUsed="0"/>
-    <w:lsdException w:name="Light List Accent 2" w:semiHidden="0" w:uiPriority="61" w:unhideWhenUsed="0"/>
-    <w:lsdException w:name="Light Grid Accent 2" w:semiHidden="0" w:uiPriority="62" w:unhideWhenUsed="0"/>
-    <w:lsdException w:name="Medium Shading 1 Accent 2" w:semiHidden="0" w:uiPriority="63" w:unhideWhenUsed="0"/>
-    <w:lsdException w:name="Medium Shading 2 Accent 2" w:semiHidden="0" w:uiPriority="64" w:unhideWhenUsed="0"/>
-    <w:lsdException w:name="Medium List 1 Accent 2" w:semiHidden="0" w:uiPriority="65" w:unhideWhenUsed="0"/>
-    <w:lsdException w:name="Medium List 2 Accent 2" w:semiHidden="0" w:uiPriority="66" w:unhideWhenUsed="0"/>
-    <w:lsdException w:name="Medium Grid 1 Accent 2" w:semiHidden="0" w:uiPriority="67" w:unhideWhenUsed="0"/>
-    <w:lsdException w:name="Medium Grid 2 Accent 2" w:semiHidden="0" w:uiPriority="68" w:unhideWhenUsed="0"/>
-    <w:lsdException w:name="Medium Grid 3 Accent 2" w:semiHidden="0" w:uiPriority="69" w:unhideWhenUsed="0"/>
-    <w:lsdException w:name="Dark List Accent 2" w:semiHidden="0" w:uiPriority="70" w:unhideWhenUsed="0"/>
-    <w:lsdException w:name="Colorful Shading Accent 2" w:semiHidden="0" w:uiPriority="71" w:unhideWhenUsed="0"/>
-    <w:lsdException w:name="Colorful List Accent 2" w:semiHidden="0" w:uiPriority="72" w:unhideWhenUsed="0"/>
-    <w:lsdException w:name="Colorful Grid Accent 2" w:semiHidden="0" w:uiPriority="73" w:unhideWhenUsed="0"/>
-    <w:lsdException w:name="Light Shading Accent 3" w:semiHidden="0" w:uiPriority="60" w:unhideWhenUsed="0"/>
-    <w:lsdException w:name="Light List Accent 3" w:semiHidden="0" w:uiPriority="61" w:unhideWhenUsed="0"/>
-    <w:lsdException w:name="Light Grid Accent 3" w:semiHidden="0" w:uiPriority="62" w:unhideWhenUsed="0"/>
-    <w:lsdException w:name="Medium Shading 1 Accent 3" w:semiHidden="0" w:uiPriority="63" w:unhideWhenUsed="0"/>
-    <w:lsdException w:name="Medium Shading 2 Accent 3" w:semiHidden="0" w:uiPriority="64" w:unhideWhenUsed="0"/>
-    <w:lsdException w:name="Medium List 1 Accent 3" w:semiHidden="0" w:uiPriority="65" w:unhideWhenUsed="0"/>
-    <w:lsdException w:name="Medium List 2 Accent 3" w:semiHidden="0" w:uiPriority="66" w:unhideWhenUsed="0"/>
-    <w:lsdException w:name="Medium Grid 1 Accent 3" w:semiHidden="0" w:uiPriority="67" w:unhideWhenUsed="0"/>
-    <w:lsdException w:name="Medium Grid 2 Accent 3" w:semiHidden="0" w:uiPriority="68" w:unhideWhenUsed="0"/>
-    <w:lsdException w:name="Medium Grid 3 Accent 3" w:semiHidden="0" w:uiPriority="69" w:unhideWhenUsed="0"/>
-    <w:lsdException w:name="Dark List Accent 3" w:semiHidden="0" w:uiPriority="70" w:unhideWhenUsed="0"/>
-    <w:lsdException w:name="Colorful Shading Accent 3" w:semiHidden="0" w:uiPriority="71" w:unhideWhenUsed="0"/>
-    <w:lsdException w:name="Colorful List Accent 3" w:semiHidden="0" w:uiPriority="72" w:unhideWhenUsed="0"/>
-    <w:lsdException w:name="Colorful Grid Accent 3" w:semiHidden="0" w:uiPriority="73" w:unhideWhenUsed="0"/>
-    <w:lsdException w:name="Light Shading Accent 4" w:semiHidden="0" w:uiPriority="60" w:unhideWhenUsed="0"/>
-    <w:lsdException w:name="Light List Accent 4" w:semiHidden="0" w:uiPriority="61" w:unhideWhenUsed="0"/>
-    <w:lsdException w:name="Light Grid Accent 4" w:semiHidden="0" w:uiPriority="62" w:unhideWhenUsed="0"/>
-    <w:lsdException w:name="Medium Shading 1 Accent 4" w:semiHidden="0" w:uiPriority="63" w:unhideWhenUsed="0"/>
-    <w:lsdException w:name="Medium Shading 2 Accent 4" w:semiHidden="0" w:uiPriority="64" w:unhideWhenUsed="0"/>
-    <w:lsdException w:name="Medium List 1 Accent 4" w:semiHidden="0" w:uiPriority="65" w:unhideWhenUsed="0"/>
-    <w:lsdException w:name="Medium List 2 Accent 4" w:semiHidden="0" w:uiPriority="66" w:unhideWhenUsed="0"/>
-    <w:lsdException w:name="Medium Grid 1 Accent 4" w:semiHidden="0" w:uiPriority="67" w:unhideWhenUsed="0"/>
-    <w:lsdException w:name="Medium Grid 2 Accent 4" w:semiHidden="0" w:uiPriority="68" w:unhideWhenUsed="0"/>
-    <w:lsdException w:name="Medium Grid 3 Accent 4" w:semiHidden="0" w:uiPriority="69" w:unhideWhenUsed="0"/>
-    <w:lsdException w:name="Dark List Accent 4" w:semiHidden="0" w:uiPriority="70" w:unhideWhenUsed="0"/>
-    <w:lsdException w:name="Colorful Shading Accent 4" w:semiHidden="0" w:uiPriority="71" w:unhideWhenUsed="0"/>
-    <w:lsdException w:name="Colorful List Accent 4" w:semiHidden="0" w:uiPriority="72" w:unhideWhenUsed="0"/>
-    <w:lsdException w:name="Colorful Grid Accent 4" w:semiHidden="0" w:uiPriority="73" w:unhideWhenUsed="0"/>
-    <w:lsdException w:name="Light Shading Accent 5" w:semiHidden="0" w:uiPriority="60" w:unhideWhenUsed="0"/>
-    <w:lsdException w:name="Light List Accent 5" w:semiHidden="0" w:uiPriority="61" w:unhideWhenUsed="0"/>
-    <w:lsdException w:name="Light Grid Accent 5" w:semiHidden="0" w:uiPriority="62" w:unhideWhenUsed="0"/>
-    <w:lsdException w:name="Medium Shading 1 Accent 5" w:semiHidden="0" w:uiPriority="63" w:unhideWhenUsed="0"/>
-    <w:lsdException w:name="Medium Shading 2 Accent 5" w:semiHidden="0" w:uiPriority="64" w:unhideWhenUsed="0"/>
-    <w:lsdException w:name="Medium List 1 Accent 5" w:semiHidden="0" w:uiPriority="65" w:unhideWhenUsed="0"/>
-    <w:lsdException w:name="Medium List 2 Accent 5" w:semiHidden="0" w:uiPriority="66" w:unhideWhenUsed="0"/>
-    <w:lsdException w:name="Medium Grid 1 Accent 5" w:semiHidden="0" w:uiPriority="67" w:unhideWhenUsed="0"/>
-    <w:lsdException w:name="Medium Grid 2 Accent 5" w:semiHidden="0" w:uiPriority="68" w:unhideWhenUsed="0"/>
-    <w:lsdException w:name="Medium Grid 3 Accent 5" w:semiHidden="0" w:uiPriority="69" w:unhideWhenUsed="0"/>
-    <w:lsdException w:name="Dark List Accent 5" w:semiHidden="0" w:uiPriority="70" w:unhideWhenUsed="0"/>
-    <w:lsdException w:name="Colorful Shading Accent 5" w:semiHidden="0" w:uiPriority="71" w:unhideWhenUsed="0"/>
-    <w:lsdException w:name="Colorful List Accent 5" w:semiHidden="0" w:uiPriority="72" w:unhideWhenUsed="0"/>
-    <w:lsdException w:name="Colorful Grid Accent 5" w:semiHidden="0" w:uiPriority="73" w:unhideWhenUsed="0"/>
-    <w:lsdException w:name="Light Shading Accent 6" w:semiHidden="0" w:uiPriority="60" w:unhideWhenUsed="0"/>
-    <w:lsdException w:name="Light List Accent 6" w:semiHidden="0" w:uiPriority="61" w:unhideWhenUsed="0"/>
-    <w:lsdException w:name="Light Grid Accent 6" w:semiHidden="0" w:uiPriority="62" w:unhideWhenUsed="0"/>
-    <w:lsdException w:name="Medium Shading 1 Accent 6" w:semiHidden="0" w:uiPriority="63" w:unhideWhenUsed="0"/>
-    <w:lsdException w:name="Medium Shading 2 Accent 6" w:semiHidden="0" w:uiPriority="64" w:unhideWhenUsed="0"/>
-    <w:lsdException w:name="Medium List 1 Accent 6" w:semiHidden="0" w:uiPriority="65" w:unhideWhenUsed="0"/>
-    <w:lsdException w:name="Medium List 2 Accent 6" w:semiHidden="0" w:uiPriority="66" w:unhideWhenUsed="0"/>
-    <w:lsdException w:name="Medium Grid 1 Accent 6" w:semiHidden="0" w:uiPriority="67" w:unhideWhenUsed="0"/>
-    <w:lsdException w:name="Medium Grid 2 Accent 6" w:semiHidden="0" w:uiPriority="68" w:unhideWhenUsed="0"/>
-    <w:lsdException w:name="Medium Grid 3 Accent 6" w:semiHidden="0" w:uiPriority="69" w:unhideWhenUsed="0"/>
-    <w:lsdException w:name="Dark List Accent 6" w:semiHidden="0" w:uiPriority="70" w:unhideWhenUsed="0"/>
-    <w:lsdException w:name="Colorful Shading Accent 6" w:semiHidden="0" w:uiPriority="71" w:unhideWhenUsed="0"/>
-    <w:lsdException w:name="Colorful List Accent 6" w:semiHidden="0" w:uiPriority="72" w:unhideWhenUsed="0"/>
-    <w:lsdException w:name="Colorful Grid Accent 6" w:semiHidden="0" w:uiPriority="73" w:unhideWhenUsed="0"/>
-    <w:lsdException w:name="Subtle Emphasis" w:semiHidden="0" w:uiPriority="19" w:unhideWhenUsed="0" w:qFormat="1"/>
-    <w:lsdException w:name="Intense Emphasis" w:semiHidden="0" w:uiPriority="21" w:unhideWhenUsed="0" w:qFormat="1"/>
-    <w:lsdException w:name="Subtle Reference" w:semiHidden="0" w:uiPriority="31" w:unhideWhenUsed="0" w:qFormat="1"/>
-    <w:lsdException w:name="Intense Reference" w:semiHidden="0" w:uiPriority="32" w:unhideWhenUsed="0" w:qFormat="1"/>
-    <w:lsdException w:name="Book Title" w:semiHidden="0" w:uiPriority="33" w:unhideWhenUsed="0" w:qFormat="1"/>
-    <w:lsdException w:name="Bibliography" w:uiPriority="37"/>
-    <w:lsdException w:name="TOC Heading" w:uiPriority="39" w:qFormat="1"/>
+  <w:latentStyles w:defLockedState="0" w:defUIPriority="99" w:defSemiHidden="0" w:defUnhideWhenUsed="0" w:defQFormat="0" w:count="376">
+    <w:lsdException w:name="Normal" w:uiPriority="0" w:qFormat="1"/>
+    <w:lsdException w:name="heading 1" w:uiPriority="9" w:qFormat="1"/>
+    <w:lsdException w:name="heading 2" w:semiHidden="1" w:uiPriority="9" w:unhideWhenUsed="1" w:qFormat="1"/>
+    <w:lsdException w:name="heading 3" w:semiHidden="1" w:uiPriority="9" w:unhideWhenUsed="1" w:qFormat="1"/>
+    <w:lsdException w:name="heading 4" w:semiHidden="1" w:uiPriority="9" w:unhideWhenUsed="1" w:qFormat="1"/>
+    <w:lsdException w:name="heading 5" w:semiHidden="1" w:uiPriority="9" w:unhideWhenUsed="1" w:qFormat="1"/>
+    <w:lsdException w:name="heading 6" w:semiHidden="1" w:uiPriority="9" w:unhideWhenUsed="1" w:qFormat="1"/>
+    <w:lsdException w:name="heading 7" w:semiHidden="1" w:uiPriority="9" w:unhideWhenUsed="1" w:qFormat="1"/>
+    <w:lsdException w:name="heading 8" w:semiHidden="1" w:uiPriority="9" w:unhideWhenUsed="1" w:qFormat="1"/>
+    <w:lsdException w:name="heading 9" w:semiHidden="1" w:uiPriority="9" w:unhideWhenUsed="1" w:qFormat="1"/>
+    <w:lsdException w:name="index 1" w:semiHidden="1" w:unhideWhenUsed="1"/>
+    <w:lsdException w:name="index 2" w:semiHidden="1" w:unhideWhenUsed="1"/>
+    <w:lsdException w:name="index 3" w:semiHidden="1" w:unhideWhenUsed="1"/>
+    <w:lsdException w:name="index 4" w:semiHidden="1" w:unhideWhenUsed="1"/>
+    <w:lsdException w:name="index 5" w:semiHidden="1" w:unhideWhenUsed="1"/>
+    <w:lsdException w:name="index 6" w:semiHidden="1" w:unhideWhenUsed="1"/>
+    <w:lsdException w:name="index 7" w:semiHidden="1" w:unhideWhenUsed="1"/>
+    <w:lsdException w:name="index 8" w:semiHidden="1" w:unhideWhenUsed="1"/>
+    <w:lsdException w:name="index 9" w:semiHidden="1" w:unhideWhenUsed="1"/>
+    <w:lsdException w:name="toc 1" w:semiHidden="1" w:uiPriority="39" w:unhideWhenUsed="1"/>
+    <w:lsdException w:name="toc 2" w:semiHidden="1" w:uiPriority="39" w:unhideWhenUsed="1"/>
+    <w:lsdException w:name="toc 3" w:semiHidden="1" w:uiPriority="39" w:unhideWhenUsed="1"/>
+    <w:lsdException w:name="toc 4" w:semiHidden="1" w:uiPriority="39" w:unhideWhenUsed="1"/>
+    <w:lsdException w:name="toc 5" w:semiHidden="1" w:uiPriority="39" w:unhideWhenUsed="1"/>
+    <w:lsdException w:name="toc 6" w:semiHidden="1" w:uiPriority="39" w:unhideWhenUsed="1"/>
+    <w:lsdException w:name="toc 7" w:semiHidden="1" w:uiPriority="39" w:unhideWhenUsed="1"/>
+    <w:lsdException w:name="toc 8" w:semiHidden="1" w:uiPriority="39" w:unhideWhenUsed="1"/>
+    <w:lsdException w:name="toc 9" w:semiHidden="1" w:uiPriority="39" w:unhideWhenUsed="1"/>
+    <w:lsdException w:name="Normal Indent" w:semiHidden="1" w:unhideWhenUsed="1"/>
+    <w:lsdException w:name="footnote text" w:semiHidden="1" w:unhideWhenUsed="1"/>
+    <w:lsdException w:name="annotation text" w:semiHidden="1" w:unhideWhenUsed="1"/>
+    <w:lsdException w:name="header" w:semiHidden="1" w:unhideWhenUsed="1"/>
+    <w:lsdException w:name="footer" w:semiHidden="1" w:unhideWhenUsed="1"/>
+    <w:lsdException w:name="index heading" w:semiHidden="1" w:unhideWhenUsed="1"/>
+    <w:lsdException w:name="caption" w:semiHidden="1" w:uiPriority="35" w:unhideWhenUsed="1" w:qFormat="1"/>
+    <w:lsdException w:name="table of figures" w:semiHidden="1" w:unhideWhenUsed="1"/>
+    <w:lsdException w:name="envelope address" w:semiHidden="1" w:unhideWhenUsed="1"/>
+    <w:lsdException w:name="envelope return" w:semiHidden="1" w:unhideWhenUsed="1"/>
+    <w:lsdException w:name="footnote reference" w:semiHidden="1" w:unhideWhenUsed="1"/>
+    <w:lsdException w:name="annotation reference" w:semiHidden="1" w:unhideWhenUsed="1"/>
+    <w:lsdException w:name="line number" w:semiHidden="1" w:unhideWhenUsed="1"/>
+    <w:lsdException w:name="page number" w:semiHidden="1" w:unhideWhenUsed="1"/>
+    <w:lsdException w:name="endnote reference" w:semiHidden="1" w:unhideWhenUsed="1"/>
+    <w:lsdException w:name="endnote text" w:semiHidden="1" w:unhideWhenUsed="1"/>
+    <w:lsdException w:name="table of authorities" w:semiHidden="1" w:unhideWhenUsed="1"/>
+    <w:lsdException w:name="macro" w:semiHidden="1" w:unhideWhenUsed="1"/>
+    <w:lsdException w:name="toa heading" w:semiHidden="1" w:unhideWhenUsed="1"/>
+    <w:lsdException w:name="List" w:semiHidden="1" w:unhideWhenUsed="1"/>
+    <w:lsdException w:name="List Bullet" w:semiHidden="1" w:unhideWhenUsed="1"/>
+    <w:lsdException w:name="List Number" w:semiHidden="1" w:unhideWhenUsed="1"/>
+    <w:lsdException w:name="List 2" w:semiHidden="1" w:unhideWhenUsed="1"/>
+    <w:lsdException w:name="List 3" w:semiHidden="1" w:unhideWhenUsed="1"/>
+    <w:lsdException w:name="List 4" w:semiHidden="1" w:unhideWhenUsed="1"/>
+    <w:lsdException w:name="List 5" w:semiHidden="1" w:unhideWhenUsed="1"/>
+    <w:lsdException w:name="List Bullet 2" w:semiHidden="1" w:unhideWhenUsed="1"/>
+    <w:lsdException w:name="List Bullet 3" w:semiHidden="1" w:unhideWhenUsed="1"/>
+    <w:lsdException w:name="List Bullet 4" w:semiHidden="1" w:unhideWhenUsed="1"/>
+    <w:lsdException w:name="List Bullet 5" w:semiHidden="1" w:unhideWhenUsed="1"/>
+    <w:lsdException w:name="List Number 2" w:semiHidden="1" w:unhideWhenUsed="1"/>
+    <w:lsdException w:name="List Number 3" w:semiHidden="1" w:unhideWhenUsed="1"/>
+    <w:lsdException w:name="List Number 4" w:semiHidden="1" w:unhideWhenUsed="1"/>
+    <w:lsdException w:name="List Number 5" w:semiHidden="1" w:unhideWhenUsed="1"/>
+    <w:lsdException w:name="Title" w:uiPriority="10" w:qFormat="1"/>
+    <w:lsdException w:name="Closing" w:semiHidden="1" w:unhideWhenUsed="1"/>
+    <w:lsdException w:name="Signature" w:semiHidden="1" w:unhideWhenUsed="1"/>
+    <w:lsdException w:name="Default Paragraph Font" w:semiHidden="1" w:uiPriority="1" w:unhideWhenUsed="1"/>
+    <w:lsdException w:name="Body Text" w:semiHidden="1" w:unhideWhenUsed="1"/>
+    <w:lsdException w:name="Body Text Indent" w:semiHidden="1" w:unhideWhenUsed="1"/>
+    <w:lsdException w:name="List Continue" w:semiHidden="1" w:unhideWhenUsed="1"/>
+    <w:lsdException w:name="List Continue 2" w:semiHidden="1" w:unhideWhenUsed="1"/>
+    <w:lsdException w:name="List Continue 3" w:semiHidden="1" w:unhideWhenUsed="1"/>
+    <w:lsdException w:name="List Continue 4" w:semiHidden="1" w:unhideWhenUsed="1"/>
+    <w:lsdException w:name="List Continue 5" w:semiHidden="1" w:unhideWhenUsed="1"/>
+    <w:lsdException w:name="Message Header" w:semiHidden="1" w:unhideWhenUsed="1"/>
+    <w:lsdException w:name="Subtitle" w:uiPriority="11" w:qFormat="1"/>
+    <w:lsdException w:name="Salutation" w:semiHidden="1" w:unhideWhenUsed="1"/>
+    <w:lsdException w:name="Date" w:semiHidden="1" w:unhideWhenUsed="1"/>
+    <w:lsdException w:name="Body Text First Indent" w:semiHidden="1" w:unhideWhenUsed="1"/>
+    <w:lsdException w:name="Body Text First Indent 2" w:semiHidden="1" w:unhideWhenUsed="1"/>
+    <w:lsdException w:name="Note Heading" w:semiHidden="1" w:unhideWhenUsed="1"/>
+    <w:lsdException w:name="Body Text 2" w:semiHidden="1" w:unhideWhenUsed="1"/>
+    <w:lsdException w:name="Body Text 3" w:semiHidden="1" w:unhideWhenUsed="1"/>
+    <w:lsdException w:name="Body Text Indent 2" w:semiHidden="1" w:unhideWhenUsed="1"/>
+    <w:lsdException w:name="Body Text Indent 3" w:semiHidden="1" w:unhideWhenUsed="1"/>
+    <w:lsdException w:name="Block Text" w:semiHidden="1" w:unhideWhenUsed="1"/>
+    <w:lsdException w:name="Hyperlink" w:semiHidden="1" w:unhideWhenUsed="1"/>
+    <w:lsdException w:name="FollowedHyperlink" w:semiHidden="1" w:unhideWhenUsed="1"/>
+    <w:lsdException w:name="Strong" w:uiPriority="22" w:qFormat="1"/>
+    <w:lsdException w:name="Emphasis" w:uiPriority="20" w:qFormat="1"/>
+    <w:lsdException w:name="Document Map" w:semiHidden="1" w:unhideWhenUsed="1"/>
+    <w:lsdException w:name="Plain Text" w:semiHidden="1" w:unhideWhenUsed="1"/>
+    <w:lsdException w:name="E-mail Signature" w:semiHidden="1" w:unhideWhenUsed="1"/>
+    <w:lsdException w:name="HTML Top of Form" w:semiHidden="1" w:unhideWhenUsed="1"/>
+    <w:lsdException w:name="HTML Bottom of Form" w:semiHidden="1" w:unhideWhenUsed="1"/>
+    <w:lsdException w:name="Normal (Web)" w:semiHidden="1" w:unhideWhenUsed="1"/>
+    <w:lsdException w:name="HTML Acronym" w:semiHidden="1" w:unhideWhenUsed="1"/>
+    <w:lsdException w:name="HTML Address" w:semiHidden="1" w:unhideWhenUsed="1"/>
+    <w:lsdException w:name="HTML Cite" w:semiHidden="1" w:unhideWhenUsed="1"/>
+    <w:lsdException w:name="HTML Code" w:semiHidden="1" w:unhideWhenUsed="1"/>
+    <w:lsdException w:name="HTML Definition" w:semiHidden="1" w:unhideWhenUsed="1"/>
+    <w:lsdException w:name="HTML Keyboard" w:semiHidden="1" w:unhideWhenUsed="1"/>
+    <w:lsdException w:name="HTML Preformatted" w:semiHidden="1" w:unhideWhenUsed="1"/>
+    <w:lsdException w:name="HTML Sample" w:semiHidden="1" w:unhideWhenUsed="1"/>
+    <w:lsdException w:name="HTML Typewriter" w:semiHidden="1" w:unhideWhenUsed="1"/>
+    <w:lsdException w:name="HTML Variable" w:semiHidden="1" w:unhideWhenUsed="1"/>
+    <w:lsdException w:name="Normal Table" w:semiHidden="1" w:unhideWhenUsed="1"/>
+    <w:lsdException w:name="annotation subject" w:semiHidden="1" w:unhideWhenUsed="1"/>
+    <w:lsdException w:name="No List" w:semiHidden="1" w:unhideWhenUsed="1"/>
+    <w:lsdException w:name="Outline List 1" w:semiHidden="1" w:unhideWhenUsed="1"/>
+    <w:lsdException w:name="Outline List 2" w:semiHidden="1" w:unhideWhenUsed="1"/>
+    <w:lsdException w:name="Outline List 3" w:semiHidden="1" w:unhideWhenUsed="1"/>
+    <w:lsdException w:name="Table Simple 1" w:semiHidden="1" w:unhideWhenUsed="1"/>
+    <w:lsdException w:name="Table Simple 2" w:semiHidden="1" w:unhideWhenUsed="1"/>
+    <w:lsdException w:name="Table Simple 3" w:semiHidden="1" w:unhideWhenUsed="1"/>
+    <w:lsdException w:name="Table Classic 1" w:semiHidden="1" w:unhideWhenUsed="1"/>
+    <w:lsdException w:name="Table Classic 2" w:semiHidden="1" w:unhideWhenUsed="1"/>
+    <w:lsdException w:name="Table Classic 3" w:semiHidden="1" w:unhideWhenUsed="1"/>
+    <w:lsdException w:name="Table Classic 4" w:semiHidden="1" w:unhideWhenUsed="1"/>
+    <w:lsdException w:name="Table Colorful 1" w:semiHidden="1" w:unhideWhenUsed="1"/>
+    <w:lsdException w:name="Table Colorful 2" w:semiHidden="1" w:unhideWhenUsed="1"/>
+    <w:lsdException w:name="Table Colorful 3" w:semiHidden="1" w:unhideWhenUsed="1"/>
+    <w:lsdException w:name="Table Columns 1" w:semiHidden="1" w:unhideWhenUsed="1"/>
+    <w:lsdException w:name="Table Columns 2" w:semiHidden="1" w:unhideWhenUsed="1"/>
+    <w:lsdException w:name="Table Columns 3" w:semiHidden="1" w:unhideWhenUsed="1"/>
+    <w:lsdException w:name="Table Columns 4" w:semiHidden="1" w:unhideWhenUsed="1"/>
+    <w:lsdException w:name="Table Columns 5" w:semiHidden="1" w:unhideWhenUsed="1"/>
+    <w:lsdException w:name="Table Grid 1" w:semiHidden="1" w:unhideWhenUsed="1"/>
+    <w:lsdException w:name="Table Grid 2" w:semiHidden="1" w:unhideWhenUsed="1"/>
+    <w:lsdException w:name="Table Grid 3" w:semiHidden="1" w:unhideWhenUsed="1"/>
+    <w:lsdException w:name="Table Grid 4" w:semiHidden="1" w:unhideWhenUsed="1"/>
+    <w:lsdException w:name="Table Grid 5" w:semiHidden="1" w:unhideWhenUsed="1"/>
+    <w:lsdException w:name="Table Grid 6" w:semiHidden="1" w:unhideWhenUsed="1"/>
+    <w:lsdException w:name="Table Grid 7" w:semiHidden="1" w:unhideWhenUsed="1"/>
+    <w:lsdException w:name="Table Grid 8" w:semiHidden="1" w:unhideWhenUsed="1"/>
+    <w:lsdException w:name="Table List 1" w:semiHidden="1" w:unhideWhenUsed="1"/>
+    <w:lsdException w:name="Table List 2" w:semiHidden="1" w:unhideWhenUsed="1"/>
+    <w:lsdException w:name="Table List 3" w:semiHidden="1" w:unhideWhenUsed="1"/>
+    <w:lsdException w:name="Table List 4" w:semiHidden="1" w:unhideWhenUsed="1"/>
+    <w:lsdException w:name="Table List 5" w:semiHidden="1" w:unhideWhenUsed="1"/>
+    <w:lsdException w:name="Table List 6" w:semiHidden="1" w:unhideWhenUsed="1"/>
+    <w:lsdException w:name="Table List 7" w:semiHidden="1" w:unhideWhenUsed="1"/>
+    <w:lsdException w:name="Table List 8" w:semiHidden="1" w:unhideWhenUsed="1"/>
+    <w:lsdException w:name="Table 3D effects 1" w:semiHidden="1" w:unhideWhenUsed="1"/>
+    <w:lsdException w:name="Table 3D effects 2" w:semiHidden="1" w:unhideWhenUsed="1"/>
+    <w:lsdException w:name="Table 3D effects 3" w:semiHidden="1" w:unhideWhenUsed="1"/>
+    <w:lsdException w:name="Table Contemporary" w:semiHidden="1" w:unhideWhenUsed="1"/>
+    <w:lsdException w:name="Table Elegant" w:semiHidden="1" w:unhideWhenUsed="1"/>
+    <w:lsdException w:name="Table Professional" w:semiHidden="1" w:unhideWhenUsed="1"/>
+    <w:lsdException w:name="Table Subtle 1" w:semiHidden="1" w:unhideWhenUsed="1"/>
+    <w:lsdException w:name="Table Subtle 2" w:semiHidden="1" w:unhideWhenUsed="1"/>
+    <w:lsdException w:name="Table Web 1" w:semiHidden="1" w:unhideWhenUsed="1"/>
+    <w:lsdException w:name="Table Web 2" w:semiHidden="1" w:unhideWhenUsed="1"/>
+    <w:lsdException w:name="Table Web 3" w:semiHidden="1" w:unhideWhenUsed="1"/>
+    <w:lsdException w:name="Balloon Text" w:semiHidden="1" w:unhideWhenUsed="1"/>
+    <w:lsdException w:name="Table Grid" w:uiPriority="39"/>
+    <w:lsdException w:name="Table Theme" w:semiHidden="1" w:unhideWhenUsed="1"/>
+    <w:lsdException w:name="Placeholder Text" w:semiHidden="1"/>
+    <w:lsdException w:name="No Spacing" w:uiPriority="1" w:qFormat="1"/>
+    <w:lsdException w:name="Light Shading" w:uiPriority="60"/>
+    <w:lsdException w:name="Light List" w:uiPriority="61"/>
+    <w:lsdException w:name="Light Grid" w:uiPriority="62"/>
+    <w:lsdException w:name="Medium Shading 1" w:uiPriority="63"/>
+    <w:lsdException w:name="Medium Shading 2" w:uiPriority="64"/>
+    <w:lsdException w:name="Medium List 1" w:uiPriority="65"/>
+    <w:lsdException w:name="Medium List 2" w:uiPriority="66"/>
+    <w:lsdException w:name="Medium Grid 1" w:uiPriority="67"/>
+    <w:lsdException w:name="Medium Grid 2" w:uiPriority="68"/>
+    <w:lsdException w:name="Medium Grid 3" w:uiPriority="69"/>
+    <w:lsdException w:name="Dark List" w:uiPriority="70"/>
+    <w:lsdException w:name="Colorful Shading" w:uiPriority="71"/>
+    <w:lsdException w:name="Colorful List" w:uiPriority="72"/>
+    <w:lsdException w:name="Colorful Grid" w:uiPriority="73"/>
+    <w:lsdException w:name="Light Shading Accent 1" w:uiPriority="60"/>
+    <w:lsdException w:name="Light List Accent 1" w:uiPriority="61"/>
+    <w:lsdException w:name="Light Grid Accent 1" w:uiPriority="62"/>
+    <w:lsdException w:name="Medium Shading 1 Accent 1" w:uiPriority="63"/>
+    <w:lsdException w:name="Medium Shading 2 Accent 1" w:uiPriority="64"/>
+    <w:lsdException w:name="Medium List 1 Accent 1" w:uiPriority="65"/>
+    <w:lsdException w:name="Revision" w:semiHidden="1"/>
+    <w:lsdException w:name="List Paragraph" w:uiPriority="34" w:qFormat="1"/>
+    <w:lsdException w:name="Quote" w:uiPriority="29" w:qFormat="1"/>
+    <w:lsdException w:name="Intense Quote" w:uiPriority="30" w:qFormat="1"/>
+    <w:lsdException w:name="Medium List 2 Accent 1" w:uiPriority="66"/>
+    <w:lsdException w:name="Medium Grid 1 Accent 1" w:uiPriority="67"/>
+    <w:lsdException w:name="Medium Grid 2 Accent 1" w:uiPriority="68"/>
+    <w:lsdException w:name="Medium Grid 3 Accent 1" w:uiPriority="69"/>
+    <w:lsdException w:name="Dark List Accent 1" w:uiPriority="70"/>
+    <w:lsdException w:name="Colorful Shading Accent 1" w:uiPriority="71"/>
+    <w:lsdException w:name="Colorful List Accent 1" w:uiPriority="72"/>
+    <w:lsdException w:name="Colorful Grid Accent 1" w:uiPriority="73"/>
+    <w:lsdException w:name="Light Shading Accent 2" w:uiPriority="60"/>
+    <w:lsdException w:name="Light List Accent 2" w:uiPriority="61"/>
+    <w:lsdException w:name="Light Grid Accent 2" w:uiPriority="62"/>
+    <w:lsdException w:name="Medium Shading 1 Accent 2" w:uiPriority="63"/>
+    <w:lsdException w:name="Medium Shading 2 Accent 2" w:uiPriority="64"/>
+    <w:lsdException w:name="Medium List 1 Accent 2" w:uiPriority="65"/>
+    <w:lsdException w:name="Medium List 2 Accent 2" w:uiPriority="66"/>
+    <w:lsdException w:name="Medium Grid 1 Accent 2" w:uiPriority="67"/>
+    <w:lsdException w:name="Medium Grid 2 Accent 2" w:uiPriority="68"/>
+    <w:lsdException w:name="Medium Grid 3 Accent 2" w:uiPriority="69"/>
+    <w:lsdException w:name="Dark List Accent 2" w:uiPriority="70"/>
+    <w:lsdException w:name="Colorful Shading Accent 2" w:uiPriority="71"/>
+    <w:lsdException w:name="Colorful List Accent 2" w:uiPriority="72"/>
+    <w:lsdException w:name="Colorful Grid Accent 2" w:uiPriority="73"/>
+    <w:lsdException w:name="Light Shading Accent 3" w:uiPriority="60"/>
+    <w:lsdException w:name="Light List Accent 3" w:uiPriority="61"/>
+    <w:lsdException w:name="Light Grid Accent 3" w:uiPriority="62"/>
+    <w:lsdException w:name="Medium Shading 1 Accent 3" w:uiPriority="63"/>
+    <w:lsdException w:name="Medium Shading 2 Accent 3" w:uiPriority="64"/>
+    <w:lsdException w:name="Medium List 1 Accent 3" w:uiPriority="65"/>
+    <w:lsdException w:name="Medium List 2 Accent 3" w:uiPriority="66"/>
+    <w:lsdException w:name="Medium Grid 1 Accent 3" w:uiPriority="67"/>
+    <w:lsdException w:name="Medium Grid 2 Accent 3" w:uiPriority="68"/>
+    <w:lsdException w:name="Medium Grid 3 Accent 3" w:uiPriority="69"/>
+    <w:lsdException w:name="Dark List Accent 3" w:uiPriority="70"/>
+    <w:lsdException w:name="Colorful Shading Accent 3" w:uiPriority="71"/>
+    <w:lsdException w:name="Colorful List Accent 3" w:uiPriority="72"/>
+    <w:lsdException w:name="Colorful Grid Accent 3" w:uiPriority="73"/>
+    <w:lsdException w:name="Light Shading Accent 4" w:uiPriority="60"/>
+    <w:lsdException w:name="Light List Accent 4" w:uiPriority="61"/>
+    <w:lsdException w:name="Light Grid Accent 4" w:uiPriority="62"/>
+    <w:lsdException w:name="Medium Shading 1 Accent 4" w:uiPriority="63"/>
+    <w:lsdException w:name="Medium Shading 2 Accent 4" w:uiPriority="64"/>
+    <w:lsdException w:name="Medium List 1 Accent 4" w:uiPriority="65"/>
+    <w:lsdException w:name="Medium List 2 Accent 4" w:uiPriority="66"/>
+    <w:lsdException w:name="Medium Grid 1 Accent 4" w:uiPriority="67"/>
+    <w:lsdException w:name="Medium Grid 2 Accent 4" w:uiPriority="68"/>
+    <w:lsdException w:name="Medium Grid 3 Accent 4" w:uiPriority="69"/>
+    <w:lsdException w:name="Dark List Accent 4" w:uiPriority="70"/>
+    <w:lsdException w:name="Colorful Shading Accent 4" w:uiPriority="71"/>
+    <w:lsdException w:name="Colorful List Accent 4" w:uiPriority="72"/>
+    <w:lsdException w:name="Colorful Grid Accent 4" w:uiPriority="73"/>
+    <w:lsdException w:name="Light Shading Accent 5" w:uiPriority="60"/>
+    <w:lsdException w:name="Light List Accent 5" w:uiPriority="61"/>
+    <w:lsdException w:name="Light Grid Accent 5" w:uiPriority="62"/>
+    <w:lsdException w:name="Medium Shading 1 Accent 5" w:uiPriority="63"/>
+    <w:lsdException w:name="Medium Shading 2 Accent 5" w:uiPriority="64"/>
+    <w:lsdException w:name="Medium List 1 Accent 5" w:uiPriority="65"/>
+    <w:lsdException w:name="Medium List 2 Accent 5" w:uiPriority="66"/>
+    <w:lsdException w:name="Medium Grid 1 Accent 5" w:uiPriority="67"/>
+    <w:lsdException w:name="Medium Grid 2 Accent 5" w:uiPriority="68"/>
+    <w:lsdException w:name="Medium Grid 3 Accent 5" w:uiPriority="69"/>
+    <w:lsdException w:name="Dark List Accent 5" w:uiPriority="70"/>
+    <w:lsdException w:name="Colorful Shading Accent 5" w:uiPriority="71"/>
+    <w:lsdException w:name="Colorful List Accent 5" w:uiPriority="72"/>
+    <w:lsdException w:name="Colorful Grid Accent 5" w:uiPriority="73"/>
+    <w:lsdException w:name="Light Shading Accent 6" w:uiPriority="60"/>
+    <w:lsdException w:name="Light List Accent 6" w:uiPriority="61"/>
+    <w:lsdException w:name="Light Grid Accent 6" w:uiPriority="62"/>
+    <w:lsdException w:name="Medium Shading 1 Accent 6" w:uiPriority="63"/>
+    <w:lsdException w:name="Medium Shading 2 Accent 6" w:uiPriority="64"/>
+    <w:lsdException w:name="Medium List 1 Accent 6" w:uiPriority="65"/>
+    <w:lsdException w:name="Medium List 2 Accent 6" w:uiPriority="66"/>
+    <w:lsdException w:name="Medium Grid 1 Accent 6" w:uiPriority="67"/>
+    <w:lsdException w:name="Medium Grid 2 Accent 6" w:uiPriority="68"/>
+    <w:lsdException w:name="Medium Grid 3 Accent 6" w:uiPriority="69"/>
+    <w:lsdException w:name="Dark List Accent 6" w:uiPriority="70"/>
+    <w:lsdException w:name="Colorful Shading Accent 6" w:uiPriority="71"/>
+    <w:lsdException w:name="Colorful List Accent 6" w:uiPriority="72"/>
+    <w:lsdException w:name="Colorful Grid Accent 6" w:uiPriority="73"/>
+    <w:lsdException w:name="Subtle Emphasis" w:uiPriority="19" w:qFormat="1"/>
+    <w:lsdException w:name="Intense Emphasis" w:uiPriority="21" w:qFormat="1"/>
+    <w:lsdException w:name="Subtle Reference" w:uiPriority="31" w:qFormat="1"/>
+    <w:lsdException w:name="Intense Reference" w:uiPriority="32" w:qFormat="1"/>
+    <w:lsdException w:name="Book Title" w:uiPriority="33" w:qFormat="1"/>
+    <w:lsdException w:name="Bibliography" w:semiHidden="1" w:uiPriority="37" w:unhideWhenUsed="1"/>
+    <w:lsdException w:name="TOC Heading" w:semiHidden="1" w:uiPriority="39" w:unhideWhenUsed="1" w:qFormat="1"/>
+    <w:lsdException w:name="Plain Table 1" w:uiPriority="41"/>
+    <w:lsdException w:name="Plain Table 2" w:uiPriority="42"/>
+    <w:lsdException w:name="Plain Table 3" w:uiPriority="43"/>
+    <w:lsdException w:name="Plain Table 4" w:uiPriority="44"/>
+    <w:lsdException w:name="Plain Table 5" w:uiPriority="45"/>
+    <w:lsdException w:name="Grid Table Light" w:uiPriority="40"/>
+    <w:lsdException w:name="Grid Table 1 Light" w:uiPriority="46"/>
+    <w:lsdException w:name="Grid Table 2" w:uiPriority="47"/>
+    <w:lsdException w:name="Grid Table 3" w:uiPriority="48"/>
+    <w:lsdException w:name="Grid Table 4" w:uiPriority="49"/>
+    <w:lsdException w:name="Grid Table 5 Dark" w:uiPriority="50"/>
+    <w:lsdException w:name="Grid Table 6 Colorful" w:uiPriority="51"/>
+    <w:lsdException w:name="Grid Table 7 Colorful" w:uiPriority="52"/>
+    <w:lsdException w:name="Grid Table 1 Light Accent 1" w:uiPriority="46"/>
+    <w:lsdException w:name="Grid Table 2 Accent 1" w:uiPriority="47"/>
+    <w:lsdException w:name="Grid Table 3 Accent 1" w:uiPriority="48"/>
+    <w:lsdException w:name="Grid Table 4 Accent 1" w:uiPriority="49"/>
+    <w:lsdException w:name="Grid Table 5 Dark Accent 1" w:uiPriority="50"/>
+    <w:lsdException w:name="Grid Table 6 Colorful Accent 1" w:uiPriority="51"/>
+    <w:lsdException w:name="Grid Table 7 Colorful Accent 1" w:uiPriority="52"/>
+    <w:lsdException w:name="Grid Table 1 Light Accent 2" w:uiPriority="46"/>
+    <w:lsdException w:name="Grid Table 2 Accent 2" w:uiPriority="47"/>
+    <w:lsdException w:name="Grid Table 3 Accent 2" w:uiPriority="48"/>
+    <w:lsdException w:name="Grid Table 4 Accent 2" w:uiPriority="49"/>
+    <w:lsdException w:name="Grid Table 5 Dark Accent 2" w:uiPriority="50"/>
+    <w:lsdException w:name="Grid Table 6 Colorful Accent 2" w:uiPriority="51"/>
+    <w:lsdException w:name="Grid Table 7 Colorful Accent 2" w:uiPriority="52"/>
+    <w:lsdException w:name="Grid Table 1 Light Accent 3" w:uiPriority="46"/>
+    <w:lsdException w:name="Grid Table 2 Accent 3" w:uiPriority="47"/>
+    <w:lsdException w:name="Grid Table 3 Accent 3" w:uiPriority="48"/>
+    <w:lsdException w:name="Grid Table 4 Accent 3" w:uiPriority="49"/>
+    <w:lsdException w:name="Grid Table 5 Dark Accent 3" w:uiPriority="50"/>
+    <w:lsdException w:name="Grid Table 6 Colorful Accent 3" w:uiPriority="51"/>
+    <w:lsdException w:name="Grid Table 7 Colorful Accent 3" w:uiPriority="52"/>
+    <w:lsdException w:name="Grid Table 1 Light Accent 4" w:uiPriority="46"/>
+    <w:lsdException w:name="Grid Table 2 Accent 4" w:uiPriority="47"/>
+    <w:lsdException w:name="Grid Table 3 Accent 4" w:uiPriority="48"/>
+    <w:lsdException w:name="Grid Table 4 Accent 4" w:uiPriority="49"/>
+    <w:lsdException w:name="Grid Table 5 Dark Accent 4" w:uiPriority="50"/>
+    <w:lsdException w:name="Grid Table 6 Colorful Accent 4" w:uiPriority="51"/>
+    <w:lsdException w:name="Grid Table 7 Colorful Accent 4" w:uiPriority="52"/>
+    <w:lsdException w:name="Grid Table 1 Light Accent 5" w:uiPriority="46"/>
+    <w:lsdException w:name="Grid Table 2 Accent 5" w:uiPriority="47"/>
+    <w:lsdException w:name="Grid Table 3 Accent 5" w:uiPriority="48"/>
+    <w:lsdException w:name="Grid Table 4 Accent 5" w:uiPriority="49"/>
+    <w:lsdException w:name="Grid Table 5 Dark Accent 5" w:uiPriority="50"/>
+    <w:lsdException w:name="Grid Table 6 Colorful Accent 5" w:uiPriority="51"/>
+    <w:lsdException w:name="Grid Table 7 Colorful Accent 5" w:uiPriority="52"/>
+    <w:lsdException w:name="Grid Table 1 Light Accent 6" w:uiPriority="46"/>
+    <w:lsdException w:name="Grid Table 2 Accent 6" w:uiPriority="47"/>
+    <w:lsdException w:name="Grid Table 3 Accent 6" w:uiPriority="48"/>
+    <w:lsdException w:name="Grid Table 4 Accent 6" w:uiPriority="49"/>
+    <w:lsdException w:name="Grid Table 5 Dark Accent 6" w:uiPriority="50"/>
+    <w:lsdException w:name="Grid Table 6 Colorful Accent 6" w:uiPriority="51"/>
+    <w:lsdException w:name="Grid Table 7 Colorful Accent 6" w:uiPriority="52"/>
+    <w:lsdException w:name="List Table 1 Light" w:uiPriority="46"/>
+    <w:lsdException w:name="List Table 2" w:uiPriority="47"/>
+    <w:lsdException w:name="List Table 3" w:uiPriority="48"/>
+    <w:lsdException w:name="List Table 4" w:uiPriority="49"/>
+    <w:lsdException w:name="List Table 5 Dark" w:uiPriority="50"/>
+    <w:lsdException w:name="List Table 6 Colorful" w:uiPriority="51"/>
+    <w:lsdException w:name="List Table 7 Colorful" w:uiPriority="52"/>
+    <w:lsdException w:name="List Table 1 Light Accent 1" w:uiPriority="46"/>
+    <w:lsdException w:name="List Table 2 Accent 1" w:uiPriority="47"/>
+    <w:lsdException w:name="List Table 3 Accent 1" w:uiPriority="48"/>
+    <w:lsdException w:name="List Table 4 Accent 1" w:uiPriority="49"/>
+    <w:lsdException w:name="List Table 5 Dark Accent 1" w:uiPriority="50"/>
+    <w:lsdException w:name="List Table 6 Colorful Accent 1" w:uiPriority="51"/>
+    <w:lsdException w:name="List Table 7 Colorful Accent 1" w:uiPriority="52"/>
+    <w:lsdException w:name="List Table 1 Light Accent 2" w:uiPriority="46"/>
+    <w:lsdException w:name="List Table 2 Accent 2" w:uiPriority="47"/>
+    <w:lsdException w:name="List Table 3 Accent 2" w:uiPriority="48"/>
+    <w:lsdException w:name="List Table 4 Accent 2" w:uiPriority="49"/>
+    <w:lsdException w:name="List Table 5 Dark Accent 2" w:uiPriority="50"/>
+    <w:lsdException w:name="List Table 6 Colorful Accent 2" w:uiPriority="51"/>
+    <w:lsdException w:name="List Table 7 Colorful Accent 2" w:uiPriority="52"/>
+    <w:lsdException w:name="List Table 1 Light Accent 3" w:uiPriority="46"/>
+    <w:lsdException w:name="List Table 2 Accent 3" w:uiPriority="47"/>
+    <w:lsdException w:name="List Table 3 Accent 3" w:uiPriority="48"/>
+    <w:lsdException w:name="List Table 4 Accent 3" w:uiPriority="49"/>
+    <w:lsdException w:name="List Table 5 Dark Accent 3" w:uiPriority="50"/>
+    <w:lsdException w:name="List Table 6 Colorful Accent 3" w:uiPriority="51"/>
+    <w:lsdException w:name="List Table 7 Colorful Accent 3" w:uiPriority="52"/>
+    <w:lsdException w:name="List Table 1 Light Accent 4" w:uiPriority="46"/>
+    <w:lsdException w:name="List Table 2 Accent 4" w:uiPriority="47"/>
+    <w:lsdException w:name="List Table 3 Accent 4" w:uiPriority="48"/>
+    <w:lsdException w:name="List Table 4 Accent 4" w:uiPriority="49"/>
+    <w:lsdException w:name="List Table 5 Dark Accent 4" w:uiPriority="50"/>
+    <w:lsdException w:name="List Table 6 Colorful Accent 4" w:uiPriority="51"/>
+    <w:lsdException w:name="List Table 7 Colorful Accent 4" w:uiPriority="52"/>
+    <w:lsdException w:name="List Table 1 Light Accent 5" w:uiPriority="46"/>
+    <w:lsdException w:name="List Table 2 Accent 5" w:uiPriority="47"/>
+    <w:lsdException w:name="List Table 3 Accent 5" w:uiPriority="48"/>
+    <w:lsdException w:name="List Table 4 Accent 5" w:uiPriority="49"/>
+    <w:lsdException w:name="List Table 5 Dark Accent 5" w:uiPriority="50"/>
+    <w:lsdException w:name="List Table 6 Colorful Accent 5" w:uiPriority="51"/>
+    <w:lsdException w:name="List Table 7 Colorful Accent 5" w:uiPriority="52"/>
+    <w:lsdException w:name="List Table 1 Light Accent 6" w:uiPriority="46"/>
+    <w:lsdException w:name="List Table 2 Accent 6" w:uiPriority="47"/>
+    <w:lsdException w:name="List Table 3 Accent 6" w:uiPriority="48"/>
+    <w:lsdException w:name="List Table 4 Accent 6" w:uiPriority="49"/>
+    <w:lsdException w:name="List Table 5 Dark Accent 6" w:uiPriority="50"/>
+    <w:lsdException w:name="List Table 6 Colorful Accent 6" w:uiPriority="51"/>
+    <w:lsdException w:name="List Table 7 Colorful Accent 6" w:uiPriority="52"/>
+    <w:lsdException w:name="Mention" w:semiHidden="1" w:unhideWhenUsed="1"/>
+    <w:lsdException w:name="Smart Hyperlink" w:semiHidden="1" w:unhideWhenUsed="1"/>
+    <w:lsdException w:name="Hashtag" w:semiHidden="1" w:unhideWhenUsed="1"/>
+    <w:lsdException w:name="Unresolved Mention" w:semiHidden="1" w:unhideWhenUsed="1"/>
+    <w:lsdException w:name="Smart Link" w:semiHidden="1" w:unhideWhenUsed="1"/>
   </w:latentStyles>
   <w:style w:type="paragraph" w:default="1" w:styleId="Normal">
     <w:name w:val="Normal"/>
@@ -11875,13 +10691,13 @@
       <w:lang w:val="en-US"/>
     </w:rPr>
   </w:style>
-  <w:style w:type="character" w:default="1" w:styleId="DefaultParagraphFont">
+  <w:style w:type="character" w:default="1" w:styleId="Zadanifontodlomka">
     <w:name w:val="Default Paragraph Font"/>
     <w:uiPriority w:val="1"/>
     <w:semiHidden/>
     <w:unhideWhenUsed/>
   </w:style>
-  <w:style w:type="table" w:default="1" w:styleId="TableNormal">
+  <w:style w:type="table" w:default="1" w:styleId="Obinatablica">
     <w:name w:val="Normal Table"/>
     <w:uiPriority w:val="99"/>
     <w:semiHidden/>
@@ -11896,16 +10712,16 @@
       </w:tblCellMar>
     </w:tblPr>
   </w:style>
-  <w:style w:type="numbering" w:default="1" w:styleId="NoList">
+  <w:style w:type="numbering" w:default="1" w:styleId="Bezpopisa">
     <w:name w:val="No List"/>
     <w:uiPriority w:val="99"/>
     <w:semiHidden/>
     <w:unhideWhenUsed/>
   </w:style>
-  <w:style w:type="paragraph" w:styleId="Header">
+  <w:style w:type="paragraph" w:styleId="Zaglavlje">
     <w:name w:val="header"/>
     <w:basedOn w:val="Normal"/>
-    <w:link w:val="HeaderChar"/>
+    <w:link w:val="ZaglavljeChar"/>
     <w:uiPriority w:val="99"/>
     <w:unhideWhenUsed/>
     <w:rsid w:val="00593D58"/>
@@ -11922,17 +10738,17 @@
       <w:lang w:val="bs-Latn-BA"/>
     </w:rPr>
   </w:style>
-  <w:style w:type="character" w:customStyle="1" w:styleId="HeaderChar">
-    <w:name w:val="Header Char"/>
-    <w:basedOn w:val="DefaultParagraphFont"/>
-    <w:link w:val="Header"/>
+  <w:style w:type="character" w:customStyle="1" w:styleId="ZaglavljeChar">
+    <w:name w:val="Zaglavlje Char"/>
+    <w:basedOn w:val="Zadanifontodlomka"/>
+    <w:link w:val="Zaglavlje"/>
     <w:uiPriority w:val="99"/>
     <w:rsid w:val="00593D58"/>
   </w:style>
-  <w:style w:type="paragraph" w:styleId="Footer">
+  <w:style w:type="paragraph" w:styleId="Podnoje">
     <w:name w:val="footer"/>
     <w:basedOn w:val="Normal"/>
-    <w:link w:val="FooterChar"/>
+    <w:link w:val="PodnojeChar"/>
     <w:uiPriority w:val="99"/>
     <w:unhideWhenUsed/>
     <w:rsid w:val="00593D58"/>
@@ -11949,16 +10765,16 @@
       <w:lang w:val="bs-Latn-BA"/>
     </w:rPr>
   </w:style>
-  <w:style w:type="character" w:customStyle="1" w:styleId="FooterChar">
-    <w:name w:val="Footer Char"/>
-    <w:basedOn w:val="DefaultParagraphFont"/>
-    <w:link w:val="Footer"/>
+  <w:style w:type="character" w:customStyle="1" w:styleId="PodnojeChar">
+    <w:name w:val="Podnožje Char"/>
+    <w:basedOn w:val="Zadanifontodlomka"/>
+    <w:link w:val="Podnoje"/>
     <w:uiPriority w:val="99"/>
     <w:rsid w:val="00593D58"/>
   </w:style>
-  <w:style w:type="character" w:styleId="PlaceholderText">
+  <w:style w:type="character" w:styleId="Tekstrezerviranogmjesta">
     <w:name w:val="Placeholder Text"/>
-    <w:basedOn w:val="DefaultParagraphFont"/>
+    <w:basedOn w:val="Zadanifontodlomka"/>
     <w:uiPriority w:val="99"/>
     <w:semiHidden/>
     <w:rsid w:val="00C349E2"/>
@@ -11966,9 +10782,9 @@
       <w:color w:val="808080"/>
     </w:rPr>
   </w:style>
-  <w:style w:type="table" w:styleId="TableGrid">
+  <w:style w:type="table" w:styleId="Reetkatablice">
     <w:name w:val="Table Grid"/>
-    <w:basedOn w:val="TableNormal"/>
+    <w:basedOn w:val="Obinatablica"/>
     <w:uiPriority w:val="39"/>
     <w:rsid w:val="00845556"/>
     <w:pPr>
@@ -11985,10 +10801,10 @@
       </w:tblBorders>
     </w:tblPr>
   </w:style>
-  <w:style w:type="paragraph" w:styleId="BalloonText">
+  <w:style w:type="paragraph" w:styleId="Tekstbalonia">
     <w:name w:val="Balloon Text"/>
     <w:basedOn w:val="Normal"/>
-    <w:link w:val="BalloonTextChar"/>
+    <w:link w:val="TekstbaloniaChar"/>
     <w:uiPriority w:val="99"/>
     <w:semiHidden/>
     <w:unhideWhenUsed/>
@@ -12002,323 +10818,10 @@
       <w:szCs w:val="16"/>
     </w:rPr>
   </w:style>
-  <w:style w:type="character" w:customStyle="1" w:styleId="BalloonTextChar">
-    <w:name w:val="Balloon Text Char"/>
-    <w:basedOn w:val="DefaultParagraphFont"/>
-    <w:link w:val="BalloonText"/>
-    <w:uiPriority w:val="99"/>
-    <w:semiHidden/>
-    <w:rsid w:val="00B170D8"/>
-    <w:rPr>
-      <w:rFonts w:ascii="Tahoma" w:eastAsia="Calibri" w:hAnsi="Tahoma" w:cs="Tahoma"/>
-      <w:sz w:val="16"/>
-      <w:szCs w:val="16"/>
-      <w:lang w:val="en-US"/>
-    </w:rPr>
-  </w:style>
-</w:styles>
-</file>
-
-<file path=word/stylesWithEffects.xml><?xml version="1.0" encoding="utf-8"?>
-<w:styles xmlns:wpc="http://schemas.microsoft.com/office/word/2010/wordprocessingCanvas" xmlns:mc="http://schemas.openxmlformats.org/markup-compatibility/2006" xmlns:o="urn:schemas-microsoft-com:office:office" xmlns:r="http://schemas.openxmlformats.org/officeDocument/2006/relationships" xmlns:m="http://schemas.openxmlformats.org/officeDocument/2006/math" xmlns:v="urn:schemas-microsoft-com:vml" xmlns:wp14="http://schemas.microsoft.com/office/word/2010/wordprocessingDrawing" xmlns:wp="http://schemas.openxmlformats.org/drawingml/2006/wordprocessingDrawing" xmlns:w10="urn:schemas-microsoft-com:office:word" xmlns:w="http://schemas.openxmlformats.org/wordprocessingml/2006/main" xmlns:w14="http://schemas.microsoft.com/office/word/2010/wordml" xmlns:wpg="http://schemas.microsoft.com/office/word/2010/wordprocessingGroup" xmlns:wpi="http://schemas.microsoft.com/office/word/2010/wordprocessingInk" xmlns:wne="http://schemas.microsoft.com/office/word/2006/wordml" xmlns:wps="http://schemas.microsoft.com/office/word/2010/wordprocessingShape" mc:Ignorable="w14 wp14">
-  <w:docDefaults>
-    <w:rPrDefault>
-      <w:rPr>
-        <w:rFonts w:asciiTheme="minorHAnsi" w:eastAsiaTheme="minorHAnsi" w:hAnsiTheme="minorHAnsi" w:cstheme="minorBidi"/>
-        <w:sz w:val="22"/>
-        <w:szCs w:val="22"/>
-        <w:lang w:val="bs-Latn-BA" w:eastAsia="en-US" w:bidi="ar-SA"/>
-      </w:rPr>
-    </w:rPrDefault>
-    <w:pPrDefault>
-      <w:pPr>
-        <w:spacing w:after="160" w:line="259" w:lineRule="auto"/>
-      </w:pPr>
-    </w:pPrDefault>
-  </w:docDefaults>
-  <w:latentStyles w:defLockedState="0" w:defUIPriority="99" w:defSemiHidden="1" w:defUnhideWhenUsed="1" w:defQFormat="0" w:count="267">
-    <w:lsdException w:name="Normal" w:semiHidden="0" w:uiPriority="0" w:unhideWhenUsed="0" w:qFormat="1"/>
-    <w:lsdException w:name="heading 1" w:semiHidden="0" w:uiPriority="9" w:unhideWhenUsed="0" w:qFormat="1"/>
-    <w:lsdException w:name="heading 2" w:uiPriority="9" w:qFormat="1"/>
-    <w:lsdException w:name="heading 3" w:uiPriority="9" w:qFormat="1"/>
-    <w:lsdException w:name="heading 4" w:uiPriority="9" w:qFormat="1"/>
-    <w:lsdException w:name="heading 5" w:uiPriority="9" w:qFormat="1"/>
-    <w:lsdException w:name="heading 6" w:uiPriority="9" w:qFormat="1"/>
-    <w:lsdException w:name="heading 7" w:uiPriority="9" w:qFormat="1"/>
-    <w:lsdException w:name="heading 8" w:uiPriority="9" w:qFormat="1"/>
-    <w:lsdException w:name="heading 9" w:uiPriority="9" w:qFormat="1"/>
-    <w:lsdException w:name="toc 1" w:uiPriority="39"/>
-    <w:lsdException w:name="toc 2" w:uiPriority="39"/>
-    <w:lsdException w:name="toc 3" w:uiPriority="39"/>
-    <w:lsdException w:name="toc 4" w:uiPriority="39"/>
-    <w:lsdException w:name="toc 5" w:uiPriority="39"/>
-    <w:lsdException w:name="toc 6" w:uiPriority="39"/>
-    <w:lsdException w:name="toc 7" w:uiPriority="39"/>
-    <w:lsdException w:name="toc 8" w:uiPriority="39"/>
-    <w:lsdException w:name="toc 9" w:uiPriority="39"/>
-    <w:lsdException w:name="caption" w:uiPriority="35" w:qFormat="1"/>
-    <w:lsdException w:name="Title" w:semiHidden="0" w:uiPriority="10" w:unhideWhenUsed="0" w:qFormat="1"/>
-    <w:lsdException w:name="Default Paragraph Font" w:uiPriority="1"/>
-    <w:lsdException w:name="Subtitle" w:semiHidden="0" w:uiPriority="11" w:unhideWhenUsed="0" w:qFormat="1"/>
-    <w:lsdException w:name="Strong" w:semiHidden="0" w:uiPriority="22" w:unhideWhenUsed="0" w:qFormat="1"/>
-    <w:lsdException w:name="Emphasis" w:semiHidden="0" w:uiPriority="20" w:unhideWhenUsed="0" w:qFormat="1"/>
-    <w:lsdException w:name="Table Grid" w:semiHidden="0" w:uiPriority="39" w:unhideWhenUsed="0"/>
-    <w:lsdException w:name="Placeholder Text" w:unhideWhenUsed="0"/>
-    <w:lsdException w:name="No Spacing" w:semiHidden="0" w:uiPriority="1" w:unhideWhenUsed="0" w:qFormat="1"/>
-    <w:lsdException w:name="Light Shading" w:semiHidden="0" w:uiPriority="60" w:unhideWhenUsed="0"/>
-    <w:lsdException w:name="Light List" w:semiHidden="0" w:uiPriority="61" w:unhideWhenUsed="0"/>
-    <w:lsdException w:name="Light Grid" w:semiHidden="0" w:uiPriority="62" w:unhideWhenUsed="0"/>
-    <w:lsdException w:name="Medium Shading 1" w:semiHidden="0" w:uiPriority="63" w:unhideWhenUsed="0"/>
-    <w:lsdException w:name="Medium Shading 2" w:semiHidden="0" w:uiPriority="64" w:unhideWhenUsed="0"/>
-    <w:lsdException w:name="Medium List 1" w:semiHidden="0" w:uiPriority="65" w:unhideWhenUsed="0"/>
-    <w:lsdException w:name="Medium List 2" w:semiHidden="0" w:uiPriority="66" w:unhideWhenUsed="0"/>
-    <w:lsdException w:name="Medium Grid 1" w:semiHidden="0" w:uiPriority="67" w:unhideWhenUsed="0"/>
-    <w:lsdException w:name="Medium Grid 2" w:semiHidden="0" w:uiPriority="68" w:unhideWhenUsed="0"/>
-    <w:lsdException w:name="Medium Grid 3" w:semiHidden="0" w:uiPriority="69" w:unhideWhenUsed="0"/>
-    <w:lsdException w:name="Dark List" w:semiHidden="0" w:uiPriority="70" w:unhideWhenUsed="0"/>
-    <w:lsdException w:name="Colorful Shading" w:semiHidden="0" w:uiPriority="71" w:unhideWhenUsed="0"/>
-    <w:lsdException w:name="Colorful List" w:semiHidden="0" w:uiPriority="72" w:unhideWhenUsed="0"/>
-    <w:lsdException w:name="Colorful Grid" w:semiHidden="0" w:uiPriority="73" w:unhideWhenUsed="0"/>
-    <w:lsdException w:name="Light Shading Accent 1" w:semiHidden="0" w:uiPriority="60" w:unhideWhenUsed="0"/>
-    <w:lsdException w:name="Light List Accent 1" w:semiHidden="0" w:uiPriority="61" w:unhideWhenUsed="0"/>
-    <w:lsdException w:name="Light Grid Accent 1" w:semiHidden="0" w:uiPriority="62" w:unhideWhenUsed="0"/>
-    <w:lsdException w:name="Medium Shading 1 Accent 1" w:semiHidden="0" w:uiPriority="63" w:unhideWhenUsed="0"/>
-    <w:lsdException w:name="Medium Shading 2 Accent 1" w:semiHidden="0" w:uiPriority="64" w:unhideWhenUsed="0"/>
-    <w:lsdException w:name="Medium List 1 Accent 1" w:semiHidden="0" w:uiPriority="65" w:unhideWhenUsed="0"/>
-    <w:lsdException w:name="Revision" w:unhideWhenUsed="0"/>
-    <w:lsdException w:name="List Paragraph" w:semiHidden="0" w:uiPriority="34" w:unhideWhenUsed="0" w:qFormat="1"/>
-    <w:lsdException w:name="Quote" w:semiHidden="0" w:uiPriority="29" w:unhideWhenUsed="0" w:qFormat="1"/>
-    <w:lsdException w:name="Intense Quote" w:semiHidden="0" w:uiPriority="30" w:unhideWhenUsed="0" w:qFormat="1"/>
-    <w:lsdException w:name="Medium List 2 Accent 1" w:semiHidden="0" w:uiPriority="66" w:unhideWhenUsed="0"/>
-    <w:lsdException w:name="Medium Grid 1 Accent 1" w:semiHidden="0" w:uiPriority="67" w:unhideWhenUsed="0"/>
-    <w:lsdException w:name="Medium Grid 2 Accent 1" w:semiHidden="0" w:uiPriority="68" w:unhideWhenUsed="0"/>
-    <w:lsdException w:name="Medium Grid 3 Accent 1" w:semiHidden="0" w:uiPriority="69" w:unhideWhenUsed="0"/>
-    <w:lsdException w:name="Dark List Accent 1" w:semiHidden="0" w:uiPriority="70" w:unhideWhenUsed="0"/>
-    <w:lsdException w:name="Colorful Shading Accent 1" w:semiHidden="0" w:uiPriority="71" w:unhideWhenUsed="0"/>
-    <w:lsdException w:name="Colorful List Accent 1" w:semiHidden="0" w:uiPriority="72" w:unhideWhenUsed="0"/>
-    <w:lsdException w:name="Colorful Grid Accent 1" w:semiHidden="0" w:uiPriority="73" w:unhideWhenUsed="0"/>
-    <w:lsdException w:name="Light Shading Accent 2" w:semiHidden="0" w:uiPriority="60" w:unhideWhenUsed="0"/>
-    <w:lsdException w:name="Light List Accent 2" w:semiHidden="0" w:uiPriority="61" w:unhideWhenUsed="0"/>
-    <w:lsdException w:name="Light Grid Accent 2" w:semiHidden="0" w:uiPriority="62" w:unhideWhenUsed="0"/>
-    <w:lsdException w:name="Medium Shading 1 Accent 2" w:semiHidden="0" w:uiPriority="63" w:unhideWhenUsed="0"/>
-    <w:lsdException w:name="Medium Shading 2 Accent 2" w:semiHidden="0" w:uiPriority="64" w:unhideWhenUsed="0"/>
-    <w:lsdException w:name="Medium List 1 Accent 2" w:semiHidden="0" w:uiPriority="65" w:unhideWhenUsed="0"/>
-    <w:lsdException w:name="Medium List 2 Accent 2" w:semiHidden="0" w:uiPriority="66" w:unhideWhenUsed="0"/>
-    <w:lsdException w:name="Medium Grid 1 Accent 2" w:semiHidden="0" w:uiPriority="67" w:unhideWhenUsed="0"/>
-    <w:lsdException w:name="Medium Grid 2 Accent 2" w:semiHidden="0" w:uiPriority="68" w:unhideWhenUsed="0"/>
-    <w:lsdException w:name="Medium Grid 3 Accent 2" w:semiHidden="0" w:uiPriority="69" w:unhideWhenUsed="0"/>
-    <w:lsdException w:name="Dark List Accent 2" w:semiHidden="0" w:uiPriority="70" w:unhideWhenUsed="0"/>
-    <w:lsdException w:name="Colorful Shading Accent 2" w:semiHidden="0" w:uiPriority="71" w:unhideWhenUsed="0"/>
-    <w:lsdException w:name="Colorful List Accent 2" w:semiHidden="0" w:uiPriority="72" w:unhideWhenUsed="0"/>
-    <w:lsdException w:name="Colorful Grid Accent 2" w:semiHidden="0" w:uiPriority="73" w:unhideWhenUsed="0"/>
-    <w:lsdException w:name="Light Shading Accent 3" w:semiHidden="0" w:uiPriority="60" w:unhideWhenUsed="0"/>
-    <w:lsdException w:name="Light List Accent 3" w:semiHidden="0" w:uiPriority="61" w:unhideWhenUsed="0"/>
-    <w:lsdException w:name="Light Grid Accent 3" w:semiHidden="0" w:uiPriority="62" w:unhideWhenUsed="0"/>
-    <w:lsdException w:name="Medium Shading 1 Accent 3" w:semiHidden="0" w:uiPriority="63" w:unhideWhenUsed="0"/>
-    <w:lsdException w:name="Medium Shading 2 Accent 3" w:semiHidden="0" w:uiPriority="64" w:unhideWhenUsed="0"/>
-    <w:lsdException w:name="Medium List 1 Accent 3" w:semiHidden="0" w:uiPriority="65" w:unhideWhenUsed="0"/>
-    <w:lsdException w:name="Medium List 2 Accent 3" w:semiHidden="0" w:uiPriority="66" w:unhideWhenUsed="0"/>
-    <w:lsdException w:name="Medium Grid 1 Accent 3" w:semiHidden="0" w:uiPriority="67" w:unhideWhenUsed="0"/>
-    <w:lsdException w:name="Medium Grid 2 Accent 3" w:semiHidden="0" w:uiPriority="68" w:unhideWhenUsed="0"/>
-    <w:lsdException w:name="Medium Grid 3 Accent 3" w:semiHidden="0" w:uiPriority="69" w:unhideWhenUsed="0"/>
-    <w:lsdException w:name="Dark List Accent 3" w:semiHidden="0" w:uiPriority="70" w:unhideWhenUsed="0"/>
-    <w:lsdException w:name="Colorful Shading Accent 3" w:semiHidden="0" w:uiPriority="71" w:unhideWhenUsed="0"/>
-    <w:lsdException w:name="Colorful List Accent 3" w:semiHidden="0" w:uiPriority="72" w:unhideWhenUsed="0"/>
-    <w:lsdException w:name="Colorful Grid Accent 3" w:semiHidden="0" w:uiPriority="73" w:unhideWhenUsed="0"/>
-    <w:lsdException w:name="Light Shading Accent 4" w:semiHidden="0" w:uiPriority="60" w:unhideWhenUsed="0"/>
-    <w:lsdException w:name="Light List Accent 4" w:semiHidden="0" w:uiPriority="61" w:unhideWhenUsed="0"/>
-    <w:lsdException w:name="Light Grid Accent 4" w:semiHidden="0" w:uiPriority="62" w:unhideWhenUsed="0"/>
-    <w:lsdException w:name="Medium Shading 1 Accent 4" w:semiHidden="0" w:uiPriority="63" w:unhideWhenUsed="0"/>
-    <w:lsdException w:name="Medium Shading 2 Accent 4" w:semiHidden="0" w:uiPriority="64" w:unhideWhenUsed="0"/>
-    <w:lsdException w:name="Medium List 1 Accent 4" w:semiHidden="0" w:uiPriority="65" w:unhideWhenUsed="0"/>
-    <w:lsdException w:name="Medium List 2 Accent 4" w:semiHidden="0" w:uiPriority="66" w:unhideWhenUsed="0"/>
-    <w:lsdException w:name="Medium Grid 1 Accent 4" w:semiHidden="0" w:uiPriority="67" w:unhideWhenUsed="0"/>
-    <w:lsdException w:name="Medium Grid 2 Accent 4" w:semiHidden="0" w:uiPriority="68" w:unhideWhenUsed="0"/>
-    <w:lsdException w:name="Medium Grid 3 Accent 4" w:semiHidden="0" w:uiPriority="69" w:unhideWhenUsed="0"/>
-    <w:lsdException w:name="Dark List Accent 4" w:semiHidden="0" w:uiPriority="70" w:unhideWhenUsed="0"/>
-    <w:lsdException w:name="Colorful Shading Accent 4" w:semiHidden="0" w:uiPriority="71" w:unhideWhenUsed="0"/>
-    <w:lsdException w:name="Colorful List Accent 4" w:semiHidden="0" w:uiPriority="72" w:unhideWhenUsed="0"/>
-    <w:lsdException w:name="Colorful Grid Accent 4" w:semiHidden="0" w:uiPriority="73" w:unhideWhenUsed="0"/>
-    <w:lsdException w:name="Light Shading Accent 5" w:semiHidden="0" w:uiPriority="60" w:unhideWhenUsed="0"/>
-    <w:lsdException w:name="Light List Accent 5" w:semiHidden="0" w:uiPriority="61" w:unhideWhenUsed="0"/>
-    <w:lsdException w:name="Light Grid Accent 5" w:semiHidden="0" w:uiPriority="62" w:unhideWhenUsed="0"/>
-    <w:lsdException w:name="Medium Shading 1 Accent 5" w:semiHidden="0" w:uiPriority="63" w:unhideWhenUsed="0"/>
-    <w:lsdException w:name="Medium Shading 2 Accent 5" w:semiHidden="0" w:uiPriority="64" w:unhideWhenUsed="0"/>
-    <w:lsdException w:name="Medium List 1 Accent 5" w:semiHidden="0" w:uiPriority="65" w:unhideWhenUsed="0"/>
-    <w:lsdException w:name="Medium List 2 Accent 5" w:semiHidden="0" w:uiPriority="66" w:unhideWhenUsed="0"/>
-    <w:lsdException w:name="Medium Grid 1 Accent 5" w:semiHidden="0" w:uiPriority="67" w:unhideWhenUsed="0"/>
-    <w:lsdException w:name="Medium Grid 2 Accent 5" w:semiHidden="0" w:uiPriority="68" w:unhideWhenUsed="0"/>
-    <w:lsdException w:name="Medium Grid 3 Accent 5" w:semiHidden="0" w:uiPriority="69" w:unhideWhenUsed="0"/>
-    <w:lsdException w:name="Dark List Accent 5" w:semiHidden="0" w:uiPriority="70" w:unhideWhenUsed="0"/>
-    <w:lsdException w:name="Colorful Shading Accent 5" w:semiHidden="0" w:uiPriority="71" w:unhideWhenUsed="0"/>
-    <w:lsdException w:name="Colorful List Accent 5" w:semiHidden="0" w:uiPriority="72" w:unhideWhenUsed="0"/>
-    <w:lsdException w:name="Colorful Grid Accent 5" w:semiHidden="0" w:uiPriority="73" w:unhideWhenUsed="0"/>
-    <w:lsdException w:name="Light Shading Accent 6" w:semiHidden="0" w:uiPriority="60" w:unhideWhenUsed="0"/>
-    <w:lsdException w:name="Light List Accent 6" w:semiHidden="0" w:uiPriority="61" w:unhideWhenUsed="0"/>
-    <w:lsdException w:name="Light Grid Accent 6" w:semiHidden="0" w:uiPriority="62" w:unhideWhenUsed="0"/>
-    <w:lsdException w:name="Medium Shading 1 Accent 6" w:semiHidden="0" w:uiPriority="63" w:unhideWhenUsed="0"/>
-    <w:lsdException w:name="Medium Shading 2 Accent 6" w:semiHidden="0" w:uiPriority="64" w:unhideWhenUsed="0"/>
-    <w:lsdException w:name="Medium List 1 Accent 6" w:semiHidden="0" w:uiPriority="65" w:unhideWhenUsed="0"/>
-    <w:lsdException w:name="Medium List 2 Accent 6" w:semiHidden="0" w:uiPriority="66" w:unhideWhenUsed="0"/>
-    <w:lsdException w:name="Medium Grid 1 Accent 6" w:semiHidden="0" w:uiPriority="67" w:unhideWhenUsed="0"/>
-    <w:lsdException w:name="Medium Grid 2 Accent 6" w:semiHidden="0" w:uiPriority="68" w:unhideWhenUsed="0"/>
-    <w:lsdException w:name="Medium Grid 3 Accent 6" w:semiHidden="0" w:uiPriority="69" w:unhideWhenUsed="0"/>
-    <w:lsdException w:name="Dark List Accent 6" w:semiHidden="0" w:uiPriority="70" w:unhideWhenUsed="0"/>
-    <w:lsdException w:name="Colorful Shading Accent 6" w:semiHidden="0" w:uiPriority="71" w:unhideWhenUsed="0"/>
-    <w:lsdException w:name="Colorful List Accent 6" w:semiHidden="0" w:uiPriority="72" w:unhideWhenUsed="0"/>
-    <w:lsdException w:name="Colorful Grid Accent 6" w:semiHidden="0" w:uiPriority="73" w:unhideWhenUsed="0"/>
-    <w:lsdException w:name="Subtle Emphasis" w:semiHidden="0" w:uiPriority="19" w:unhideWhenUsed="0" w:qFormat="1"/>
-    <w:lsdException w:name="Intense Emphasis" w:semiHidden="0" w:uiPriority="21" w:unhideWhenUsed="0" w:qFormat="1"/>
-    <w:lsdException w:name="Subtle Reference" w:semiHidden="0" w:uiPriority="31" w:unhideWhenUsed="0" w:qFormat="1"/>
-    <w:lsdException w:name="Intense Reference" w:semiHidden="0" w:uiPriority="32" w:unhideWhenUsed="0" w:qFormat="1"/>
-    <w:lsdException w:name="Book Title" w:semiHidden="0" w:uiPriority="33" w:unhideWhenUsed="0" w:qFormat="1"/>
-    <w:lsdException w:name="Bibliography" w:uiPriority="37"/>
-    <w:lsdException w:name="TOC Heading" w:uiPriority="39" w:qFormat="1"/>
-  </w:latentStyles>
-  <w:style w:type="paragraph" w:default="1" w:styleId="Normal">
-    <w:name w:val="Normal"/>
-    <w:qFormat/>
-    <w:rsid w:val="00593D58"/>
-    <w:pPr>
-      <w:spacing w:after="200" w:line="276" w:lineRule="auto"/>
-      <w:jc w:val="both"/>
-    </w:pPr>
-    <w:rPr>
-      <w:rFonts w:ascii="Calibri" w:eastAsia="Calibri" w:hAnsi="Calibri" w:cs="Times New Roman"/>
-      <w:lang w:val="en-US"/>
-    </w:rPr>
-  </w:style>
-  <w:style w:type="character" w:default="1" w:styleId="DefaultParagraphFont">
-    <w:name w:val="Default Paragraph Font"/>
-    <w:uiPriority w:val="1"/>
-    <w:semiHidden/>
-    <w:unhideWhenUsed/>
-  </w:style>
-  <w:style w:type="table" w:default="1" w:styleId="TableNormal">
-    <w:name w:val="Normal Table"/>
-    <w:uiPriority w:val="99"/>
-    <w:semiHidden/>
-    <w:unhideWhenUsed/>
-    <w:tblPr>
-      <w:tblInd w:w="0" w:type="dxa"/>
-      <w:tblCellMar>
-        <w:top w:w="0" w:type="dxa"/>
-        <w:left w:w="108" w:type="dxa"/>
-        <w:bottom w:w="0" w:type="dxa"/>
-        <w:right w:w="108" w:type="dxa"/>
-      </w:tblCellMar>
-    </w:tblPr>
-  </w:style>
-  <w:style w:type="numbering" w:default="1" w:styleId="NoList">
-    <w:name w:val="No List"/>
-    <w:uiPriority w:val="99"/>
-    <w:semiHidden/>
-    <w:unhideWhenUsed/>
-  </w:style>
-  <w:style w:type="paragraph" w:styleId="Header">
-    <w:name w:val="header"/>
-    <w:basedOn w:val="Normal"/>
-    <w:link w:val="HeaderChar"/>
-    <w:uiPriority w:val="99"/>
-    <w:unhideWhenUsed/>
-    <w:rsid w:val="00593D58"/>
-    <w:pPr>
-      <w:tabs>
-        <w:tab w:val="center" w:pos="4536"/>
-        <w:tab w:val="right" w:pos="9072"/>
-      </w:tabs>
-      <w:spacing w:after="0" w:line="240" w:lineRule="auto"/>
-      <w:jc w:val="left"/>
-    </w:pPr>
-    <w:rPr>
-      <w:rFonts w:asciiTheme="minorHAnsi" w:eastAsiaTheme="minorHAnsi" w:hAnsiTheme="minorHAnsi" w:cstheme="minorBidi"/>
-      <w:lang w:val="bs-Latn-BA"/>
-    </w:rPr>
-  </w:style>
-  <w:style w:type="character" w:customStyle="1" w:styleId="HeaderChar">
-    <w:name w:val="Header Char"/>
-    <w:basedOn w:val="DefaultParagraphFont"/>
-    <w:link w:val="Header"/>
-    <w:uiPriority w:val="99"/>
-    <w:rsid w:val="00593D58"/>
-  </w:style>
-  <w:style w:type="paragraph" w:styleId="Footer">
-    <w:name w:val="footer"/>
-    <w:basedOn w:val="Normal"/>
-    <w:link w:val="FooterChar"/>
-    <w:uiPriority w:val="99"/>
-    <w:unhideWhenUsed/>
-    <w:rsid w:val="00593D58"/>
-    <w:pPr>
-      <w:tabs>
-        <w:tab w:val="center" w:pos="4536"/>
-        <w:tab w:val="right" w:pos="9072"/>
-      </w:tabs>
-      <w:spacing w:after="0" w:line="240" w:lineRule="auto"/>
-      <w:jc w:val="left"/>
-    </w:pPr>
-    <w:rPr>
-      <w:rFonts w:asciiTheme="minorHAnsi" w:eastAsiaTheme="minorHAnsi" w:hAnsiTheme="minorHAnsi" w:cstheme="minorBidi"/>
-      <w:lang w:val="bs-Latn-BA"/>
-    </w:rPr>
-  </w:style>
-  <w:style w:type="character" w:customStyle="1" w:styleId="FooterChar">
-    <w:name w:val="Footer Char"/>
-    <w:basedOn w:val="DefaultParagraphFont"/>
-    <w:link w:val="Footer"/>
-    <w:uiPriority w:val="99"/>
-    <w:rsid w:val="00593D58"/>
-  </w:style>
-  <w:style w:type="character" w:styleId="PlaceholderText">
-    <w:name w:val="Placeholder Text"/>
-    <w:basedOn w:val="DefaultParagraphFont"/>
-    <w:uiPriority w:val="99"/>
-    <w:semiHidden/>
-    <w:rsid w:val="00C349E2"/>
-    <w:rPr>
-      <w:color w:val="808080"/>
-    </w:rPr>
-  </w:style>
-  <w:style w:type="table" w:styleId="TableGrid">
-    <w:name w:val="Table Grid"/>
-    <w:basedOn w:val="TableNormal"/>
-    <w:uiPriority w:val="39"/>
-    <w:rsid w:val="00845556"/>
-    <w:pPr>
-      <w:spacing w:after="0" w:line="240" w:lineRule="auto"/>
-    </w:pPr>
-    <w:tblPr>
-      <w:tblBorders>
-        <w:top w:val="single" w:sz="4" w:space="0" w:color="auto"/>
-        <w:left w:val="single" w:sz="4" w:space="0" w:color="auto"/>
-        <w:bottom w:val="single" w:sz="4" w:space="0" w:color="auto"/>
-        <w:right w:val="single" w:sz="4" w:space="0" w:color="auto"/>
-        <w:insideH w:val="single" w:sz="4" w:space="0" w:color="auto"/>
-        <w:insideV w:val="single" w:sz="4" w:space="0" w:color="auto"/>
-      </w:tblBorders>
-    </w:tblPr>
-  </w:style>
-  <w:style w:type="paragraph" w:styleId="BalloonText">
-    <w:name w:val="Balloon Text"/>
-    <w:basedOn w:val="Normal"/>
-    <w:link w:val="BalloonTextChar"/>
-    <w:uiPriority w:val="99"/>
-    <w:semiHidden/>
-    <w:unhideWhenUsed/>
-    <w:rsid w:val="00B170D8"/>
-    <w:pPr>
-      <w:spacing w:after="0" w:line="240" w:lineRule="auto"/>
-    </w:pPr>
-    <w:rPr>
-      <w:rFonts w:ascii="Tahoma" w:hAnsi="Tahoma" w:cs="Tahoma"/>
-      <w:sz w:val="16"/>
-      <w:szCs w:val="16"/>
-    </w:rPr>
-  </w:style>
-  <w:style w:type="character" w:customStyle="1" w:styleId="BalloonTextChar">
-    <w:name w:val="Balloon Text Char"/>
-    <w:basedOn w:val="DefaultParagraphFont"/>
-    <w:link w:val="BalloonText"/>
+  <w:style w:type="character" w:customStyle="1" w:styleId="TekstbaloniaChar">
+    <w:name w:val="Tekst balončića Char"/>
+    <w:basedOn w:val="Zadanifontodlomka"/>
+    <w:link w:val="Tekstbalonia"/>
     <w:uiPriority w:val="99"/>
     <w:semiHidden/>
     <w:rsid w:val="00B170D8"/>
@@ -12587,7 +11090,7 @@
   <a:extraClrSchemeLst/>
   <a:extLst>
     <a:ext uri="{05A4C25C-085E-4340-85A3-A5531E510DB2}">
-      <thm15:themeFamily xmlns:thm15="http://schemas.microsoft.com/office/thememl/2012/main" xmlns="" name="Office Theme" id="{62F939B6-93AF-4DB8-9C6B-D6C7DFDC589F}" vid="{4A3C46E8-61CC-4603-A589-7422A47A8E4A}"/>
+      <thm15:themeFamily xmlns:thm15="http://schemas.microsoft.com/office/thememl/2012/main" name="Office Theme" id="{62F939B6-93AF-4DB8-9C6B-D6C7DFDC589F}" vid="{4A3C46E8-61CC-4603-A589-7422A47A8E4A}"/>
     </a:ext>
   </a:extLst>
 </a:theme>

</xml_diff>